<commit_message>
Inputs from Jyoti incorporated
git-svn-id: svn+ssh://subversion.telligen.com/var/www/html/repos/cmat/trunk/Development/mat@399 de2f59c9-771b-4d1d-97da-b950f46c8601

Former-commit-id: ba3394e4abed8d0c57e1340fd706eb7e624cafb4
</commit_message>
<xml_diff>
--- a/src/Measure Authoring Tool Installation.docx
+++ b/src/Measure Authoring Tool Installation.docx
@@ -64,6 +64,49 @@
           <w:szCs w:val="18"/>
         </w:rPr>
         <w:t>The sections below describe each of the above mentioned components in detail.</w:t>
+      </w:r>
+    </w:p>
+    <w:p>
+      <w:pPr>
+        <w:rPr>
+          <w:sz w:val="18"/>
+          <w:szCs w:val="18"/>
+        </w:rPr>
+      </w:pPr>
+    </w:p>
+    <w:p>
+      <w:pPr>
+        <w:ind w:firstLine="0"/>
+        <w:rPr>
+          <w:u w:val="single"/>
+        </w:rPr>
+      </w:pPr>
+      <w:r>
+        <w:rPr>
+          <w:u w:val="single"/>
+        </w:rPr>
+        <w:t xml:space="preserve">Java </w:t>
+      </w:r>
+    </w:p>
+    <w:p>
+      <w:pPr>
+        <w:ind w:firstLine="0"/>
+      </w:pPr>
+    </w:p>
+    <w:p>
+      <w:pPr>
+        <w:ind w:firstLine="0"/>
+        <w:rPr>
+          <w:sz w:val="18"/>
+          <w:szCs w:val="18"/>
+        </w:rPr>
+      </w:pPr>
+      <w:r>
+        <w:rPr>
+          <w:sz w:val="18"/>
+          <w:szCs w:val="18"/>
+        </w:rPr>
+        <w:t xml:space="preserve">You need to have Java 6 (JDK) on your machine for successfully running MAT. Also check your JAVA_HOME and PATH system variables are pointing to the Java 6 JDK. </w:t>
       </w:r>
     </w:p>
     <w:p>
@@ -736,7 +779,35 @@
           <w:sz w:val="18"/>
           <w:szCs w:val="18"/>
         </w:rPr>
-        <w:t xml:space="preserve">Download MySQL community server from </w:t>
+        <w:t>Download MySQL community server</w:t>
+      </w:r>
+      <w:r>
+        <w:rPr>
+          <w:sz w:val="18"/>
+          <w:szCs w:val="18"/>
+        </w:rPr>
+        <w:t xml:space="preserve"> </w:t>
+      </w:r>
+      <w:r>
+        <w:rPr>
+          <w:sz w:val="18"/>
+          <w:szCs w:val="18"/>
+        </w:rPr>
+        <w:t>installer for</w:t>
+      </w:r>
+      <w:r>
+        <w:rPr>
+          <w:sz w:val="18"/>
+          <w:szCs w:val="18"/>
+        </w:rPr>
+        <w:t xml:space="preserve"> your Operating System </w:t>
+      </w:r>
+      <w:r>
+        <w:rPr>
+          <w:sz w:val="18"/>
+          <w:szCs w:val="18"/>
+        </w:rPr>
+        <w:t xml:space="preserve">from </w:t>
       </w:r>
       <w:hyperlink r:id="rId9" w:history="1">
         <w:r>
@@ -801,6 +872,7 @@
           <w:sz w:val="18"/>
           <w:szCs w:val="18"/>
         </w:rPr>
+        <w:lastRenderedPageBreak/>
         <w:t xml:space="preserve">You will need to run the database scripts to create a MAT_APP database and initialize it. </w:t>
       </w:r>
       <w:r>

</xml_diff>

<commit_message>
Updated the doc for correct db install instructions
git-svn-id: svn+ssh://subversion.telligen.com/var/www/html/repos/cmat/trunk/Development/mat@797 de2f59c9-771b-4d1d-97da-b950f46c8601

Former-commit-id: 75987ea586ce6840624861641d54a43c86b9380b
</commit_message>
<xml_diff>
--- a/src/Measure Authoring Tool Installation.docx
+++ b/src/Measure Authoring Tool Installation.docx
@@ -75,23 +75,7 @@
           <w:sz w:val="18"/>
           <w:szCs w:val="18"/>
         </w:rPr>
-        <w:t xml:space="preserve">MAT uses </w:t>
-      </w:r>
-      <w:proofErr w:type="spellStart"/>
-      <w:r>
-        <w:rPr>
-          <w:sz w:val="18"/>
-          <w:szCs w:val="18"/>
-        </w:rPr>
-        <w:t>MySQL</w:t>
-      </w:r>
-      <w:proofErr w:type="spellEnd"/>
-      <w:r>
-        <w:rPr>
-          <w:sz w:val="18"/>
-          <w:szCs w:val="18"/>
-        </w:rPr>
-        <w:t xml:space="preserve"> as its backend database server. The IDE used </w:t>
+        <w:t xml:space="preserve">MAT uses MySQL as its backend database server. The IDE used </w:t>
       </w:r>
       <w:r>
         <w:rPr>
@@ -450,23 +434,7 @@
           <w:sz w:val="18"/>
           <w:szCs w:val="18"/>
         </w:rPr>
-        <w:t xml:space="preserve">stalling GWT separately, we recommend using the Google </w:t>
-      </w:r>
-      <w:proofErr w:type="spellStart"/>
-      <w:r>
-        <w:rPr>
-          <w:sz w:val="18"/>
-          <w:szCs w:val="18"/>
-        </w:rPr>
-        <w:t>Plugin</w:t>
-      </w:r>
-      <w:proofErr w:type="spellEnd"/>
-      <w:r>
-        <w:rPr>
-          <w:sz w:val="18"/>
-          <w:szCs w:val="18"/>
-        </w:rPr>
-        <w:t xml:space="preserve"> for Eclipse which allows you to write, compile and run your code all through Eclipse. </w:t>
+        <w:t xml:space="preserve">stalling GWT separately, we recommend using the Google Plugin for Eclipse which allows you to write, compile and run your code all through Eclipse. </w:t>
       </w:r>
     </w:p>
     <w:p>
@@ -624,23 +592,7 @@
           <w:sz w:val="18"/>
           <w:szCs w:val="18"/>
         </w:rPr>
-        <w:t xml:space="preserve">Google </w:t>
-      </w:r>
-      <w:proofErr w:type="spellStart"/>
-      <w:r>
-        <w:rPr>
-          <w:sz w:val="18"/>
-          <w:szCs w:val="18"/>
-        </w:rPr>
-        <w:t>Plugin</w:t>
-      </w:r>
-      <w:proofErr w:type="spellEnd"/>
-      <w:r>
-        <w:rPr>
-          <w:sz w:val="18"/>
-          <w:szCs w:val="18"/>
-        </w:rPr>
-        <w:t xml:space="preserve"> for Eclipse</w:t>
+        <w:t>Google Plugin for Eclipse</w:t>
       </w:r>
     </w:p>
     <w:p>
@@ -912,54 +864,36 @@
           <w:u w:val="single"/>
         </w:rPr>
       </w:pPr>
-      <w:proofErr w:type="spellStart"/>
       <w:r>
         <w:rPr>
           <w:u w:val="single"/>
         </w:rPr>
         <w:t>MySQL</w:t>
       </w:r>
-      <w:proofErr w:type="spellEnd"/>
-    </w:p>
-    <w:p>
-      <w:pPr>
-        <w:ind w:firstLine="0"/>
-        <w:rPr>
-          <w:sz w:val="18"/>
-          <w:szCs w:val="18"/>
-        </w:rPr>
-      </w:pPr>
-    </w:p>
-    <w:p>
-      <w:pPr>
-        <w:ind w:firstLine="0"/>
-        <w:rPr>
-          <w:sz w:val="18"/>
-          <w:szCs w:val="18"/>
-        </w:rPr>
-      </w:pPr>
-      <w:r>
-        <w:rPr>
-          <w:sz w:val="18"/>
-          <w:szCs w:val="18"/>
-        </w:rPr>
-        <w:t xml:space="preserve">MAT currently uses </w:t>
-      </w:r>
-      <w:proofErr w:type="spellStart"/>
-      <w:r>
-        <w:rPr>
-          <w:sz w:val="18"/>
-          <w:szCs w:val="18"/>
-        </w:rPr>
-        <w:t>MySQL</w:t>
-      </w:r>
-      <w:proofErr w:type="spellEnd"/>
-      <w:r>
-        <w:rPr>
-          <w:sz w:val="18"/>
-          <w:szCs w:val="18"/>
-        </w:rPr>
-        <w:t xml:space="preserve"> community version 5.5, but there is no reason why a newer version won’t work with MAT as long as it is accompanied by </w:t>
+    </w:p>
+    <w:p>
+      <w:pPr>
+        <w:ind w:firstLine="0"/>
+        <w:rPr>
+          <w:sz w:val="18"/>
+          <w:szCs w:val="18"/>
+        </w:rPr>
+      </w:pPr>
+    </w:p>
+    <w:p>
+      <w:pPr>
+        <w:ind w:firstLine="0"/>
+        <w:rPr>
+          <w:sz w:val="18"/>
+          <w:szCs w:val="18"/>
+        </w:rPr>
+      </w:pPr>
+      <w:r>
+        <w:rPr>
+          <w:sz w:val="18"/>
+          <w:szCs w:val="18"/>
+        </w:rPr>
+        <w:t xml:space="preserve">MAT currently uses MySQL community version 5.5, but there is no reason why a newer version won’t work with MAT as long as it is accompanied by </w:t>
       </w:r>
       <w:r>
         <w:rPr>
@@ -987,53 +921,21 @@
           <w:sz w:val="18"/>
           <w:szCs w:val="18"/>
         </w:rPr>
+        <w:t xml:space="preserve"> MySQL JDBC driver jar.</w:t>
+      </w:r>
+      <w:r>
+        <w:rPr>
+          <w:sz w:val="18"/>
+          <w:szCs w:val="18"/>
+        </w:rPr>
         <w:t xml:space="preserve"> </w:t>
       </w:r>
-      <w:proofErr w:type="spellStart"/>
-      <w:r>
-        <w:rPr>
-          <w:sz w:val="18"/>
-          <w:szCs w:val="18"/>
-        </w:rPr>
-        <w:t>MySQL</w:t>
-      </w:r>
-      <w:proofErr w:type="spellEnd"/>
-      <w:r>
-        <w:rPr>
-          <w:sz w:val="18"/>
-          <w:szCs w:val="18"/>
-        </w:rPr>
-        <w:t xml:space="preserve"> JDBC driver jar.</w:t>
-      </w:r>
-      <w:r>
-        <w:rPr>
-          <w:sz w:val="18"/>
-          <w:szCs w:val="18"/>
-        </w:rPr>
-        <w:t xml:space="preserve"> </w:t>
-      </w:r>
-      <w:r>
-        <w:rPr>
-          <w:sz w:val="18"/>
-          <w:szCs w:val="18"/>
-        </w:rPr>
-        <w:t xml:space="preserve">Download </w:t>
-      </w:r>
-      <w:proofErr w:type="spellStart"/>
-      <w:r>
-        <w:rPr>
-          <w:sz w:val="18"/>
-          <w:szCs w:val="18"/>
-        </w:rPr>
-        <w:t>MySQL</w:t>
-      </w:r>
-      <w:proofErr w:type="spellEnd"/>
-      <w:r>
-        <w:rPr>
-          <w:sz w:val="18"/>
-          <w:szCs w:val="18"/>
-        </w:rPr>
-        <w:t xml:space="preserve"> community server</w:t>
+      <w:r>
+        <w:rPr>
+          <w:sz w:val="18"/>
+          <w:szCs w:val="18"/>
+        </w:rPr>
+        <w:t>Download MySQL community server</w:t>
       </w:r>
       <w:r>
         <w:rPr>
@@ -1078,7 +980,465 @@
           <w:sz w:val="18"/>
           <w:szCs w:val="18"/>
         </w:rPr>
-        <w:t xml:space="preserve">. Installing </w:t>
+        <w:t>. Installing MySQL workbench</w:t>
+      </w:r>
+      <w:r>
+        <w:rPr>
+          <w:sz w:val="18"/>
+          <w:szCs w:val="18"/>
+        </w:rPr>
+        <w:t xml:space="preserve"> (</w:t>
+      </w:r>
+      <w:r>
+        <w:rPr>
+          <w:sz w:val="18"/>
+          <w:szCs w:val="18"/>
+        </w:rPr>
+        <w:t>which comes with the download</w:t>
+      </w:r>
+      <w:r>
+        <w:rPr>
+          <w:sz w:val="18"/>
+          <w:szCs w:val="18"/>
+        </w:rPr>
+        <w:t>)</w:t>
+      </w:r>
+      <w:r>
+        <w:rPr>
+          <w:sz w:val="18"/>
+          <w:szCs w:val="18"/>
+        </w:rPr>
+        <w:t xml:space="preserve"> can be useful. </w:t>
+      </w:r>
+    </w:p>
+    <w:p>
+      <w:pPr>
+        <w:ind w:firstLine="0"/>
+        <w:rPr>
+          <w:sz w:val="18"/>
+          <w:szCs w:val="18"/>
+        </w:rPr>
+      </w:pPr>
+    </w:p>
+    <w:p>
+      <w:pPr>
+        <w:ind w:firstLine="0"/>
+        <w:rPr>
+          <w:sz w:val="18"/>
+          <w:szCs w:val="18"/>
+        </w:rPr>
+      </w:pPr>
+      <w:r>
+        <w:rPr>
+          <w:sz w:val="18"/>
+          <w:szCs w:val="18"/>
+        </w:rPr>
+        <w:t xml:space="preserve">Take note </w:t>
+      </w:r>
+      <w:r>
+        <w:rPr>
+          <w:sz w:val="18"/>
+          <w:szCs w:val="18"/>
+        </w:rPr>
+        <w:t>of the MySQL username and password when installing.</w:t>
+      </w:r>
+    </w:p>
+    <w:p>
+      <w:pPr>
+        <w:ind w:firstLine="0"/>
+        <w:rPr>
+          <w:sz w:val="18"/>
+          <w:szCs w:val="18"/>
+        </w:rPr>
+      </w:pPr>
+      <w:r>
+        <w:rPr>
+          <w:sz w:val="18"/>
+          <w:szCs w:val="18"/>
+        </w:rPr>
+        <w:lastRenderedPageBreak/>
+        <w:t>Under the ‘mat’ folder find ‘Blank DB Scripts.zip’ and extract it. This file will contain the .sql files to create an initial database. Within this zip is also a file called ‘ReadMe.txt’ which will indicate the order in which you would need to run the .sql files.</w:t>
+      </w:r>
+      <w:r>
+        <w:rPr>
+          <w:sz w:val="18"/>
+          <w:szCs w:val="18"/>
+        </w:rPr>
+        <w:t xml:space="preserve"> </w:t>
+      </w:r>
+      <w:r>
+        <w:rPr>
+          <w:sz w:val="18"/>
+          <w:szCs w:val="18"/>
+        </w:rPr>
+        <w:t>The first time you login to the MAT tool you may use the credentials, User: Admin and Password: Admin.</w:t>
+      </w:r>
+    </w:p>
+    <w:p>
+      <w:pPr>
+        <w:ind w:firstLine="0"/>
+        <w:rPr>
+          <w:sz w:val="18"/>
+          <w:szCs w:val="18"/>
+        </w:rPr>
+      </w:pPr>
+    </w:p>
+    <w:p>
+      <w:pPr>
+        <w:ind w:firstLine="0"/>
+        <w:rPr>
+          <w:u w:val="single"/>
+        </w:rPr>
+      </w:pPr>
+      <w:r>
+        <w:rPr>
+          <w:u w:val="single"/>
+        </w:rPr>
+        <w:t>Code Base</w:t>
+      </w:r>
+    </w:p>
+    <w:p>
+      <w:pPr>
+        <w:ind w:firstLine="0"/>
+        <w:rPr>
+          <w:sz w:val="18"/>
+          <w:szCs w:val="18"/>
+        </w:rPr>
+      </w:pPr>
+    </w:p>
+    <w:p>
+      <w:pPr>
+        <w:ind w:firstLine="0"/>
+        <w:rPr>
+          <w:sz w:val="18"/>
+          <w:szCs w:val="18"/>
+        </w:rPr>
+      </w:pPr>
+      <w:r>
+        <w:rPr>
+          <w:sz w:val="18"/>
+          <w:szCs w:val="18"/>
+        </w:rPr>
+        <w:t xml:space="preserve">Extract the code base into your Eclipse workspace folder. </w:t>
+      </w:r>
+    </w:p>
+    <w:p>
+      <w:pPr>
+        <w:ind w:firstLine="0"/>
+        <w:rPr>
+          <w:sz w:val="18"/>
+          <w:szCs w:val="18"/>
+        </w:rPr>
+      </w:pPr>
+      <w:r>
+        <w:rPr>
+          <w:sz w:val="18"/>
+          <w:szCs w:val="18"/>
+        </w:rPr>
+        <w:t>Import the code base into an Eclipse project,</w:t>
+      </w:r>
+    </w:p>
+    <w:p>
+      <w:pPr>
+        <w:ind w:firstLine="0"/>
+        <w:rPr>
+          <w:sz w:val="18"/>
+          <w:szCs w:val="18"/>
+        </w:rPr>
+      </w:pPr>
+    </w:p>
+    <w:p>
+      <w:pPr>
+        <w:ind w:firstLine="0"/>
+        <w:rPr>
+          <w:sz w:val="18"/>
+          <w:szCs w:val="18"/>
+        </w:rPr>
+      </w:pPr>
+      <w:r>
+        <w:rPr>
+          <w:sz w:val="18"/>
+          <w:szCs w:val="18"/>
+        </w:rPr>
+        <w:t xml:space="preserve">File </w:t>
+      </w:r>
+      <w:r>
+        <w:rPr>
+          <w:sz w:val="18"/>
+          <w:szCs w:val="18"/>
+        </w:rPr>
+        <w:sym w:font="Wingdings" w:char="F0E0"/>
+      </w:r>
+      <w:r>
+        <w:rPr>
+          <w:sz w:val="18"/>
+          <w:szCs w:val="18"/>
+        </w:rPr>
+        <w:t xml:space="preserve"> Import </w:t>
+      </w:r>
+      <w:r>
+        <w:rPr>
+          <w:sz w:val="18"/>
+          <w:szCs w:val="18"/>
+        </w:rPr>
+        <w:sym w:font="Wingdings" w:char="F0E0"/>
+      </w:r>
+      <w:r>
+        <w:rPr>
+          <w:sz w:val="18"/>
+          <w:szCs w:val="18"/>
+        </w:rPr>
+        <w:t xml:space="preserve"> General </w:t>
+      </w:r>
+      <w:r>
+        <w:rPr>
+          <w:sz w:val="18"/>
+          <w:szCs w:val="18"/>
+        </w:rPr>
+        <w:sym w:font="Wingdings" w:char="F0E0"/>
+      </w:r>
+      <w:r>
+        <w:rPr>
+          <w:sz w:val="18"/>
+          <w:szCs w:val="18"/>
+        </w:rPr>
+        <w:t xml:space="preserve"> Existing Project </w:t>
+      </w:r>
+      <w:proofErr w:type="gramStart"/>
+      <w:r>
+        <w:rPr>
+          <w:sz w:val="18"/>
+          <w:szCs w:val="18"/>
+        </w:rPr>
+        <w:t>Into</w:t>
+      </w:r>
+      <w:proofErr w:type="gramEnd"/>
+      <w:r>
+        <w:rPr>
+          <w:sz w:val="18"/>
+          <w:szCs w:val="18"/>
+        </w:rPr>
+        <w:t xml:space="preserve"> Workspace </w:t>
+      </w:r>
+      <w:r>
+        <w:rPr>
+          <w:sz w:val="18"/>
+          <w:szCs w:val="18"/>
+        </w:rPr>
+        <w:sym w:font="Wingdings" w:char="F0E0"/>
+      </w:r>
+      <w:r>
+        <w:rPr>
+          <w:sz w:val="18"/>
+          <w:szCs w:val="18"/>
+        </w:rPr>
+        <w:t xml:space="preserve"> Browse to and Select &lt;&lt;workspace&gt;&gt; </w:t>
+      </w:r>
+      <w:r>
+        <w:rPr>
+          <w:sz w:val="18"/>
+          <w:szCs w:val="18"/>
+        </w:rPr>
+        <w:sym w:font="Wingdings" w:char="F0E0"/>
+      </w:r>
+      <w:r>
+        <w:rPr>
+          <w:sz w:val="18"/>
+          <w:szCs w:val="18"/>
+        </w:rPr>
+        <w:t xml:space="preserve"> Finish</w:t>
+      </w:r>
+    </w:p>
+    <w:p>
+      <w:pPr>
+        <w:ind w:firstLine="0"/>
+        <w:rPr>
+          <w:sz w:val="18"/>
+          <w:szCs w:val="18"/>
+        </w:rPr>
+      </w:pPr>
+    </w:p>
+    <w:p>
+      <w:pPr>
+        <w:ind w:firstLine="0"/>
+        <w:rPr>
+          <w:sz w:val="18"/>
+          <w:szCs w:val="18"/>
+        </w:rPr>
+      </w:pPr>
+      <w:r>
+        <w:rPr>
+          <w:sz w:val="18"/>
+          <w:szCs w:val="18"/>
+        </w:rPr>
+        <w:t>Compile the code,</w:t>
+      </w:r>
+    </w:p>
+    <w:p>
+      <w:pPr>
+        <w:ind w:firstLine="0"/>
+        <w:rPr>
+          <w:sz w:val="18"/>
+          <w:szCs w:val="18"/>
+        </w:rPr>
+      </w:pPr>
+      <w:r>
+        <w:rPr>
+          <w:sz w:val="18"/>
+          <w:szCs w:val="18"/>
+        </w:rPr>
+        <w:t xml:space="preserve">Google Services and Development Tools (Google Icon button) </w:t>
+      </w:r>
+      <w:r>
+        <w:rPr>
+          <w:sz w:val="18"/>
+          <w:szCs w:val="18"/>
+        </w:rPr>
+        <w:sym w:font="Wingdings" w:char="F0E0"/>
+      </w:r>
+      <w:r>
+        <w:rPr>
+          <w:sz w:val="18"/>
+          <w:szCs w:val="18"/>
+        </w:rPr>
+        <w:t xml:space="preserve"> GWT Compile Project</w:t>
+      </w:r>
+    </w:p>
+    <w:p>
+      <w:pPr>
+        <w:ind w:firstLine="0"/>
+        <w:rPr>
+          <w:sz w:val="18"/>
+          <w:szCs w:val="18"/>
+        </w:rPr>
+      </w:pPr>
+    </w:p>
+    <w:p>
+      <w:pPr>
+        <w:ind w:firstLine="0"/>
+        <w:rPr>
+          <w:sz w:val="18"/>
+          <w:szCs w:val="18"/>
+        </w:rPr>
+      </w:pPr>
+      <w:r>
+        <w:rPr>
+          <w:sz w:val="18"/>
+          <w:szCs w:val="18"/>
+        </w:rPr>
+        <w:t>Run the build to create a war file:</w:t>
+      </w:r>
+    </w:p>
+    <w:p>
+      <w:pPr>
+        <w:ind w:firstLine="0"/>
+        <w:rPr>
+          <w:sz w:val="18"/>
+          <w:szCs w:val="18"/>
+        </w:rPr>
+      </w:pPr>
+    </w:p>
+    <w:p>
+      <w:pPr>
+        <w:ind w:firstLine="0"/>
+        <w:rPr>
+          <w:sz w:val="18"/>
+          <w:szCs w:val="18"/>
+        </w:rPr>
+      </w:pPr>
+      <w:r>
+        <w:rPr>
+          <w:sz w:val="18"/>
+          <w:szCs w:val="18"/>
+        </w:rPr>
+        <w:t xml:space="preserve">build.xml (right </w:t>
+      </w:r>
+      <w:proofErr w:type="gramStart"/>
+      <w:r>
+        <w:rPr>
+          <w:sz w:val="18"/>
+          <w:szCs w:val="18"/>
+        </w:rPr>
+        <w:t>click</w:t>
+      </w:r>
+      <w:proofErr w:type="gramEnd"/>
+      <w:r>
+        <w:rPr>
+          <w:sz w:val="18"/>
+          <w:szCs w:val="18"/>
+        </w:rPr>
+        <w:t xml:space="preserve"> and Run As </w:t>
+      </w:r>
+      <w:r>
+        <w:rPr>
+          <w:sz w:val="18"/>
+          <w:szCs w:val="18"/>
+        </w:rPr>
+        <w:sym w:font="Wingdings" w:char="F0E0"/>
+      </w:r>
+      <w:r>
+        <w:rPr>
+          <w:sz w:val="18"/>
+          <w:szCs w:val="18"/>
+        </w:rPr>
+        <w:t xml:space="preserve"> Ant Build)</w:t>
+      </w:r>
+    </w:p>
+    <w:p>
+      <w:pPr>
+        <w:ind w:firstLine="0"/>
+        <w:rPr>
+          <w:sz w:val="18"/>
+          <w:szCs w:val="18"/>
+        </w:rPr>
+      </w:pPr>
+    </w:p>
+    <w:p>
+      <w:pPr>
+        <w:ind w:firstLine="0"/>
+        <w:rPr>
+          <w:sz w:val="18"/>
+          <w:szCs w:val="18"/>
+        </w:rPr>
+      </w:pPr>
+      <w:r>
+        <w:rPr>
+          <w:sz w:val="18"/>
+          <w:szCs w:val="18"/>
+        </w:rPr>
+        <w:t>After the build has run, the war file will be placed in,</w:t>
+      </w:r>
+    </w:p>
+    <w:p>
+      <w:pPr>
+        <w:ind w:firstLine="0"/>
+        <w:rPr>
+          <w:sz w:val="18"/>
+          <w:szCs w:val="18"/>
+        </w:rPr>
+      </w:pPr>
+    </w:p>
+    <w:p>
+      <w:pPr>
+        <w:ind w:firstLine="0"/>
+        <w:rPr>
+          <w:sz w:val="18"/>
+          <w:szCs w:val="18"/>
+        </w:rPr>
+      </w:pPr>
+      <w:r>
+        <w:rPr>
+          <w:sz w:val="18"/>
+          <w:szCs w:val="18"/>
+        </w:rPr>
+        <w:t>m</w:t>
+      </w:r>
+      <w:r>
+        <w:rPr>
+          <w:sz w:val="18"/>
+          <w:szCs w:val="18"/>
+        </w:rPr>
+        <w:t>at/work/artifacts/</w:t>
       </w:r>
       <w:proofErr w:type="spellStart"/>
       <w:r>
@@ -1086,139 +1446,9 @@
           <w:sz w:val="18"/>
           <w:szCs w:val="18"/>
         </w:rPr>
-        <w:t>MySQL</w:t>
+        <w:t>MeasureAuthoringTool.war</w:t>
       </w:r>
       <w:proofErr w:type="spellEnd"/>
-      <w:r>
-        <w:rPr>
-          <w:sz w:val="18"/>
-          <w:szCs w:val="18"/>
-        </w:rPr>
-        <w:t xml:space="preserve"> workbench</w:t>
-      </w:r>
-      <w:r>
-        <w:rPr>
-          <w:sz w:val="18"/>
-          <w:szCs w:val="18"/>
-        </w:rPr>
-        <w:t xml:space="preserve"> (</w:t>
-      </w:r>
-      <w:r>
-        <w:rPr>
-          <w:sz w:val="18"/>
-          <w:szCs w:val="18"/>
-        </w:rPr>
-        <w:t>which comes with the download</w:t>
-      </w:r>
-      <w:r>
-        <w:rPr>
-          <w:sz w:val="18"/>
-          <w:szCs w:val="18"/>
-        </w:rPr>
-        <w:t>)</w:t>
-      </w:r>
-      <w:r>
-        <w:rPr>
-          <w:sz w:val="18"/>
-          <w:szCs w:val="18"/>
-        </w:rPr>
-        <w:t xml:space="preserve"> can be useful. </w:t>
-      </w:r>
-    </w:p>
-    <w:p>
-      <w:pPr>
-        <w:ind w:firstLine="0"/>
-        <w:rPr>
-          <w:sz w:val="18"/>
-          <w:szCs w:val="18"/>
-        </w:rPr>
-      </w:pPr>
-    </w:p>
-    <w:p>
-      <w:pPr>
-        <w:ind w:firstLine="0"/>
-        <w:rPr>
-          <w:sz w:val="18"/>
-          <w:szCs w:val="18"/>
-        </w:rPr>
-      </w:pPr>
-      <w:r>
-        <w:rPr>
-          <w:sz w:val="18"/>
-          <w:szCs w:val="18"/>
-        </w:rPr>
-        <w:t xml:space="preserve">Take note </w:t>
-      </w:r>
-      <w:r>
-        <w:rPr>
-          <w:sz w:val="18"/>
-          <w:szCs w:val="18"/>
-        </w:rPr>
-        <w:t xml:space="preserve">of the </w:t>
-      </w:r>
-      <w:proofErr w:type="spellStart"/>
-      <w:r>
-        <w:rPr>
-          <w:sz w:val="18"/>
-          <w:szCs w:val="18"/>
-        </w:rPr>
-        <w:t>MySQL</w:t>
-      </w:r>
-      <w:proofErr w:type="spellEnd"/>
-      <w:r>
-        <w:rPr>
-          <w:sz w:val="18"/>
-          <w:szCs w:val="18"/>
-        </w:rPr>
-        <w:t xml:space="preserve"> username and password when installing.</w:t>
-      </w:r>
-    </w:p>
-    <w:p>
-      <w:pPr>
-        <w:ind w:firstLine="0"/>
-        <w:rPr>
-          <w:sz w:val="18"/>
-          <w:szCs w:val="18"/>
-        </w:rPr>
-      </w:pPr>
-      <w:r>
-        <w:rPr>
-          <w:sz w:val="18"/>
-          <w:szCs w:val="18"/>
-        </w:rPr>
-        <w:lastRenderedPageBreak/>
-        <w:t xml:space="preserve">You will need to run the database scripts to create a MAT_APP database and initialize it. </w:t>
-      </w:r>
-      <w:r>
-        <w:rPr>
-          <w:sz w:val="18"/>
-          <w:szCs w:val="18"/>
-        </w:rPr>
-        <w:t xml:space="preserve">The script with the Prod prefix will contain production data. The script with the </w:t>
-      </w:r>
-      <w:proofErr w:type="spellStart"/>
-      <w:r>
-        <w:rPr>
-          <w:sz w:val="18"/>
-          <w:szCs w:val="18"/>
-        </w:rPr>
-        <w:t>INIt</w:t>
-      </w:r>
-      <w:proofErr w:type="spellEnd"/>
-      <w:r>
-        <w:rPr>
-          <w:sz w:val="18"/>
-          <w:szCs w:val="18"/>
-        </w:rPr>
-        <w:t xml:space="preserve"> prefix will simply initialize the database. </w:t>
-      </w:r>
-      <w:r>
-        <w:rPr>
-          <w:sz w:val="18"/>
-          <w:szCs w:val="18"/>
-        </w:rPr>
-        <w:t>The first time you login to the MAT tool you may use the credentials, User: Admin and Password: Admin.</w:t>
-      </w:r>
     </w:p>
     <w:p>
       <w:pPr>
@@ -1240,370 +1470,8 @@
         <w:rPr>
           <w:u w:val="single"/>
         </w:rPr>
-        <w:t>Code Base</w:t>
-      </w:r>
-    </w:p>
-    <w:p>
-      <w:pPr>
-        <w:ind w:firstLine="0"/>
-        <w:rPr>
-          <w:sz w:val="18"/>
-          <w:szCs w:val="18"/>
-        </w:rPr>
-      </w:pPr>
-    </w:p>
-    <w:p>
-      <w:pPr>
-        <w:ind w:firstLine="0"/>
-        <w:rPr>
-          <w:sz w:val="18"/>
-          <w:szCs w:val="18"/>
-        </w:rPr>
-      </w:pPr>
-      <w:r>
-        <w:rPr>
-          <w:sz w:val="18"/>
-          <w:szCs w:val="18"/>
-        </w:rPr>
-        <w:t xml:space="preserve">Extract the code base into your Eclipse workspace folder. </w:t>
-      </w:r>
-    </w:p>
-    <w:p>
-      <w:pPr>
-        <w:ind w:firstLine="0"/>
-        <w:rPr>
-          <w:sz w:val="18"/>
-          <w:szCs w:val="18"/>
-        </w:rPr>
-      </w:pPr>
-      <w:r>
-        <w:rPr>
-          <w:sz w:val="18"/>
-          <w:szCs w:val="18"/>
-        </w:rPr>
-        <w:t>Import the code base into an Eclipse project,</w:t>
-      </w:r>
-    </w:p>
-    <w:p>
-      <w:pPr>
-        <w:ind w:firstLine="0"/>
-        <w:rPr>
-          <w:sz w:val="18"/>
-          <w:szCs w:val="18"/>
-        </w:rPr>
-      </w:pPr>
-    </w:p>
-    <w:p>
-      <w:pPr>
-        <w:ind w:firstLine="0"/>
-        <w:rPr>
-          <w:sz w:val="18"/>
-          <w:szCs w:val="18"/>
-        </w:rPr>
-      </w:pPr>
-      <w:r>
-        <w:rPr>
-          <w:sz w:val="18"/>
-          <w:szCs w:val="18"/>
-        </w:rPr>
-        <w:t xml:space="preserve">File </w:t>
-      </w:r>
-      <w:r>
-        <w:rPr>
-          <w:sz w:val="18"/>
-          <w:szCs w:val="18"/>
-        </w:rPr>
-        <w:sym w:font="Wingdings" w:char="F0E0"/>
-      </w:r>
-      <w:r>
-        <w:rPr>
-          <w:sz w:val="18"/>
-          <w:szCs w:val="18"/>
-        </w:rPr>
-        <w:t xml:space="preserve"> Import </w:t>
-      </w:r>
-      <w:r>
-        <w:rPr>
-          <w:sz w:val="18"/>
-          <w:szCs w:val="18"/>
-        </w:rPr>
-        <w:sym w:font="Wingdings" w:char="F0E0"/>
-      </w:r>
-      <w:r>
-        <w:rPr>
-          <w:sz w:val="18"/>
-          <w:szCs w:val="18"/>
-        </w:rPr>
-        <w:t xml:space="preserve"> General </w:t>
-      </w:r>
-      <w:r>
-        <w:rPr>
-          <w:sz w:val="18"/>
-          <w:szCs w:val="18"/>
-        </w:rPr>
-        <w:sym w:font="Wingdings" w:char="F0E0"/>
-      </w:r>
-      <w:r>
-        <w:rPr>
-          <w:sz w:val="18"/>
-          <w:szCs w:val="18"/>
-        </w:rPr>
-        <w:t xml:space="preserve"> Existing Project </w:t>
-      </w:r>
-      <w:proofErr w:type="gramStart"/>
-      <w:r>
-        <w:rPr>
-          <w:sz w:val="18"/>
-          <w:szCs w:val="18"/>
-        </w:rPr>
-        <w:t>Into</w:t>
-      </w:r>
-      <w:proofErr w:type="gramEnd"/>
-      <w:r>
-        <w:rPr>
-          <w:sz w:val="18"/>
-          <w:szCs w:val="18"/>
-        </w:rPr>
-        <w:t xml:space="preserve"> Workspace </w:t>
-      </w:r>
-      <w:r>
-        <w:rPr>
-          <w:sz w:val="18"/>
-          <w:szCs w:val="18"/>
-        </w:rPr>
-        <w:sym w:font="Wingdings" w:char="F0E0"/>
-      </w:r>
-      <w:r>
-        <w:rPr>
-          <w:sz w:val="18"/>
-          <w:szCs w:val="18"/>
-        </w:rPr>
-        <w:t xml:space="preserve"> Browse to and Select &lt;&lt;workspace&gt;&gt; </w:t>
-      </w:r>
-      <w:r>
-        <w:rPr>
-          <w:sz w:val="18"/>
-          <w:szCs w:val="18"/>
-        </w:rPr>
-        <w:sym w:font="Wingdings" w:char="F0E0"/>
-      </w:r>
-      <w:r>
-        <w:rPr>
-          <w:sz w:val="18"/>
-          <w:szCs w:val="18"/>
-        </w:rPr>
-        <w:t xml:space="preserve"> Finish</w:t>
-      </w:r>
-    </w:p>
-    <w:p>
-      <w:pPr>
-        <w:ind w:firstLine="0"/>
-        <w:rPr>
-          <w:sz w:val="18"/>
-          <w:szCs w:val="18"/>
-        </w:rPr>
-      </w:pPr>
-    </w:p>
-    <w:p>
-      <w:pPr>
-        <w:ind w:firstLine="0"/>
-        <w:rPr>
-          <w:sz w:val="18"/>
-          <w:szCs w:val="18"/>
-        </w:rPr>
-      </w:pPr>
-      <w:r>
-        <w:rPr>
-          <w:sz w:val="18"/>
-          <w:szCs w:val="18"/>
-        </w:rPr>
-        <w:t>Compile the code,</w:t>
-      </w:r>
-    </w:p>
-    <w:p>
-      <w:pPr>
-        <w:ind w:firstLine="0"/>
-        <w:rPr>
-          <w:sz w:val="18"/>
-          <w:szCs w:val="18"/>
-        </w:rPr>
-      </w:pPr>
-      <w:r>
-        <w:rPr>
-          <w:sz w:val="18"/>
-          <w:szCs w:val="18"/>
-        </w:rPr>
-        <w:t xml:space="preserve">Google Services and Development Tools (Google Icon button) </w:t>
-      </w:r>
-      <w:r>
-        <w:rPr>
-          <w:sz w:val="18"/>
-          <w:szCs w:val="18"/>
-        </w:rPr>
-        <w:sym w:font="Wingdings" w:char="F0E0"/>
-      </w:r>
-      <w:r>
-        <w:rPr>
-          <w:sz w:val="18"/>
-          <w:szCs w:val="18"/>
-        </w:rPr>
-        <w:t xml:space="preserve"> GWT Compile Project</w:t>
-      </w:r>
-    </w:p>
-    <w:p>
-      <w:pPr>
-        <w:ind w:firstLine="0"/>
-        <w:rPr>
-          <w:sz w:val="18"/>
-          <w:szCs w:val="18"/>
-        </w:rPr>
-      </w:pPr>
-    </w:p>
-    <w:p>
-      <w:pPr>
-        <w:ind w:firstLine="0"/>
-        <w:rPr>
-          <w:sz w:val="18"/>
-          <w:szCs w:val="18"/>
-        </w:rPr>
-      </w:pPr>
-      <w:r>
-        <w:rPr>
-          <w:sz w:val="18"/>
-          <w:szCs w:val="18"/>
-        </w:rPr>
-        <w:t>Run the build to create a war file:</w:t>
-      </w:r>
-    </w:p>
-    <w:p>
-      <w:pPr>
-        <w:ind w:firstLine="0"/>
-        <w:rPr>
-          <w:sz w:val="18"/>
-          <w:szCs w:val="18"/>
-        </w:rPr>
-      </w:pPr>
-    </w:p>
-    <w:p>
-      <w:pPr>
-        <w:ind w:firstLine="0"/>
-        <w:rPr>
-          <w:sz w:val="18"/>
-          <w:szCs w:val="18"/>
-        </w:rPr>
-      </w:pPr>
-      <w:r>
-        <w:rPr>
-          <w:sz w:val="18"/>
-          <w:szCs w:val="18"/>
-        </w:rPr>
-        <w:t xml:space="preserve">build.xml (right </w:t>
-      </w:r>
-      <w:proofErr w:type="gramStart"/>
-      <w:r>
-        <w:rPr>
-          <w:sz w:val="18"/>
-          <w:szCs w:val="18"/>
-        </w:rPr>
-        <w:t>click</w:t>
-      </w:r>
-      <w:proofErr w:type="gramEnd"/>
-      <w:r>
-        <w:rPr>
-          <w:sz w:val="18"/>
-          <w:szCs w:val="18"/>
-        </w:rPr>
-        <w:t xml:space="preserve"> and Run As </w:t>
-      </w:r>
-      <w:r>
-        <w:rPr>
-          <w:sz w:val="18"/>
-          <w:szCs w:val="18"/>
-        </w:rPr>
-        <w:sym w:font="Wingdings" w:char="F0E0"/>
-      </w:r>
-      <w:r>
-        <w:rPr>
-          <w:sz w:val="18"/>
-          <w:szCs w:val="18"/>
-        </w:rPr>
-        <w:t xml:space="preserve"> Ant Build)</w:t>
-      </w:r>
-    </w:p>
-    <w:p>
-      <w:pPr>
-        <w:ind w:firstLine="0"/>
-        <w:rPr>
-          <w:sz w:val="18"/>
-          <w:szCs w:val="18"/>
-        </w:rPr>
-      </w:pPr>
-    </w:p>
-    <w:p>
-      <w:pPr>
-        <w:ind w:firstLine="0"/>
-        <w:rPr>
-          <w:sz w:val="18"/>
-          <w:szCs w:val="18"/>
-        </w:rPr>
-      </w:pPr>
-      <w:r>
-        <w:rPr>
-          <w:sz w:val="18"/>
-          <w:szCs w:val="18"/>
-        </w:rPr>
-        <w:t>After the build has run, the war file will be placed in,</w:t>
-      </w:r>
-    </w:p>
-    <w:p>
-      <w:pPr>
-        <w:ind w:firstLine="0"/>
-        <w:rPr>
-          <w:sz w:val="18"/>
-          <w:szCs w:val="18"/>
-        </w:rPr>
-      </w:pPr>
-    </w:p>
-    <w:p>
-      <w:pPr>
-        <w:ind w:firstLine="0"/>
-        <w:rPr>
-          <w:sz w:val="18"/>
-          <w:szCs w:val="18"/>
-        </w:rPr>
-      </w:pPr>
-      <w:r>
-        <w:rPr>
-          <w:sz w:val="18"/>
-          <w:szCs w:val="18"/>
-        </w:rPr>
-        <w:t>m</w:t>
-      </w:r>
-      <w:r>
-        <w:rPr>
-          <w:sz w:val="18"/>
-          <w:szCs w:val="18"/>
-        </w:rPr>
-        <w:t>at/work/artifacts/</w:t>
-      </w:r>
-      <w:proofErr w:type="spellStart"/>
-      <w:r>
-        <w:rPr>
-          <w:sz w:val="18"/>
-          <w:szCs w:val="18"/>
-        </w:rPr>
-        <w:t>MeasureAuthoringTool.war</w:t>
-      </w:r>
-      <w:proofErr w:type="spellEnd"/>
-    </w:p>
-    <w:p>
-      <w:pPr>
-        <w:ind w:firstLine="0"/>
-        <w:rPr>
-          <w:sz w:val="18"/>
-          <w:szCs w:val="18"/>
-        </w:rPr>
-      </w:pPr>
+        <w:t>Setting up your development environment</w:t>
+      </w:r>
     </w:p>
     <w:p>
       <w:pPr>
@@ -1612,51 +1480,21 @@
           <w:u w:val="single"/>
         </w:rPr>
       </w:pPr>
-      <w:r>
-        <w:rPr>
-          <w:u w:val="single"/>
-        </w:rPr>
-        <w:t>Setting up your development environment</w:t>
-      </w:r>
-    </w:p>
-    <w:p>
-      <w:pPr>
-        <w:ind w:firstLine="0"/>
-        <w:rPr>
-          <w:u w:val="single"/>
-        </w:rPr>
-      </w:pPr>
-    </w:p>
-    <w:p>
-      <w:pPr>
-        <w:ind w:firstLine="0"/>
-        <w:rPr>
-          <w:sz w:val="18"/>
-          <w:szCs w:val="18"/>
-        </w:rPr>
-      </w:pPr>
-      <w:r>
-        <w:rPr>
-          <w:sz w:val="18"/>
-          <w:szCs w:val="18"/>
-        </w:rPr>
-        <w:t xml:space="preserve">You need to make some changes to some of the files in the code base so that MAT will connect to your local </w:t>
-      </w:r>
-      <w:proofErr w:type="spellStart"/>
-      <w:r>
-        <w:rPr>
-          <w:sz w:val="18"/>
-          <w:szCs w:val="18"/>
-        </w:rPr>
-        <w:t>MySQL</w:t>
-      </w:r>
-      <w:proofErr w:type="spellEnd"/>
-      <w:r>
-        <w:rPr>
-          <w:sz w:val="18"/>
-          <w:szCs w:val="18"/>
-        </w:rPr>
-        <w:t xml:space="preserve"> db.</w:t>
+    </w:p>
+    <w:p>
+      <w:pPr>
+        <w:ind w:firstLine="0"/>
+        <w:rPr>
+          <w:sz w:val="18"/>
+          <w:szCs w:val="18"/>
+        </w:rPr>
+      </w:pPr>
+      <w:r>
+        <w:rPr>
+          <w:sz w:val="18"/>
+          <w:szCs w:val="18"/>
+        </w:rPr>
+        <w:t>You need to make some changes to some of the files in the code base so that MAT will connect to your local MySQL db.</w:t>
       </w:r>
     </w:p>
     <w:p>
@@ -1722,7 +1560,6 @@
         </w:rPr>
         <w:t>“</w:t>
       </w:r>
-      <w:proofErr w:type="spellStart"/>
       <w:r>
         <w:rPr>
           <w:sz w:val="18"/>
@@ -1730,7 +1567,6 @@
         </w:rPr>
         <w:t>dataSource</w:t>
       </w:r>
-      <w:proofErr w:type="spellEnd"/>
       <w:r>
         <w:rPr>
           <w:sz w:val="18"/>
@@ -1743,23 +1579,7 @@
           <w:sz w:val="18"/>
           <w:szCs w:val="18"/>
         </w:rPr>
-        <w:t xml:space="preserve"> bean to point to your local </w:t>
-      </w:r>
-      <w:proofErr w:type="spellStart"/>
-      <w:r>
-        <w:rPr>
-          <w:sz w:val="18"/>
-          <w:szCs w:val="18"/>
-        </w:rPr>
-        <w:t>MySQL</w:t>
-      </w:r>
-      <w:proofErr w:type="spellEnd"/>
-      <w:r>
-        <w:rPr>
-          <w:sz w:val="18"/>
-          <w:szCs w:val="18"/>
-        </w:rPr>
-        <w:t xml:space="preserve"> database.</w:t>
+        <w:t xml:space="preserve"> bean to point to your local MySQL database.</w:t>
       </w:r>
     </w:p>
     <w:p>
@@ -1843,9 +1663,37 @@
           <w:szCs w:val="16"/>
           <w:lang w:bidi="ar-SA"/>
         </w:rPr>
-        <w:t>"</w:t>
-      </w:r>
-      <w:proofErr w:type="spellStart"/>
+        <w:t>"dataSource"</w:t>
+      </w:r>
+      <w:r>
+        <w:rPr>
+          <w:rFonts w:ascii="Courier New" w:hAnsi="Courier New" w:cs="Courier New"/>
+          <w:sz w:val="16"/>
+          <w:szCs w:val="16"/>
+          <w:lang w:bidi="ar-SA"/>
+        </w:rPr>
+        <w:t xml:space="preserve"> </w:t>
+      </w:r>
+      <w:r>
+        <w:rPr>
+          <w:rFonts w:ascii="Courier New" w:hAnsi="Courier New" w:cs="Courier New"/>
+          <w:color w:val="7F007F"/>
+          <w:sz w:val="16"/>
+          <w:szCs w:val="16"/>
+          <w:lang w:bidi="ar-SA"/>
+        </w:rPr>
+        <w:t>class</w:t>
+      </w:r>
+      <w:r>
+        <w:rPr>
+          <w:rFonts w:ascii="Courier New" w:hAnsi="Courier New" w:cs="Courier New"/>
+          <w:color w:val="000000"/>
+          <w:sz w:val="16"/>
+          <w:szCs w:val="16"/>
+          <w:lang w:bidi="ar-SA"/>
+        </w:rPr>
+        <w:t>=</w:t>
+      </w:r>
       <w:r>
         <w:rPr>
           <w:rFonts w:ascii="Courier New" w:hAnsi="Courier New" w:cs="Courier New"/>
@@ -1856,9 +1704,37 @@
           <w:szCs w:val="16"/>
           <w:lang w:bidi="ar-SA"/>
         </w:rPr>
-        <w:t>dataSource</w:t>
-      </w:r>
-      <w:proofErr w:type="spellEnd"/>
+        <w:t>"org.apache.commons.dbcp.BasicDataSource"</w:t>
+      </w:r>
+      <w:r>
+        <w:rPr>
+          <w:rFonts w:ascii="Courier New" w:hAnsi="Courier New" w:cs="Courier New"/>
+          <w:sz w:val="16"/>
+          <w:szCs w:val="16"/>
+          <w:lang w:bidi="ar-SA"/>
+        </w:rPr>
+        <w:t xml:space="preserve"> </w:t>
+      </w:r>
+      <w:r>
+        <w:rPr>
+          <w:rFonts w:ascii="Courier New" w:hAnsi="Courier New" w:cs="Courier New"/>
+          <w:color w:val="7F007F"/>
+          <w:sz w:val="16"/>
+          <w:szCs w:val="16"/>
+          <w:lang w:bidi="ar-SA"/>
+        </w:rPr>
+        <w:t>destroy-method</w:t>
+      </w:r>
+      <w:r>
+        <w:rPr>
+          <w:rFonts w:ascii="Courier New" w:hAnsi="Courier New" w:cs="Courier New"/>
+          <w:color w:val="000000"/>
+          <w:sz w:val="16"/>
+          <w:szCs w:val="16"/>
+          <w:lang w:bidi="ar-SA"/>
+        </w:rPr>
+        <w:t>=</w:t>
+      </w:r>
       <w:r>
         <w:rPr>
           <w:rFonts w:ascii="Courier New" w:hAnsi="Courier New" w:cs="Courier New"/>
@@ -1869,7 +1745,61 @@
           <w:szCs w:val="16"/>
           <w:lang w:bidi="ar-SA"/>
         </w:rPr>
-        <w:t>"</w:t>
+        <w:t>"close"</w:t>
+      </w:r>
+      <w:r>
+        <w:rPr>
+          <w:rFonts w:ascii="Courier New" w:hAnsi="Courier New" w:cs="Courier New"/>
+          <w:color w:val="008080"/>
+          <w:sz w:val="16"/>
+          <w:szCs w:val="16"/>
+          <w:lang w:bidi="ar-SA"/>
+        </w:rPr>
+        <w:t>&gt;</w:t>
+      </w:r>
+    </w:p>
+    <w:p>
+      <w:pPr>
+        <w:autoSpaceDE w:val="0"/>
+        <w:autoSpaceDN w:val="0"/>
+        <w:adjustRightInd w:val="0"/>
+        <w:ind w:firstLine="0"/>
+        <w:rPr>
+          <w:rFonts w:ascii="Courier New" w:hAnsi="Courier New" w:cs="Courier New"/>
+          <w:sz w:val="16"/>
+          <w:szCs w:val="16"/>
+          <w:lang w:bidi="ar-SA"/>
+        </w:rPr>
+      </w:pPr>
+      <w:r>
+        <w:rPr>
+          <w:rFonts w:ascii="Courier New" w:hAnsi="Courier New" w:cs="Courier New"/>
+          <w:color w:val="000000"/>
+          <w:sz w:val="16"/>
+          <w:szCs w:val="16"/>
+          <w:lang w:bidi="ar-SA"/>
+        </w:rPr>
+        <w:t xml:space="preserve">        </w:t>
+      </w:r>
+      <w:r>
+        <w:rPr>
+          <w:rFonts w:ascii="Courier New" w:hAnsi="Courier New" w:cs="Courier New"/>
+          <w:color w:val="008080"/>
+          <w:sz w:val="16"/>
+          <w:szCs w:val="16"/>
+          <w:lang w:bidi="ar-SA"/>
+        </w:rPr>
+        <w:t>&lt;</w:t>
+      </w:r>
+      <w:r>
+        <w:rPr>
+          <w:rFonts w:ascii="Courier New" w:hAnsi="Courier New" w:cs="Courier New"/>
+          <w:color w:val="3F7F7F"/>
+          <w:sz w:val="16"/>
+          <w:szCs w:val="16"/>
+          <w:lang w:bidi="ar-SA"/>
+        </w:rPr>
+        <w:t>property</w:t>
       </w:r>
       <w:r>
         <w:rPr>
@@ -1888,7 +1818,7 @@
           <w:szCs w:val="16"/>
           <w:lang w:bidi="ar-SA"/>
         </w:rPr>
-        <w:t>class</w:t>
+        <w:t>name</w:t>
       </w:r>
       <w:r>
         <w:rPr>
@@ -1910,9 +1840,37 @@
           <w:szCs w:val="16"/>
           <w:lang w:bidi="ar-SA"/>
         </w:rPr>
-        <w:t>"</w:t>
-      </w:r>
-      <w:proofErr w:type="spellStart"/>
+        <w:t>"driverClassName"</w:t>
+      </w:r>
+      <w:r>
+        <w:rPr>
+          <w:rFonts w:ascii="Courier New" w:hAnsi="Courier New" w:cs="Courier New"/>
+          <w:sz w:val="16"/>
+          <w:szCs w:val="16"/>
+          <w:lang w:bidi="ar-SA"/>
+        </w:rPr>
+        <w:t xml:space="preserve"> </w:t>
+      </w:r>
+      <w:r>
+        <w:rPr>
+          <w:rFonts w:ascii="Courier New" w:hAnsi="Courier New" w:cs="Courier New"/>
+          <w:color w:val="7F007F"/>
+          <w:sz w:val="16"/>
+          <w:szCs w:val="16"/>
+          <w:lang w:bidi="ar-SA"/>
+        </w:rPr>
+        <w:t>value</w:t>
+      </w:r>
+      <w:r>
+        <w:rPr>
+          <w:rFonts w:ascii="Courier New" w:hAnsi="Courier New" w:cs="Courier New"/>
+          <w:color w:val="000000"/>
+          <w:sz w:val="16"/>
+          <w:szCs w:val="16"/>
+          <w:lang w:bidi="ar-SA"/>
+        </w:rPr>
+        <w:t>=</w:t>
+      </w:r>
       <w:r>
         <w:rPr>
           <w:rFonts w:ascii="Courier New" w:hAnsi="Courier New" w:cs="Courier New"/>
@@ -1923,9 +1881,91 @@
           <w:szCs w:val="16"/>
           <w:lang w:bidi="ar-SA"/>
         </w:rPr>
-        <w:t>org.apache.commons.dbcp.BasicDataSource</w:t>
-      </w:r>
-      <w:proofErr w:type="spellEnd"/>
+        <w:t>"com.mysql.jdbc.Driver"</w:t>
+      </w:r>
+      <w:r>
+        <w:rPr>
+          <w:rFonts w:ascii="Courier New" w:hAnsi="Courier New" w:cs="Courier New"/>
+          <w:color w:val="008080"/>
+          <w:sz w:val="16"/>
+          <w:szCs w:val="16"/>
+          <w:lang w:bidi="ar-SA"/>
+        </w:rPr>
+        <w:t>/&gt;</w:t>
+      </w:r>
+    </w:p>
+    <w:p>
+      <w:pPr>
+        <w:autoSpaceDE w:val="0"/>
+        <w:autoSpaceDN w:val="0"/>
+        <w:adjustRightInd w:val="0"/>
+        <w:ind w:firstLine="0"/>
+        <w:rPr>
+          <w:rFonts w:ascii="Courier New" w:hAnsi="Courier New" w:cs="Courier New"/>
+          <w:sz w:val="16"/>
+          <w:szCs w:val="16"/>
+          <w:lang w:bidi="ar-SA"/>
+        </w:rPr>
+      </w:pPr>
+      <w:r>
+        <w:rPr>
+          <w:rFonts w:ascii="Courier New" w:hAnsi="Courier New" w:cs="Courier New"/>
+          <w:color w:val="000000"/>
+          <w:sz w:val="16"/>
+          <w:szCs w:val="16"/>
+          <w:lang w:bidi="ar-SA"/>
+        </w:rPr>
+        <w:tab/>
+      </w:r>
+      <w:r>
+        <w:rPr>
+          <w:rFonts w:ascii="Courier New" w:hAnsi="Courier New" w:cs="Courier New"/>
+          <w:color w:val="008080"/>
+          <w:sz w:val="16"/>
+          <w:szCs w:val="16"/>
+          <w:lang w:bidi="ar-SA"/>
+        </w:rPr>
+        <w:t>&lt;</w:t>
+      </w:r>
+      <w:r>
+        <w:rPr>
+          <w:rFonts w:ascii="Courier New" w:hAnsi="Courier New" w:cs="Courier New"/>
+          <w:color w:val="3F7F7F"/>
+          <w:sz w:val="16"/>
+          <w:szCs w:val="16"/>
+          <w:lang w:bidi="ar-SA"/>
+        </w:rPr>
+        <w:t>property</w:t>
+      </w:r>
+      <w:r>
+        <w:rPr>
+          <w:rFonts w:ascii="Courier New" w:hAnsi="Courier New" w:cs="Courier New"/>
+          <w:sz w:val="16"/>
+          <w:szCs w:val="16"/>
+          <w:lang w:bidi="ar-SA"/>
+        </w:rPr>
+        <w:t xml:space="preserve"> </w:t>
+      </w:r>
+      <w:r>
+        <w:rPr>
+          <w:rFonts w:ascii="Courier New" w:hAnsi="Courier New" w:cs="Courier New"/>
+          <w:color w:val="7F007F"/>
+          <w:sz w:val="16"/>
+          <w:szCs w:val="16"/>
+          <w:lang w:bidi="ar-SA"/>
+        </w:rPr>
+        <w:t>name</w:t>
+      </w:r>
+      <w:r>
+        <w:rPr>
+          <w:rFonts w:ascii="Courier New" w:hAnsi="Courier New" w:cs="Courier New"/>
+          <w:color w:val="000000"/>
+          <w:sz w:val="16"/>
+          <w:szCs w:val="16"/>
+          <w:lang w:bidi="ar-SA"/>
+        </w:rPr>
+        <w:t>=</w:t>
+      </w:r>
       <w:r>
         <w:rPr>
           <w:rFonts w:ascii="Courier New" w:hAnsi="Courier New" w:cs="Courier New"/>
@@ -1936,7 +1976,7 @@
           <w:szCs w:val="16"/>
           <w:lang w:bidi="ar-SA"/>
         </w:rPr>
-        <w:t>"</w:t>
+        <w:t>"url"</w:t>
       </w:r>
       <w:r>
         <w:rPr>
@@ -1955,7 +1995,7 @@
           <w:szCs w:val="16"/>
           <w:lang w:bidi="ar-SA"/>
         </w:rPr>
-        <w:t>destroy-method</w:t>
+        <w:t>value</w:t>
       </w:r>
       <w:r>
         <w:rPr>
@@ -1977,91 +2017,9 @@
           <w:szCs w:val="16"/>
           <w:lang w:bidi="ar-SA"/>
         </w:rPr>
-        <w:t>"close"</w:t>
-      </w:r>
-      <w:r>
-        <w:rPr>
-          <w:rFonts w:ascii="Courier New" w:hAnsi="Courier New" w:cs="Courier New"/>
-          <w:color w:val="008080"/>
-          <w:sz w:val="16"/>
-          <w:szCs w:val="16"/>
-          <w:lang w:bidi="ar-SA"/>
-        </w:rPr>
-        <w:t>&gt;</w:t>
-      </w:r>
-    </w:p>
-    <w:p>
-      <w:pPr>
-        <w:autoSpaceDE w:val="0"/>
-        <w:autoSpaceDN w:val="0"/>
-        <w:adjustRightInd w:val="0"/>
-        <w:ind w:firstLine="0"/>
-        <w:rPr>
-          <w:rFonts w:ascii="Courier New" w:hAnsi="Courier New" w:cs="Courier New"/>
-          <w:sz w:val="16"/>
-          <w:szCs w:val="16"/>
-          <w:lang w:bidi="ar-SA"/>
-        </w:rPr>
-      </w:pPr>
-      <w:r>
-        <w:rPr>
-          <w:rFonts w:ascii="Courier New" w:hAnsi="Courier New" w:cs="Courier New"/>
-          <w:color w:val="000000"/>
-          <w:sz w:val="16"/>
-          <w:szCs w:val="16"/>
-          <w:lang w:bidi="ar-SA"/>
-        </w:rPr>
-        <w:t xml:space="preserve">        </w:t>
-      </w:r>
-      <w:r>
-        <w:rPr>
-          <w:rFonts w:ascii="Courier New" w:hAnsi="Courier New" w:cs="Courier New"/>
-          <w:color w:val="008080"/>
-          <w:sz w:val="16"/>
-          <w:szCs w:val="16"/>
-          <w:lang w:bidi="ar-SA"/>
-        </w:rPr>
-        <w:t>&lt;</w:t>
-      </w:r>
-      <w:r>
-        <w:rPr>
-          <w:rFonts w:ascii="Courier New" w:hAnsi="Courier New" w:cs="Courier New"/>
-          <w:color w:val="3F7F7F"/>
-          <w:sz w:val="16"/>
-          <w:szCs w:val="16"/>
-          <w:lang w:bidi="ar-SA"/>
-        </w:rPr>
-        <w:t>property</w:t>
-      </w:r>
-      <w:r>
-        <w:rPr>
-          <w:rFonts w:ascii="Courier New" w:hAnsi="Courier New" w:cs="Courier New"/>
-          <w:sz w:val="16"/>
-          <w:szCs w:val="16"/>
-          <w:lang w:bidi="ar-SA"/>
-        </w:rPr>
-        <w:t xml:space="preserve"> </w:t>
-      </w:r>
-      <w:r>
-        <w:rPr>
-          <w:rFonts w:ascii="Courier New" w:hAnsi="Courier New" w:cs="Courier New"/>
-          <w:color w:val="7F007F"/>
-          <w:sz w:val="16"/>
-          <w:szCs w:val="16"/>
-          <w:lang w:bidi="ar-SA"/>
-        </w:rPr>
-        <w:t>name</w:t>
-      </w:r>
-      <w:r>
-        <w:rPr>
-          <w:rFonts w:ascii="Courier New" w:hAnsi="Courier New" w:cs="Courier New"/>
-          <w:color w:val="000000"/>
-          <w:sz w:val="16"/>
-          <w:szCs w:val="16"/>
-          <w:lang w:bidi="ar-SA"/>
-        </w:rPr>
-        <w:t>=</w:t>
-      </w:r>
+        <w:t>"jdbc</w:t>
+      </w:r>
+      <w:proofErr w:type="gramStart"/>
       <w:r>
         <w:rPr>
           <w:rFonts w:ascii="Courier New" w:hAnsi="Courier New" w:cs="Courier New"/>
@@ -2072,290 +2030,8 @@
           <w:szCs w:val="16"/>
           <w:lang w:bidi="ar-SA"/>
         </w:rPr>
-        <w:t>"</w:t>
-      </w:r>
-      <w:proofErr w:type="spellStart"/>
-      <w:r>
-        <w:rPr>
-          <w:rFonts w:ascii="Courier New" w:hAnsi="Courier New" w:cs="Courier New"/>
-          <w:i/>
-          <w:iCs/>
-          <w:color w:val="2A00FF"/>
-          <w:sz w:val="16"/>
-          <w:szCs w:val="16"/>
-          <w:lang w:bidi="ar-SA"/>
-        </w:rPr>
-        <w:t>driverClassName</w:t>
-      </w:r>
-      <w:proofErr w:type="spellEnd"/>
-      <w:r>
-        <w:rPr>
-          <w:rFonts w:ascii="Courier New" w:hAnsi="Courier New" w:cs="Courier New"/>
-          <w:i/>
-          <w:iCs/>
-          <w:color w:val="2A00FF"/>
-          <w:sz w:val="16"/>
-          <w:szCs w:val="16"/>
-          <w:lang w:bidi="ar-SA"/>
-        </w:rPr>
-        <w:t>"</w:t>
-      </w:r>
-      <w:r>
-        <w:rPr>
-          <w:rFonts w:ascii="Courier New" w:hAnsi="Courier New" w:cs="Courier New"/>
-          <w:sz w:val="16"/>
-          <w:szCs w:val="16"/>
-          <w:lang w:bidi="ar-SA"/>
-        </w:rPr>
-        <w:t xml:space="preserve"> </w:t>
-      </w:r>
-      <w:r>
-        <w:rPr>
-          <w:rFonts w:ascii="Courier New" w:hAnsi="Courier New" w:cs="Courier New"/>
-          <w:color w:val="7F007F"/>
-          <w:sz w:val="16"/>
-          <w:szCs w:val="16"/>
-          <w:lang w:bidi="ar-SA"/>
-        </w:rPr>
-        <w:t>value</w:t>
-      </w:r>
-      <w:r>
-        <w:rPr>
-          <w:rFonts w:ascii="Courier New" w:hAnsi="Courier New" w:cs="Courier New"/>
-          <w:color w:val="000000"/>
-          <w:sz w:val="16"/>
-          <w:szCs w:val="16"/>
-          <w:lang w:bidi="ar-SA"/>
-        </w:rPr>
-        <w:t>=</w:t>
-      </w:r>
-      <w:r>
-        <w:rPr>
-          <w:rFonts w:ascii="Courier New" w:hAnsi="Courier New" w:cs="Courier New"/>
-          <w:i/>
-          <w:iCs/>
-          <w:color w:val="2A00FF"/>
-          <w:sz w:val="16"/>
-          <w:szCs w:val="16"/>
-          <w:lang w:bidi="ar-SA"/>
-        </w:rPr>
-        <w:t>"</w:t>
-      </w:r>
-      <w:proofErr w:type="spellStart"/>
-      <w:r>
-        <w:rPr>
-          <w:rFonts w:ascii="Courier New" w:hAnsi="Courier New" w:cs="Courier New"/>
-          <w:i/>
-          <w:iCs/>
-          <w:color w:val="2A00FF"/>
-          <w:sz w:val="16"/>
-          <w:szCs w:val="16"/>
-          <w:lang w:bidi="ar-SA"/>
-        </w:rPr>
-        <w:t>com.mysql.jdbc.Driver</w:t>
-      </w:r>
-      <w:proofErr w:type="spellEnd"/>
-      <w:r>
-        <w:rPr>
-          <w:rFonts w:ascii="Courier New" w:hAnsi="Courier New" w:cs="Courier New"/>
-          <w:i/>
-          <w:iCs/>
-          <w:color w:val="2A00FF"/>
-          <w:sz w:val="16"/>
-          <w:szCs w:val="16"/>
-          <w:lang w:bidi="ar-SA"/>
-        </w:rPr>
-        <w:t>"</w:t>
-      </w:r>
-      <w:r>
-        <w:rPr>
-          <w:rFonts w:ascii="Courier New" w:hAnsi="Courier New" w:cs="Courier New"/>
-          <w:color w:val="008080"/>
-          <w:sz w:val="16"/>
-          <w:szCs w:val="16"/>
-          <w:lang w:bidi="ar-SA"/>
-        </w:rPr>
-        <w:t>/&gt;</w:t>
-      </w:r>
-    </w:p>
-    <w:p>
-      <w:pPr>
-        <w:autoSpaceDE w:val="0"/>
-        <w:autoSpaceDN w:val="0"/>
-        <w:adjustRightInd w:val="0"/>
-        <w:ind w:firstLine="0"/>
-        <w:rPr>
-          <w:rFonts w:ascii="Courier New" w:hAnsi="Courier New" w:cs="Courier New"/>
-          <w:sz w:val="16"/>
-          <w:szCs w:val="16"/>
-          <w:lang w:bidi="ar-SA"/>
-        </w:rPr>
-      </w:pPr>
-      <w:r>
-        <w:rPr>
-          <w:rFonts w:ascii="Courier New" w:hAnsi="Courier New" w:cs="Courier New"/>
-          <w:color w:val="000000"/>
-          <w:sz w:val="16"/>
-          <w:szCs w:val="16"/>
-          <w:lang w:bidi="ar-SA"/>
-        </w:rPr>
-        <w:tab/>
-      </w:r>
-      <w:r>
-        <w:rPr>
-          <w:rFonts w:ascii="Courier New" w:hAnsi="Courier New" w:cs="Courier New"/>
-          <w:color w:val="008080"/>
-          <w:sz w:val="16"/>
-          <w:szCs w:val="16"/>
-          <w:lang w:bidi="ar-SA"/>
-        </w:rPr>
-        <w:t>&lt;</w:t>
-      </w:r>
-      <w:r>
-        <w:rPr>
-          <w:rFonts w:ascii="Courier New" w:hAnsi="Courier New" w:cs="Courier New"/>
-          <w:color w:val="3F7F7F"/>
-          <w:sz w:val="16"/>
-          <w:szCs w:val="16"/>
-          <w:lang w:bidi="ar-SA"/>
-        </w:rPr>
-        <w:t>property</w:t>
-      </w:r>
-      <w:r>
-        <w:rPr>
-          <w:rFonts w:ascii="Courier New" w:hAnsi="Courier New" w:cs="Courier New"/>
-          <w:sz w:val="16"/>
-          <w:szCs w:val="16"/>
-          <w:lang w:bidi="ar-SA"/>
-        </w:rPr>
-        <w:t xml:space="preserve"> </w:t>
-      </w:r>
-      <w:r>
-        <w:rPr>
-          <w:rFonts w:ascii="Courier New" w:hAnsi="Courier New" w:cs="Courier New"/>
-          <w:color w:val="7F007F"/>
-          <w:sz w:val="16"/>
-          <w:szCs w:val="16"/>
-          <w:lang w:bidi="ar-SA"/>
-        </w:rPr>
-        <w:t>name</w:t>
-      </w:r>
-      <w:r>
-        <w:rPr>
-          <w:rFonts w:ascii="Courier New" w:hAnsi="Courier New" w:cs="Courier New"/>
-          <w:color w:val="000000"/>
-          <w:sz w:val="16"/>
-          <w:szCs w:val="16"/>
-          <w:lang w:bidi="ar-SA"/>
-        </w:rPr>
-        <w:t>=</w:t>
-      </w:r>
-      <w:r>
-        <w:rPr>
-          <w:rFonts w:ascii="Courier New" w:hAnsi="Courier New" w:cs="Courier New"/>
-          <w:i/>
-          <w:iCs/>
-          <w:color w:val="2A00FF"/>
-          <w:sz w:val="16"/>
-          <w:szCs w:val="16"/>
-          <w:lang w:bidi="ar-SA"/>
-        </w:rPr>
-        <w:t>"</w:t>
-      </w:r>
-      <w:proofErr w:type="spellStart"/>
-      <w:r>
-        <w:rPr>
-          <w:rFonts w:ascii="Courier New" w:hAnsi="Courier New" w:cs="Courier New"/>
-          <w:i/>
-          <w:iCs/>
-          <w:color w:val="2A00FF"/>
-          <w:sz w:val="16"/>
-          <w:szCs w:val="16"/>
-          <w:lang w:bidi="ar-SA"/>
-        </w:rPr>
-        <w:t>url</w:t>
-      </w:r>
-      <w:proofErr w:type="spellEnd"/>
-      <w:r>
-        <w:rPr>
-          <w:rFonts w:ascii="Courier New" w:hAnsi="Courier New" w:cs="Courier New"/>
-          <w:i/>
-          <w:iCs/>
-          <w:color w:val="2A00FF"/>
-          <w:sz w:val="16"/>
-          <w:szCs w:val="16"/>
-          <w:lang w:bidi="ar-SA"/>
-        </w:rPr>
-        <w:t>"</w:t>
-      </w:r>
-      <w:r>
-        <w:rPr>
-          <w:rFonts w:ascii="Courier New" w:hAnsi="Courier New" w:cs="Courier New"/>
-          <w:sz w:val="16"/>
-          <w:szCs w:val="16"/>
-          <w:lang w:bidi="ar-SA"/>
-        </w:rPr>
-        <w:t xml:space="preserve"> </w:t>
-      </w:r>
-      <w:r>
-        <w:rPr>
-          <w:rFonts w:ascii="Courier New" w:hAnsi="Courier New" w:cs="Courier New"/>
-          <w:color w:val="7F007F"/>
-          <w:sz w:val="16"/>
-          <w:szCs w:val="16"/>
-          <w:lang w:bidi="ar-SA"/>
-        </w:rPr>
-        <w:t>value</w:t>
-      </w:r>
-      <w:r>
-        <w:rPr>
-          <w:rFonts w:ascii="Courier New" w:hAnsi="Courier New" w:cs="Courier New"/>
-          <w:color w:val="000000"/>
-          <w:sz w:val="16"/>
-          <w:szCs w:val="16"/>
-          <w:lang w:bidi="ar-SA"/>
-        </w:rPr>
-        <w:t>=</w:t>
-      </w:r>
-      <w:r>
-        <w:rPr>
-          <w:rFonts w:ascii="Courier New" w:hAnsi="Courier New" w:cs="Courier New"/>
-          <w:i/>
-          <w:iCs/>
-          <w:color w:val="2A00FF"/>
-          <w:sz w:val="16"/>
-          <w:szCs w:val="16"/>
-          <w:lang w:bidi="ar-SA"/>
-        </w:rPr>
-        <w:t>"</w:t>
-      </w:r>
-      <w:proofErr w:type="spellStart"/>
-      <w:r>
-        <w:rPr>
-          <w:rFonts w:ascii="Courier New" w:hAnsi="Courier New" w:cs="Courier New"/>
-          <w:i/>
-          <w:iCs/>
-          <w:color w:val="2A00FF"/>
-          <w:sz w:val="16"/>
-          <w:szCs w:val="16"/>
-          <w:lang w:bidi="ar-SA"/>
-        </w:rPr>
-        <w:t>jdbc</w:t>
-      </w:r>
-      <w:proofErr w:type="gramStart"/>
-      <w:r>
-        <w:rPr>
-          <w:rFonts w:ascii="Courier New" w:hAnsi="Courier New" w:cs="Courier New"/>
-          <w:i/>
-          <w:iCs/>
-          <w:color w:val="2A00FF"/>
-          <w:sz w:val="16"/>
-          <w:szCs w:val="16"/>
-          <w:lang w:bidi="ar-SA"/>
-        </w:rPr>
         <w:t>:mysql</w:t>
       </w:r>
-      <w:proofErr w:type="spellEnd"/>
       <w:proofErr w:type="gramEnd"/>
       <w:r>
         <w:rPr>
@@ -3065,20 +2741,8 @@
           <w:szCs w:val="16"/>
           <w:lang w:bidi="ar-SA"/>
         </w:rPr>
-        <w:t>intercept-</w:t>
-      </w:r>
-      <w:proofErr w:type="spellStart"/>
-      <w:r>
-        <w:rPr>
-          <w:rFonts w:ascii="Courier New" w:hAnsi="Courier New" w:cs="Courier New"/>
-          <w:color w:val="3F7F7F"/>
-          <w:sz w:val="16"/>
-          <w:szCs w:val="16"/>
-          <w:lang w:bidi="ar-SA"/>
-        </w:rPr>
-        <w:t>url</w:t>
-      </w:r>
-      <w:proofErr w:type="spellEnd"/>
+        <w:t>intercept-url</w:t>
+      </w:r>
       <w:r>
         <w:rPr>
           <w:rFonts w:ascii="Courier New" w:hAnsi="Courier New" w:cs="Courier New"/>
@@ -3281,20 +2945,8 @@
           <w:szCs w:val="16"/>
           <w:lang w:bidi="ar-SA"/>
         </w:rPr>
-        <w:t>default-target-</w:t>
-      </w:r>
-      <w:proofErr w:type="spellStart"/>
-      <w:r>
-        <w:rPr>
-          <w:rFonts w:ascii="Courier New" w:hAnsi="Courier New" w:cs="Courier New"/>
-          <w:color w:val="7F007F"/>
-          <w:sz w:val="16"/>
-          <w:szCs w:val="16"/>
-          <w:lang w:bidi="ar-SA"/>
-        </w:rPr>
-        <w:t>url</w:t>
-      </w:r>
-      <w:proofErr w:type="spellEnd"/>
+        <w:t>default-target-url</w:t>
+      </w:r>
       <w:r>
         <w:rPr>
           <w:rFonts w:ascii="Courier New" w:hAnsi="Courier New" w:cs="Courier New"/>
@@ -3566,20 +3218,8 @@
           <w:szCs w:val="16"/>
           <w:lang w:bidi="ar-SA"/>
         </w:rPr>
-        <w:t>invalid-session-</w:t>
-      </w:r>
-      <w:proofErr w:type="spellStart"/>
-      <w:r>
-        <w:rPr>
-          <w:rFonts w:ascii="Courier New" w:hAnsi="Courier New" w:cs="Courier New"/>
-          <w:color w:val="7F007F"/>
-          <w:sz w:val="16"/>
-          <w:szCs w:val="16"/>
-          <w:lang w:bidi="ar-SA"/>
-        </w:rPr>
-        <w:t>url</w:t>
-      </w:r>
-      <w:proofErr w:type="spellEnd"/>
+        <w:t>invalid-session-url</w:t>
+      </w:r>
       <w:r>
         <w:rPr>
           <w:rFonts w:ascii="Courier New" w:hAnsi="Courier New" w:cs="Courier New"/>

</xml_diff>

<commit_message>
Updated Installation instruction document.
git-svn-id: svn+ssh://subversion.telligen.com/var/www/html/repos/cmat/trunk/Development/mat@2932 de2f59c9-771b-4d1d-97da-b950f46c8601

Former-commit-id: 8fb1f4874162b76d39d066c2995d0b2ba8835d17
</commit_message>
<xml_diff>
--- a/src/Measure Authoring Tool Installation.docx
+++ b/src/Measure Authoring Tool Installation.docx
@@ -123,6 +123,7 @@
     </w:p>
     <w:p>
       <w:pPr>
+        <w:ind w:firstLine="0"/>
         <w:rPr>
           <w:sz w:val="18"/>
           <w:szCs w:val="18"/>
@@ -173,31 +174,35 @@
       </w:pPr>
       <w:r>
         <w:rPr>
-          <w:sz w:val="18"/>
-          <w:szCs w:val="18"/>
-        </w:rPr>
-        <w:t xml:space="preserve">You need to have Java 6 (JDK) on your machine for successfully running </w:t>
-      </w:r>
-      <w:r>
-        <w:rPr>
-          <w:sz w:val="18"/>
-          <w:szCs w:val="18"/>
-        </w:rPr>
-        <w:t xml:space="preserve">the </w:t>
-      </w:r>
-      <w:r>
-        <w:rPr>
-          <w:sz w:val="18"/>
-          <w:szCs w:val="18"/>
-        </w:rPr>
-        <w:t>MAT. Also</w:t>
-      </w:r>
-      <w:r>
-        <w:rPr>
-          <w:sz w:val="18"/>
-          <w:szCs w:val="18"/>
-        </w:rPr>
-        <w:t>,</w:t>
+          <w:rFonts w:ascii="Calibri" w:hAnsi="Calibri"/>
+          <w:sz w:val="18"/>
+          <w:szCs w:val="18"/>
+        </w:rPr>
+        <w:t>Please ensure that you</w:t>
+      </w:r>
+      <w:r>
+        <w:rPr>
+          <w:rFonts w:ascii="Calibri" w:hAnsi="Calibri"/>
+          <w:sz w:val="18"/>
+          <w:szCs w:val="18"/>
+        </w:rPr>
+        <w:t xml:space="preserve"> have Java 6 (JDK) on your machine for successfully running the MAT. Also, verify that JAVA_HOME and PATH </w:t>
+      </w:r>
+      <w:r>
+        <w:rPr>
+          <w:rFonts w:ascii="Calibri" w:hAnsi="Calibri"/>
+          <w:sz w:val="18"/>
+          <w:szCs w:val="18"/>
+        </w:rPr>
+        <w:t>system</w:t>
+      </w:r>
+      <w:r>
+        <w:rPr>
+          <w:rFonts w:ascii="Calibri" w:hAnsi="Calibri"/>
+          <w:sz w:val="18"/>
+          <w:szCs w:val="18"/>
+        </w:rPr>
+        <w:t xml:space="preserve"> variables are pointing to the Java 6 JDK.</w:t>
       </w:r>
       <w:r>
         <w:rPr>
@@ -211,30 +216,7 @@
           <w:sz w:val="18"/>
           <w:szCs w:val="18"/>
         </w:rPr>
-        <w:t>verify that</w:t>
-      </w:r>
-      <w:r>
-        <w:rPr>
-          <w:sz w:val="18"/>
-          <w:szCs w:val="18"/>
-        </w:rPr>
-        <w:t xml:space="preserve"> </w:t>
-      </w:r>
-      <w:proofErr w:type="gramStart"/>
-      <w:r>
-        <w:rPr>
-          <w:sz w:val="18"/>
-          <w:szCs w:val="18"/>
-        </w:rPr>
-        <w:t>your</w:t>
-      </w:r>
-      <w:proofErr w:type="gramEnd"/>
-      <w:r>
-        <w:rPr>
-          <w:sz w:val="18"/>
-          <w:szCs w:val="18"/>
-        </w:rPr>
-        <w:t xml:space="preserve"> JAVA_HOME and PATH system variables are pointing to the Java 6 JDK. </w:t>
+        <w:t>The application has not been tested with any newer version above JAVA 6 and hence the application is not guaranteed to work.</w:t>
       </w:r>
     </w:p>
     <w:p>
@@ -411,7 +393,49 @@
           <w:sz w:val="18"/>
           <w:szCs w:val="18"/>
         </w:rPr>
-        <w:t xml:space="preserve">MAT uses GWT version 2.0.4 currently. </w:t>
+        <w:t xml:space="preserve">MAT </w:t>
+      </w:r>
+      <w:r>
+        <w:rPr>
+          <w:sz w:val="18"/>
+          <w:szCs w:val="18"/>
+        </w:rPr>
+        <w:t>has recently upgraded to</w:t>
+      </w:r>
+      <w:r>
+        <w:rPr>
+          <w:sz w:val="18"/>
+          <w:szCs w:val="18"/>
+        </w:rPr>
+        <w:t xml:space="preserve"> GWT version 2.</w:t>
+      </w:r>
+      <w:r>
+        <w:rPr>
+          <w:sz w:val="18"/>
+          <w:szCs w:val="18"/>
+        </w:rPr>
+        <w:t>5</w:t>
+      </w:r>
+      <w:r>
+        <w:rPr>
+          <w:sz w:val="18"/>
+          <w:szCs w:val="18"/>
+        </w:rPr>
+        <w:t>.</w:t>
+      </w:r>
+      <w:r>
+        <w:rPr>
+          <w:sz w:val="18"/>
+          <w:szCs w:val="18"/>
+        </w:rPr>
+        <w:t>1</w:t>
+      </w:r>
+      <w:r>
+        <w:rPr>
+          <w:sz w:val="18"/>
+          <w:szCs w:val="18"/>
+        </w:rPr>
+        <w:t xml:space="preserve"> currently. </w:t>
       </w:r>
     </w:p>
     <w:p>
@@ -663,7 +687,42 @@
           <w:sz w:val="18"/>
           <w:szCs w:val="18"/>
         </w:rPr>
-        <w:t xml:space="preserve">The version of GWT that you will receive with this download is 2.4.* or higher, but currently MAT requires version 2.0.4. This </w:t>
+        <w:t>C</w:t>
+      </w:r>
+      <w:r>
+        <w:rPr>
+          <w:sz w:val="18"/>
+          <w:szCs w:val="18"/>
+        </w:rPr>
+        <w:t>urrently MAT requires version 2.</w:t>
+      </w:r>
+      <w:r>
+        <w:rPr>
+          <w:sz w:val="18"/>
+          <w:szCs w:val="18"/>
+        </w:rPr>
+        <w:t>5</w:t>
+      </w:r>
+      <w:r>
+        <w:rPr>
+          <w:sz w:val="18"/>
+          <w:szCs w:val="18"/>
+        </w:rPr>
+        <w:t>.</w:t>
+      </w:r>
+      <w:r>
+        <w:rPr>
+          <w:sz w:val="18"/>
+          <w:szCs w:val="18"/>
+        </w:rPr>
+        <w:t>1 for successful compilation</w:t>
+      </w:r>
+      <w:r>
+        <w:rPr>
+          <w:sz w:val="18"/>
+          <w:szCs w:val="18"/>
+        </w:rPr>
+        <w:t xml:space="preserve">. This </w:t>
       </w:r>
       <w:r>
         <w:rPr>
@@ -723,7 +782,35 @@
           <w:sz w:val="18"/>
           <w:szCs w:val="18"/>
         </w:rPr>
-        <w:t>Extract the version 2.0.4 to a folder of your choice.</w:t>
+        <w:t>Extract the version 2.</w:t>
+      </w:r>
+      <w:r>
+        <w:rPr>
+          <w:sz w:val="18"/>
+          <w:szCs w:val="18"/>
+        </w:rPr>
+        <w:t>5</w:t>
+      </w:r>
+      <w:r>
+        <w:rPr>
+          <w:sz w:val="18"/>
+          <w:szCs w:val="18"/>
+        </w:rPr>
+        <w:t>.</w:t>
+      </w:r>
+      <w:r>
+        <w:rPr>
+          <w:sz w:val="18"/>
+          <w:szCs w:val="18"/>
+        </w:rPr>
+        <w:t>1</w:t>
+      </w:r>
+      <w:r>
+        <w:rPr>
+          <w:sz w:val="18"/>
+          <w:szCs w:val="18"/>
+        </w:rPr>
+        <w:t xml:space="preserve"> to a folder of your choice.</w:t>
       </w:r>
     </w:p>
     <w:p>
@@ -845,7 +932,35 @@
           <w:sz w:val="18"/>
           <w:szCs w:val="18"/>
         </w:rPr>
-        <w:t>Browse to the folder where you previously extracted GWT 2.0.4 and select this version.</w:t>
+        <w:t>Browse to the folder where you previously extracted GWT 2.</w:t>
+      </w:r>
+      <w:r>
+        <w:rPr>
+          <w:sz w:val="18"/>
+          <w:szCs w:val="18"/>
+        </w:rPr>
+        <w:t>5</w:t>
+      </w:r>
+      <w:r>
+        <w:rPr>
+          <w:sz w:val="18"/>
+          <w:szCs w:val="18"/>
+        </w:rPr>
+        <w:t>.</w:t>
+      </w:r>
+      <w:r>
+        <w:rPr>
+          <w:sz w:val="18"/>
+          <w:szCs w:val="18"/>
+        </w:rPr>
+        <w:t>1</w:t>
+      </w:r>
+      <w:r>
+        <w:rPr>
+          <w:sz w:val="18"/>
+          <w:szCs w:val="18"/>
+        </w:rPr>
+        <w:t xml:space="preserve"> and select this version.</w:t>
       </w:r>
     </w:p>
     <w:p>
@@ -1326,6 +1441,140 @@
           <w:sz w:val="18"/>
           <w:szCs w:val="18"/>
         </w:rPr>
+        <w:t xml:space="preserve"> In the GWT Compile wizard, add the entry point modules Login and Mat</w:t>
+      </w:r>
+    </w:p>
+    <w:p>
+      <w:pPr>
+        <w:ind w:firstLine="0"/>
+        <w:rPr>
+          <w:sz w:val="18"/>
+          <w:szCs w:val="18"/>
+        </w:rPr>
+      </w:pPr>
+    </w:p>
+    <w:p>
+      <w:pPr>
+        <w:ind w:firstLine="0"/>
+        <w:rPr>
+          <w:sz w:val="18"/>
+          <w:szCs w:val="18"/>
+        </w:rPr>
+      </w:pPr>
+      <w:r>
+        <w:rPr>
+          <w:sz w:val="18"/>
+          <w:szCs w:val="18"/>
+        </w:rPr>
+        <w:t xml:space="preserve">Click on </w:t>
+      </w:r>
+      <w:r>
+        <w:rPr>
+          <w:sz w:val="18"/>
+          <w:szCs w:val="18"/>
+        </w:rPr>
+        <w:t xml:space="preserve">Advanced and </w:t>
+      </w:r>
+      <w:r>
+        <w:rPr>
+          <w:sz w:val="18"/>
+          <w:szCs w:val="18"/>
+        </w:rPr>
+        <w:t>add following property in the VM Arguments text field:</w:t>
+      </w:r>
+      <w:r>
+        <w:rPr>
+          <w:sz w:val="18"/>
+          <w:szCs w:val="18"/>
+        </w:rPr>
+        <w:t xml:space="preserve">  </w:t>
+      </w:r>
+      <w:r>
+        <w:rPr>
+          <w:b/>
+          <w:sz w:val="18"/>
+          <w:szCs w:val="18"/>
+        </w:rPr>
+        <w:t>-</w:t>
+      </w:r>
+      <w:proofErr w:type="spellStart"/>
+      <w:r>
+        <w:rPr>
+          <w:b/>
+          <w:sz w:val="18"/>
+          <w:szCs w:val="18"/>
+        </w:rPr>
+        <w:t>Dgwt.usearchives</w:t>
+      </w:r>
+      <w:proofErr w:type="spellEnd"/>
+      <w:r>
+        <w:rPr>
+          <w:b/>
+          <w:sz w:val="18"/>
+          <w:szCs w:val="18"/>
+        </w:rPr>
+        <w:t>=false</w:t>
+      </w:r>
+      <w:r>
+        <w:rPr>
+          <w:sz w:val="18"/>
+          <w:szCs w:val="18"/>
+        </w:rPr>
+        <w:t xml:space="preserve"> </w:t>
+      </w:r>
+    </w:p>
+    <w:p>
+      <w:pPr>
+        <w:ind w:firstLine="0"/>
+        <w:rPr>
+          <w:sz w:val="18"/>
+          <w:szCs w:val="18"/>
+        </w:rPr>
+      </w:pPr>
+      <w:r>
+        <w:rPr>
+          <w:sz w:val="18"/>
+          <w:szCs w:val="18"/>
+        </w:rPr>
+        <w:t xml:space="preserve">Select log level as Debug and click on compile. The project should be successfully </w:t>
+      </w:r>
+      <w:r>
+        <w:rPr>
+          <w:sz w:val="18"/>
+          <w:szCs w:val="18"/>
+        </w:rPr>
+        <w:t>compiled</w:t>
+      </w:r>
+      <w:r>
+        <w:rPr>
+          <w:sz w:val="18"/>
+          <w:szCs w:val="18"/>
+        </w:rPr>
+        <w:t>.</w:t>
+      </w:r>
+    </w:p>
+    <w:p>
+      <w:pPr>
+        <w:ind w:firstLine="0"/>
+        <w:rPr>
+          <w:sz w:val="18"/>
+          <w:szCs w:val="18"/>
+        </w:rPr>
+      </w:pPr>
+    </w:p>
+    <w:p>
+      <w:pPr>
+        <w:ind w:firstLine="0"/>
+        <w:rPr>
+          <w:sz w:val="18"/>
+          <w:szCs w:val="18"/>
+        </w:rPr>
+      </w:pPr>
+      <w:r>
+        <w:rPr>
+          <w:sz w:val="18"/>
+          <w:szCs w:val="18"/>
+        </w:rPr>
         <w:t>Run the build to create a war file:</w:t>
       </w:r>
     </w:p>
@@ -2741,8 +2990,20 @@
           <w:szCs w:val="16"/>
           <w:lang w:bidi="ar-SA"/>
         </w:rPr>
-        <w:t>intercept-url</w:t>
-      </w:r>
+        <w:t>intercept-</w:t>
+      </w:r>
+      <w:proofErr w:type="spellStart"/>
+      <w:r>
+        <w:rPr>
+          <w:rFonts w:ascii="Courier New" w:hAnsi="Courier New" w:cs="Courier New"/>
+          <w:color w:val="3F7F7F"/>
+          <w:sz w:val="16"/>
+          <w:szCs w:val="16"/>
+          <w:lang w:bidi="ar-SA"/>
+        </w:rPr>
+        <w:t>url</w:t>
+      </w:r>
+      <w:proofErr w:type="spellEnd"/>
       <w:r>
         <w:rPr>
           <w:rFonts w:ascii="Courier New" w:hAnsi="Courier New" w:cs="Courier New"/>
@@ -2945,8 +3206,20 @@
           <w:szCs w:val="16"/>
           <w:lang w:bidi="ar-SA"/>
         </w:rPr>
-        <w:t>default-target-url</w:t>
-      </w:r>
+        <w:t>default-target-</w:t>
+      </w:r>
+      <w:proofErr w:type="spellStart"/>
+      <w:r>
+        <w:rPr>
+          <w:rFonts w:ascii="Courier New" w:hAnsi="Courier New" w:cs="Courier New"/>
+          <w:color w:val="7F007F"/>
+          <w:sz w:val="16"/>
+          <w:szCs w:val="16"/>
+          <w:lang w:bidi="ar-SA"/>
+        </w:rPr>
+        <w:t>url</w:t>
+      </w:r>
+      <w:proofErr w:type="spellEnd"/>
       <w:r>
         <w:rPr>
           <w:rFonts w:ascii="Courier New" w:hAnsi="Courier New" w:cs="Courier New"/>
@@ -3681,13 +3954,15 @@
         <w:adjustRightInd w:val="0"/>
         <w:ind w:firstLine="0"/>
         <w:rPr>
-          <w:rFonts w:ascii="Courier New" w:hAnsi="Courier New" w:cs="Courier New"/>
-          <w:color w:val="008080"/>
-          <w:sz w:val="16"/>
-          <w:szCs w:val="16"/>
-          <w:lang w:bidi="ar-SA"/>
-        </w:rPr>
-      </w:pPr>
+          <w:u w:val="single"/>
+        </w:rPr>
+      </w:pPr>
+      <w:r>
+        <w:rPr>
+          <w:u w:val="single"/>
+        </w:rPr>
+        <w:t>Run MAT</w:t>
+      </w:r>
     </w:p>
     <w:p>
       <w:pPr>
@@ -3699,12 +3974,6 @@
           <w:u w:val="single"/>
         </w:rPr>
       </w:pPr>
-      <w:r>
-        <w:rPr>
-          <w:u w:val="single"/>
-        </w:rPr>
-        <w:t>Run MAT</w:t>
-      </w:r>
     </w:p>
     <w:p>
       <w:pPr>
@@ -3713,9 +3982,21 @@
         <w:adjustRightInd w:val="0"/>
         <w:ind w:firstLine="0"/>
         <w:rPr>
-          <w:u w:val="single"/>
-        </w:rPr>
-      </w:pPr>
+          <w:rFonts w:cs="Courier New"/>
+          <w:sz w:val="18"/>
+          <w:szCs w:val="18"/>
+          <w:lang w:bidi="ar-SA"/>
+        </w:rPr>
+      </w:pPr>
+      <w:r>
+        <w:rPr>
+          <w:rFonts w:cs="Courier New"/>
+          <w:sz w:val="18"/>
+          <w:szCs w:val="18"/>
+          <w:lang w:bidi="ar-SA"/>
+        </w:rPr>
+        <w:t>Make sure that your database server is running.</w:t>
+      </w:r>
     </w:p>
     <w:p>
       <w:pPr>
@@ -3730,15 +4011,6 @@
           <w:lang w:bidi="ar-SA"/>
         </w:rPr>
       </w:pPr>
-      <w:r>
-        <w:rPr>
-          <w:rFonts w:cs="Courier New"/>
-          <w:sz w:val="18"/>
-          <w:szCs w:val="18"/>
-          <w:lang w:bidi="ar-SA"/>
-        </w:rPr>
-        <w:t>Make sure that your database server is running.</w:t>
-      </w:r>
     </w:p>
     <w:p>
       <w:pPr>
@@ -3753,6 +4025,15 @@
           <w:lang w:bidi="ar-SA"/>
         </w:rPr>
       </w:pPr>
+      <w:r>
+        <w:rPr>
+          <w:rFonts w:cs="Courier New"/>
+          <w:sz w:val="18"/>
+          <w:szCs w:val="18"/>
+          <w:lang w:bidi="ar-SA"/>
+        </w:rPr>
+        <w:t>In the Eclipse IDE select,</w:t>
+      </w:r>
     </w:p>
     <w:p>
       <w:pPr>
@@ -3767,15 +4048,6 @@
           <w:lang w:bidi="ar-SA"/>
         </w:rPr>
       </w:pPr>
-      <w:r>
-        <w:rPr>
-          <w:rFonts w:cs="Courier New"/>
-          <w:sz w:val="18"/>
-          <w:szCs w:val="18"/>
-          <w:lang w:bidi="ar-SA"/>
-        </w:rPr>
-        <w:t>In the Eclipse IDE select,</w:t>
-      </w:r>
     </w:p>
     <w:p>
       <w:pPr>
@@ -3790,6 +4062,69 @@
           <w:lang w:bidi="ar-SA"/>
         </w:rPr>
       </w:pPr>
+      <w:r>
+        <w:rPr>
+          <w:rFonts w:cs="Courier New"/>
+          <w:sz w:val="18"/>
+          <w:szCs w:val="18"/>
+          <w:lang w:bidi="ar-SA"/>
+        </w:rPr>
+        <w:t xml:space="preserve">Run </w:t>
+      </w:r>
+      <w:r>
+        <w:rPr>
+          <w:rFonts w:cs="Courier New"/>
+          <w:sz w:val="18"/>
+          <w:szCs w:val="18"/>
+          <w:lang w:bidi="ar-SA"/>
+        </w:rPr>
+        <w:sym w:font="Wingdings" w:char="F0E0"/>
+      </w:r>
+      <w:r>
+        <w:rPr>
+          <w:rFonts w:cs="Courier New"/>
+          <w:sz w:val="18"/>
+          <w:szCs w:val="18"/>
+          <w:lang w:bidi="ar-SA"/>
+        </w:rPr>
+        <w:t xml:space="preserve"> Run Configurations </w:t>
+      </w:r>
+      <w:r>
+        <w:rPr>
+          <w:rFonts w:cs="Courier New"/>
+          <w:sz w:val="18"/>
+          <w:szCs w:val="18"/>
+          <w:lang w:bidi="ar-SA"/>
+        </w:rPr>
+        <w:sym w:font="Wingdings" w:char="F0E0"/>
+      </w:r>
+      <w:r>
+        <w:rPr>
+          <w:rFonts w:cs="Courier New"/>
+          <w:sz w:val="18"/>
+          <w:szCs w:val="18"/>
+          <w:lang w:bidi="ar-SA"/>
+        </w:rPr>
+        <w:t xml:space="preserve"> Web Application </w:t>
+      </w:r>
+      <w:r>
+        <w:rPr>
+          <w:rFonts w:cs="Courier New"/>
+          <w:sz w:val="18"/>
+          <w:szCs w:val="18"/>
+          <w:lang w:bidi="ar-SA"/>
+        </w:rPr>
+        <w:sym w:font="Wingdings" w:char="F0E0"/>
+      </w:r>
+      <w:r>
+        <w:rPr>
+          <w:rFonts w:cs="Courier New"/>
+          <w:sz w:val="18"/>
+          <w:szCs w:val="18"/>
+          <w:lang w:bidi="ar-SA"/>
+        </w:rPr>
+        <w:t xml:space="preserve"> New</w:t>
+      </w:r>
     </w:p>
     <w:p>
       <w:pPr>
@@ -3804,69 +4139,6 @@
           <w:lang w:bidi="ar-SA"/>
         </w:rPr>
       </w:pPr>
-      <w:r>
-        <w:rPr>
-          <w:rFonts w:cs="Courier New"/>
-          <w:sz w:val="18"/>
-          <w:szCs w:val="18"/>
-          <w:lang w:bidi="ar-SA"/>
-        </w:rPr>
-        <w:t xml:space="preserve">Run </w:t>
-      </w:r>
-      <w:r>
-        <w:rPr>
-          <w:rFonts w:cs="Courier New"/>
-          <w:sz w:val="18"/>
-          <w:szCs w:val="18"/>
-          <w:lang w:bidi="ar-SA"/>
-        </w:rPr>
-        <w:sym w:font="Wingdings" w:char="F0E0"/>
-      </w:r>
-      <w:r>
-        <w:rPr>
-          <w:rFonts w:cs="Courier New"/>
-          <w:sz w:val="18"/>
-          <w:szCs w:val="18"/>
-          <w:lang w:bidi="ar-SA"/>
-        </w:rPr>
-        <w:t xml:space="preserve"> Run Configurations </w:t>
-      </w:r>
-      <w:r>
-        <w:rPr>
-          <w:rFonts w:cs="Courier New"/>
-          <w:sz w:val="18"/>
-          <w:szCs w:val="18"/>
-          <w:lang w:bidi="ar-SA"/>
-        </w:rPr>
-        <w:sym w:font="Wingdings" w:char="F0E0"/>
-      </w:r>
-      <w:r>
-        <w:rPr>
-          <w:rFonts w:cs="Courier New"/>
-          <w:sz w:val="18"/>
-          <w:szCs w:val="18"/>
-          <w:lang w:bidi="ar-SA"/>
-        </w:rPr>
-        <w:t xml:space="preserve"> Web Application </w:t>
-      </w:r>
-      <w:r>
-        <w:rPr>
-          <w:rFonts w:cs="Courier New"/>
-          <w:sz w:val="18"/>
-          <w:szCs w:val="18"/>
-          <w:lang w:bidi="ar-SA"/>
-        </w:rPr>
-        <w:sym w:font="Wingdings" w:char="F0E0"/>
-      </w:r>
-      <w:r>
-        <w:rPr>
-          <w:rFonts w:cs="Courier New"/>
-          <w:sz w:val="18"/>
-          <w:szCs w:val="18"/>
-          <w:lang w:bidi="ar-SA"/>
-        </w:rPr>
-        <w:t xml:space="preserve"> New</w:t>
-      </w:r>
     </w:p>
     <w:p>
       <w:pPr>
@@ -3881,6 +4153,15 @@
           <w:lang w:bidi="ar-SA"/>
         </w:rPr>
       </w:pPr>
+      <w:r>
+        <w:rPr>
+          <w:rFonts w:cs="Courier New"/>
+          <w:sz w:val="18"/>
+          <w:szCs w:val="18"/>
+          <w:lang w:bidi="ar-SA"/>
+        </w:rPr>
+        <w:t xml:space="preserve">Set Main class: </w:t>
+      </w:r>
     </w:p>
     <w:p>
       <w:pPr>
@@ -3895,6 +4176,7 @@
           <w:lang w:bidi="ar-SA"/>
         </w:rPr>
       </w:pPr>
+      <w:proofErr w:type="spellStart"/>
       <w:r>
         <w:rPr>
           <w:rFonts w:cs="Courier New"/>
@@ -3902,8 +4184,10 @@
           <w:szCs w:val="18"/>
           <w:lang w:bidi="ar-SA"/>
         </w:rPr>
-        <w:t xml:space="preserve">Set Main class: </w:t>
-      </w:r>
+        <w:lastRenderedPageBreak/>
+        <w:t>com.google.gwt.dev.DevMode</w:t>
+      </w:r>
+      <w:proofErr w:type="spellEnd"/>
     </w:p>
     <w:p>
       <w:pPr>
@@ -3918,17 +4202,6 @@
           <w:lang w:bidi="ar-SA"/>
         </w:rPr>
       </w:pPr>
-      <w:proofErr w:type="spellStart"/>
-      <w:r>
-        <w:rPr>
-          <w:rFonts w:cs="Courier New"/>
-          <w:sz w:val="18"/>
-          <w:szCs w:val="18"/>
-          <w:lang w:bidi="ar-SA"/>
-        </w:rPr>
-        <w:t>com.google.gwt.dev.DevMode</w:t>
-      </w:r>
-      <w:proofErr w:type="spellEnd"/>
     </w:p>
     <w:p>
       <w:pPr>
@@ -3936,38 +4209,17 @@
         <w:autoSpaceDN w:val="0"/>
         <w:adjustRightInd w:val="0"/>
         <w:ind w:firstLine="0"/>
+      </w:pPr>
+      <w:r>
         <w:rPr>
           <w:rFonts w:cs="Courier New"/>
           <w:sz w:val="18"/>
           <w:szCs w:val="18"/>
           <w:lang w:bidi="ar-SA"/>
         </w:rPr>
-      </w:pPr>
-    </w:p>
-    <w:p>
-      <w:pPr>
-        <w:autoSpaceDE w:val="0"/>
-        <w:autoSpaceDN w:val="0"/>
-        <w:adjustRightInd w:val="0"/>
-        <w:ind w:firstLine="0"/>
-        <w:rPr>
-          <w:rFonts w:cs="Courier New"/>
-          <w:sz w:val="18"/>
-          <w:szCs w:val="18"/>
-          <w:lang w:bidi="ar-SA"/>
-        </w:rPr>
-      </w:pPr>
-      <w:r>
-        <w:rPr>
-          <w:rFonts w:cs="Courier New"/>
-          <w:sz w:val="18"/>
-          <w:szCs w:val="18"/>
-          <w:lang w:bidi="ar-SA"/>
-        </w:rPr>
         <w:t>Select Apply and then Run.</w:t>
       </w:r>
     </w:p>
-    <w:p/>
     <w:sectPr>
       <w:pgSz w:w="12240" w:h="15840"/>
       <w:pgMar w:top="720" w:right="720" w:bottom="720" w:left="720" w:header="720" w:footer="720" w:gutter="0"/>

</xml_diff>

<commit_message>
Make changes to reflect the latest.
git-svn-id: svn+ssh://subversion.telligen.com/var/www/html/repos/cmat/trunk/Development/mat@5330 de2f59c9-771b-4d1d-97da-b950f46c8601

Former-commit-id: 8c1dba66ecfd4d20ce5de6c21bfb20e5a5ad7ade
</commit_message>
<xml_diff>
--- a/src/Measure Authoring Tool Installation.docx
+++ b/src/Measure Authoring Tool Installation.docx
@@ -538,14 +538,14 @@
           <w:sz w:val="18"/>
           <w:szCs w:val="18"/>
         </w:rPr>
-        <w:t>E</w:t>
-      </w:r>
-      <w:r>
-        <w:rPr>
-          <w:sz w:val="18"/>
-          <w:szCs w:val="18"/>
-        </w:rPr>
-        <w:t>nter the following URL</w:t>
+        <w:t xml:space="preserve">Use </w:t>
+      </w:r>
+      <w:r>
+        <w:rPr>
+          <w:sz w:val="18"/>
+          <w:szCs w:val="18"/>
+        </w:rPr>
+        <w:t>the following URL</w:t>
       </w:r>
       <w:r>
         <w:rPr>
@@ -558,11 +558,17 @@
     <w:p>
       <w:pPr>
         <w:ind w:firstLine="0"/>
-        <w:rPr>
-          <w:sz w:val="18"/>
-          <w:szCs w:val="18"/>
-        </w:rPr>
-      </w:pPr>
+      </w:pPr>
+      <w:r>
+        <w:rPr>
+          <w:sz w:val="18"/>
+          <w:szCs w:val="18"/>
+        </w:rPr>
+        <w:t>For Google Web Toolkit SDK, use the following URL</w:t>
+      </w:r>
+      <w:r>
+        <w:t xml:space="preserve">: </w:t>
+      </w:r>
       <w:hyperlink r:id="rId7" w:history="1">
         <w:r>
           <w:rPr>
@@ -582,66 +588,95 @@
           <w:szCs w:val="18"/>
         </w:rPr>
       </w:pPr>
-    </w:p>
-    <w:p>
-      <w:pPr>
-        <w:ind w:firstLine="0"/>
-        <w:rPr>
-          <w:sz w:val="18"/>
-          <w:szCs w:val="18"/>
-        </w:rPr>
-      </w:pPr>
-      <w:r>
-        <w:rPr>
-          <w:sz w:val="18"/>
-          <w:szCs w:val="18"/>
-        </w:rPr>
-        <w:t>You will need:</w:t>
-      </w:r>
-    </w:p>
-    <w:p>
-      <w:pPr>
-        <w:pStyle w:val="ListParagraph"/>
-        <w:numPr>
-          <w:ilvl w:val="0"/>
-          <w:numId w:val="1"/>
-        </w:numPr>
-        <w:rPr>
-          <w:sz w:val="18"/>
-          <w:szCs w:val="18"/>
-        </w:rPr>
-      </w:pPr>
-      <w:r>
-        <w:rPr>
-          <w:sz w:val="18"/>
-          <w:szCs w:val="18"/>
-        </w:rPr>
-        <w:t>Google Plugin for Eclipse</w:t>
-      </w:r>
-    </w:p>
-    <w:p>
-      <w:pPr>
-        <w:pStyle w:val="ListParagraph"/>
-        <w:numPr>
-          <w:ilvl w:val="0"/>
-          <w:numId w:val="1"/>
-        </w:numPr>
-        <w:rPr>
-          <w:sz w:val="18"/>
-          <w:szCs w:val="18"/>
-        </w:rPr>
-      </w:pPr>
-      <w:r>
-        <w:rPr>
-          <w:sz w:val="18"/>
-          <w:szCs w:val="18"/>
-        </w:rPr>
-        <w:t>SDK’s – Google Web Toolkit SDK.</w:t>
-      </w:r>
-    </w:p>
-    <w:p>
-      <w:pPr>
-        <w:pStyle w:val="ListParagraph"/>
+      <w:r>
+        <w:rPr>
+          <w:sz w:val="18"/>
+          <w:szCs w:val="18"/>
+        </w:rPr>
+        <w:t>For Google Plugin for Eclipse 3.6</w:t>
+      </w:r>
+      <w:r>
+        <w:rPr>
+          <w:sz w:val="18"/>
+          <w:szCs w:val="18"/>
+        </w:rPr>
+        <w:t xml:space="preserve">, please refer to the following page for installation instructions. </w:t>
+      </w:r>
+    </w:p>
+    <w:p>
+      <w:pPr>
+        <w:ind w:firstLine="0"/>
+        <w:rPr>
+          <w:sz w:val="18"/>
+          <w:szCs w:val="18"/>
+        </w:rPr>
+      </w:pPr>
+      <w:hyperlink r:id="rId8" w:history="1">
+        <w:r>
+          <w:rPr>
+            <w:rStyle w:val="Hyperlink"/>
+            <w:sz w:val="18"/>
+            <w:szCs w:val="18"/>
+          </w:rPr>
+          <w:t>https://developers.google.com/eclipse/docs/download_older</w:t>
+        </w:r>
+      </w:hyperlink>
+    </w:p>
+    <w:p>
+      <w:pPr>
+        <w:ind w:firstLine="0"/>
+        <w:rPr>
+          <w:sz w:val="18"/>
+          <w:szCs w:val="18"/>
+        </w:rPr>
+      </w:pPr>
+      <w:r>
+        <w:rPr>
+          <w:sz w:val="18"/>
+          <w:szCs w:val="18"/>
+        </w:rPr>
+        <w:t>Please remember that we need plugin for Eclipse 3.6.</w:t>
+      </w:r>
+      <w:r>
+        <w:rPr>
+          <w:sz w:val="18"/>
+          <w:szCs w:val="18"/>
+        </w:rPr>
+        <w:t xml:space="preserve"> If you are having trouble downloading the plugin direct from Eclipse, please see the section </w:t>
+      </w:r>
+    </w:p>
+    <w:p>
+      <w:pPr>
+        <w:ind w:firstLine="0"/>
+        <w:rPr>
+          <w:sz w:val="18"/>
+          <w:szCs w:val="18"/>
+        </w:rPr>
+      </w:pPr>
+      <w:r>
+        <w:rPr>
+          <w:sz w:val="18"/>
+          <w:szCs w:val="18"/>
+        </w:rPr>
+        <w:t>“</w:t>
+      </w:r>
+      <w:r>
+        <w:rPr>
+          <w:sz w:val="18"/>
+          <w:szCs w:val="18"/>
+        </w:rPr>
+        <w:t>Installing from a local update archive</w:t>
+      </w:r>
+      <w:r>
+        <w:rPr>
+          <w:sz w:val="18"/>
+          <w:szCs w:val="18"/>
+        </w:rPr>
+        <w:t>” on the page.</w:t>
+      </w:r>
+    </w:p>
+    <w:p>
+      <w:pPr>
         <w:ind w:firstLine="0"/>
         <w:rPr>
           <w:sz w:val="18"/>
@@ -682,6 +717,15 @@
           <w:szCs w:val="18"/>
         </w:rPr>
       </w:pPr>
+    </w:p>
+    <w:p>
+      <w:pPr>
+        <w:ind w:firstLine="0"/>
+        <w:rPr>
+          <w:sz w:val="18"/>
+          <w:szCs w:val="18"/>
+        </w:rPr>
+      </w:pPr>
       <w:r>
         <w:rPr>
           <w:sz w:val="18"/>
@@ -749,7 +793,7 @@
           <w:szCs w:val="18"/>
         </w:rPr>
       </w:pPr>
-      <w:hyperlink r:id="rId8" w:history="1">
+      <w:hyperlink r:id="rId9" w:history="1">
         <w:r>
           <w:rPr>
             <w:rStyle w:val="Hyperlink"/>
@@ -1080,7 +1124,7 @@
         </w:rPr>
         <w:t xml:space="preserve">from </w:t>
       </w:r>
-      <w:hyperlink r:id="rId9" w:history="1">
+      <w:hyperlink r:id="rId10" w:history="1">
         <w:r>
           <w:rPr>
             <w:rStyle w:val="Hyperlink"/>
@@ -1317,23 +1361,7 @@
           <w:sz w:val="18"/>
           <w:szCs w:val="18"/>
         </w:rPr>
-        <w:t xml:space="preserve"> Existing Project </w:t>
-      </w:r>
-      <w:proofErr w:type="gramStart"/>
-      <w:r>
-        <w:rPr>
-          <w:sz w:val="18"/>
-          <w:szCs w:val="18"/>
-        </w:rPr>
-        <w:t>Into</w:t>
-      </w:r>
-      <w:proofErr w:type="gramEnd"/>
-      <w:r>
-        <w:rPr>
-          <w:sz w:val="18"/>
-          <w:szCs w:val="18"/>
-        </w:rPr>
-        <w:t xml:space="preserve"> Workspace </w:t>
+        <w:t xml:space="preserve"> Existing Project Into Workspace </w:t>
       </w:r>
       <w:r>
         <w:rPr>
@@ -1466,76 +1494,6 @@
           <w:sz w:val="18"/>
           <w:szCs w:val="18"/>
         </w:rPr>
-        <w:t xml:space="preserve">Click on </w:t>
-      </w:r>
-      <w:r>
-        <w:rPr>
-          <w:sz w:val="18"/>
-          <w:szCs w:val="18"/>
-        </w:rPr>
-        <w:t xml:space="preserve">Advanced and </w:t>
-      </w:r>
-      <w:r>
-        <w:rPr>
-          <w:sz w:val="18"/>
-          <w:szCs w:val="18"/>
-        </w:rPr>
-        <w:t>add following property in the VM Arguments text field:</w:t>
-      </w:r>
-      <w:r>
-        <w:rPr>
-          <w:sz w:val="18"/>
-          <w:szCs w:val="18"/>
-        </w:rPr>
-        <w:t xml:space="preserve">  </w:t>
-      </w:r>
-      <w:r>
-        <w:rPr>
-          <w:b/>
-          <w:sz w:val="18"/>
-          <w:szCs w:val="18"/>
-        </w:rPr>
-        <w:t>-</w:t>
-      </w:r>
-      <w:proofErr w:type="spellStart"/>
-      <w:r>
-        <w:rPr>
-          <w:b/>
-          <w:sz w:val="18"/>
-          <w:szCs w:val="18"/>
-        </w:rPr>
-        <w:t>Dgwt.usearchives</w:t>
-      </w:r>
-      <w:proofErr w:type="spellEnd"/>
-      <w:r>
-        <w:rPr>
-          <w:b/>
-          <w:sz w:val="18"/>
-          <w:szCs w:val="18"/>
-        </w:rPr>
-        <w:t>=false</w:t>
-      </w:r>
-      <w:r>
-        <w:rPr>
-          <w:sz w:val="18"/>
-          <w:szCs w:val="18"/>
-        </w:rPr>
-        <w:t xml:space="preserve"> </w:t>
-      </w:r>
-    </w:p>
-    <w:p>
-      <w:pPr>
-        <w:ind w:firstLine="0"/>
-        <w:rPr>
-          <w:sz w:val="18"/>
-          <w:szCs w:val="18"/>
-        </w:rPr>
-      </w:pPr>
-      <w:r>
-        <w:rPr>
-          <w:sz w:val="18"/>
-          <w:szCs w:val="18"/>
-        </w:rPr>
         <w:t xml:space="preserve">Select log level as Debug and click on compile. The project should be successfully </w:t>
       </w:r>
       <w:r>
@@ -1600,23 +1558,7 @@
           <w:sz w:val="18"/>
           <w:szCs w:val="18"/>
         </w:rPr>
-        <w:t xml:space="preserve">build.xml (right </w:t>
-      </w:r>
-      <w:proofErr w:type="gramStart"/>
-      <w:r>
-        <w:rPr>
-          <w:sz w:val="18"/>
-          <w:szCs w:val="18"/>
-        </w:rPr>
-        <w:t>click</w:t>
-      </w:r>
-      <w:proofErr w:type="gramEnd"/>
-      <w:r>
-        <w:rPr>
-          <w:sz w:val="18"/>
-          <w:szCs w:val="18"/>
-        </w:rPr>
-        <w:t xml:space="preserve"> and Run As </w:t>
+        <w:t xml:space="preserve">build.xml (right click and Run As </w:t>
       </w:r>
       <w:r>
         <w:rPr>
@@ -1687,17 +1629,8 @@
           <w:sz w:val="18"/>
           <w:szCs w:val="18"/>
         </w:rPr>
-        <w:t>at/work/artifacts/</w:t>
-      </w:r>
-      <w:proofErr w:type="spellStart"/>
-      <w:r>
-        <w:rPr>
-          <w:sz w:val="18"/>
-          <w:szCs w:val="18"/>
-        </w:rPr>
-        <w:t>MeasureAuthoringTool.war</w:t>
-      </w:r>
-      <w:proofErr w:type="spellEnd"/>
+        <w:t>at/work/artifacts/MeasureAuthoringTool.war</w:t>
+      </w:r>
     </w:p>
     <w:p>
       <w:pPr>
@@ -2266,33 +2199,7 @@
           <w:szCs w:val="16"/>
           <w:lang w:bidi="ar-SA"/>
         </w:rPr>
-        <w:t>"jdbc</w:t>
-      </w:r>
-      <w:proofErr w:type="gramStart"/>
-      <w:r>
-        <w:rPr>
-          <w:rFonts w:ascii="Courier New" w:hAnsi="Courier New" w:cs="Courier New"/>
-          <w:i/>
-          <w:iCs/>
-          <w:color w:val="2A00FF"/>
-          <w:sz w:val="16"/>
-          <w:szCs w:val="16"/>
-          <w:lang w:bidi="ar-SA"/>
-        </w:rPr>
-        <w:t>:mysql</w:t>
-      </w:r>
-      <w:proofErr w:type="gramEnd"/>
-      <w:r>
-        <w:rPr>
-          <w:rFonts w:ascii="Courier New" w:hAnsi="Courier New" w:cs="Courier New"/>
-          <w:i/>
-          <w:iCs/>
-          <w:color w:val="2A00FF"/>
-          <w:sz w:val="16"/>
-          <w:szCs w:val="16"/>
-          <w:lang w:bidi="ar-SA"/>
-        </w:rPr>
-        <w:t>://localhost</w:t>
+        <w:t>"jdbc:mysql://localhost</w:t>
       </w:r>
       <w:r>
         <w:rPr>
@@ -2957,6 +2864,7 @@
         <w:ind w:firstLine="0"/>
         <w:rPr>
           <w:rFonts w:ascii="Courier New" w:hAnsi="Courier New" w:cs="Courier New"/>
+          <w:color w:val="008080"/>
           <w:sz w:val="16"/>
           <w:szCs w:val="16"/>
           <w:lang w:bidi="ar-SA"/>
@@ -2990,20 +2898,8 @@
           <w:szCs w:val="16"/>
           <w:lang w:bidi="ar-SA"/>
         </w:rPr>
-        <w:t>intercept-</w:t>
-      </w:r>
-      <w:proofErr w:type="spellStart"/>
-      <w:r>
-        <w:rPr>
-          <w:rFonts w:ascii="Courier New" w:hAnsi="Courier New" w:cs="Courier New"/>
-          <w:color w:val="3F7F7F"/>
-          <w:sz w:val="16"/>
-          <w:szCs w:val="16"/>
-          <w:lang w:bidi="ar-SA"/>
-        </w:rPr>
-        <w:t>url</w:t>
-      </w:r>
-      <w:proofErr w:type="spellEnd"/>
+        <w:t>intercept-url</w:t>
+      </w:r>
       <w:r>
         <w:rPr>
           <w:rFonts w:ascii="Courier New" w:hAnsi="Courier New" w:cs="Courier New"/>
@@ -3084,53 +2980,158 @@
           <w:szCs w:val="16"/>
           <w:lang w:bidi="ar-SA"/>
         </w:rPr>
-        <w:t>"</w:t>
-      </w:r>
-      <w:proofErr w:type="spellStart"/>
-      <w:proofErr w:type="gramStart"/>
+        <w:t>"isAuthenticated()"</w:t>
+      </w:r>
+      <w:r>
+        <w:rPr>
+          <w:rFonts w:ascii="Courier New" w:hAnsi="Courier New" w:cs="Courier New"/>
+          <w:sz w:val="16"/>
+          <w:szCs w:val="16"/>
+          <w:lang w:bidi="ar-SA"/>
+        </w:rPr>
+        <w:t xml:space="preserve">  </w:t>
+      </w:r>
+      <w:r>
+        <w:rPr>
+          <w:rFonts w:ascii="Courier New" w:hAnsi="Courier New" w:cs="Courier New"/>
+          <w:color w:val="008080"/>
+          <w:sz w:val="16"/>
+          <w:szCs w:val="16"/>
+          <w:lang w:bidi="ar-SA"/>
+        </w:rPr>
+        <w:t>/&gt;</w:t>
+      </w:r>
+    </w:p>
+    <w:p>
+      <w:pPr>
+        <w:autoSpaceDE w:val="0"/>
+        <w:autoSpaceDN w:val="0"/>
+        <w:adjustRightInd w:val="0"/>
+        <w:ind w:firstLine="0"/>
+        <w:rPr>
+          <w:rFonts w:ascii="Courier New" w:hAnsi="Courier New" w:cs="Courier New"/>
+          <w:sz w:val="16"/>
+          <w:szCs w:val="16"/>
+          <w:lang w:bidi="ar-SA"/>
+        </w:rPr>
+      </w:pPr>
+      <w:r>
+        <w:rPr>
+          <w:rFonts w:ascii="Courier New" w:hAnsi="Courier New" w:cs="Courier New"/>
+          <w:color w:val="008080"/>
+          <w:sz w:val="16"/>
+          <w:szCs w:val="16"/>
+          <w:lang w:bidi="ar-SA"/>
+        </w:rPr>
+        <w:tab/>
+      </w:r>
+      <w:r>
+        <w:rPr>
+          <w:rFonts w:ascii="Courier New" w:hAnsi="Courier New" w:cs="Courier New"/>
+          <w:color w:val="008080"/>
+          <w:sz w:val="20"/>
+          <w:szCs w:val="20"/>
+          <w:lang w:bidi="ar-SA"/>
+        </w:rPr>
+        <w:t>&lt;</w:t>
+      </w:r>
+      <w:r>
+        <w:rPr>
+          <w:rFonts w:ascii="Courier New" w:hAnsi="Courier New" w:cs="Courier New"/>
+          <w:color w:val="3F7F7F"/>
+          <w:sz w:val="20"/>
+          <w:szCs w:val="20"/>
+          <w:lang w:bidi="ar-SA"/>
+        </w:rPr>
+        <w:t>intercept-url</w:t>
+      </w:r>
+      <w:r>
+        <w:rPr>
+          <w:rFonts w:ascii="Courier New" w:hAnsi="Courier New" w:cs="Courier New"/>
+          <w:sz w:val="20"/>
+          <w:szCs w:val="20"/>
+          <w:lang w:bidi="ar-SA"/>
+        </w:rPr>
+        <w:t xml:space="preserve"> </w:t>
+      </w:r>
+      <w:r>
+        <w:rPr>
+          <w:rFonts w:ascii="Courier New" w:hAnsi="Courier New" w:cs="Courier New"/>
+          <w:color w:val="7F007F"/>
+          <w:sz w:val="20"/>
+          <w:szCs w:val="20"/>
+          <w:lang w:bidi="ar-SA"/>
+        </w:rPr>
+        <w:t>pattern</w:t>
+      </w:r>
+      <w:r>
+        <w:rPr>
+          <w:rFonts w:ascii="Courier New" w:hAnsi="Courier New" w:cs="Courier New"/>
+          <w:color w:val="000000"/>
+          <w:sz w:val="20"/>
+          <w:szCs w:val="20"/>
+          <w:lang w:bidi="ar-SA"/>
+        </w:rPr>
+        <w:t>=</w:t>
+      </w:r>
       <w:r>
         <w:rPr>
           <w:rFonts w:ascii="Courier New" w:hAnsi="Courier New" w:cs="Courier New"/>
           <w:i/>
           <w:iCs/>
           <w:color w:val="2A00FF"/>
-          <w:sz w:val="16"/>
-          <w:szCs w:val="16"/>
-          <w:lang w:bidi="ar-SA"/>
-        </w:rPr>
-        <w:t>isAuthenticated</w:t>
-      </w:r>
-      <w:proofErr w:type="spellEnd"/>
+          <w:sz w:val="20"/>
+          <w:szCs w:val="20"/>
+          <w:lang w:bidi="ar-SA"/>
+        </w:rPr>
+        <w:t>"/mat/**"</w:t>
+      </w:r>
+      <w:r>
+        <w:rPr>
+          <w:rFonts w:ascii="Courier New" w:hAnsi="Courier New" w:cs="Courier New"/>
+          <w:sz w:val="20"/>
+          <w:szCs w:val="20"/>
+          <w:lang w:bidi="ar-SA"/>
+        </w:rPr>
+        <w:t xml:space="preserve"> </w:t>
+      </w:r>
+      <w:r>
+        <w:rPr>
+          <w:rFonts w:ascii="Courier New" w:hAnsi="Courier New" w:cs="Courier New"/>
+          <w:color w:val="7F007F"/>
+          <w:sz w:val="20"/>
+          <w:szCs w:val="20"/>
+          <w:lang w:bidi="ar-SA"/>
+        </w:rPr>
+        <w:t>access</w:t>
+      </w:r>
+      <w:r>
+        <w:rPr>
+          <w:rFonts w:ascii="Courier New" w:hAnsi="Courier New" w:cs="Courier New"/>
+          <w:color w:val="000000"/>
+          <w:sz w:val="20"/>
+          <w:szCs w:val="20"/>
+          <w:lang w:bidi="ar-SA"/>
+        </w:rPr>
+        <w:t>=</w:t>
+      </w:r>
       <w:r>
         <w:rPr>
           <w:rFonts w:ascii="Courier New" w:hAnsi="Courier New" w:cs="Courier New"/>
           <w:i/>
           <w:iCs/>
           <w:color w:val="2A00FF"/>
-          <w:sz w:val="16"/>
-          <w:szCs w:val="16"/>
-          <w:lang w:bidi="ar-SA"/>
-        </w:rPr>
-        <w:t>(</w:t>
-      </w:r>
-      <w:proofErr w:type="gramEnd"/>
-      <w:r>
-        <w:rPr>
-          <w:rFonts w:ascii="Courier New" w:hAnsi="Courier New" w:cs="Courier New"/>
-          <w:i/>
-          <w:iCs/>
-          <w:color w:val="2A00FF"/>
-          <w:sz w:val="16"/>
-          <w:szCs w:val="16"/>
-          <w:lang w:bidi="ar-SA"/>
-        </w:rPr>
-        <w:t>)"</w:t>
-      </w:r>
-      <w:r>
-        <w:rPr>
-          <w:rFonts w:ascii="Courier New" w:hAnsi="Courier New" w:cs="Courier New"/>
-          <w:sz w:val="16"/>
-          <w:szCs w:val="16"/>
+          <w:sz w:val="20"/>
+          <w:szCs w:val="20"/>
+          <w:lang w:bidi="ar-SA"/>
+        </w:rPr>
+        <w:t>"isAuthenticated()"</w:t>
+      </w:r>
+      <w:r>
+        <w:rPr>
+          <w:rFonts w:ascii="Courier New" w:hAnsi="Courier New" w:cs="Courier New"/>
+          <w:sz w:val="20"/>
+          <w:szCs w:val="20"/>
           <w:lang w:bidi="ar-SA"/>
         </w:rPr>
         <w:t xml:space="preserve">  </w:t>
@@ -3139,8 +3140,8 @@
         <w:rPr>
           <w:rFonts w:ascii="Courier New" w:hAnsi="Courier New" w:cs="Courier New"/>
           <w:color w:val="008080"/>
-          <w:sz w:val="16"/>
-          <w:szCs w:val="16"/>
+          <w:sz w:val="20"/>
+          <w:szCs w:val="20"/>
           <w:lang w:bidi="ar-SA"/>
         </w:rPr>
         <w:t>/&gt;</w:t>
@@ -3206,20 +3207,8 @@
           <w:szCs w:val="16"/>
           <w:lang w:bidi="ar-SA"/>
         </w:rPr>
-        <w:t>default-target-</w:t>
-      </w:r>
-      <w:proofErr w:type="spellStart"/>
-      <w:r>
-        <w:rPr>
-          <w:rFonts w:ascii="Courier New" w:hAnsi="Courier New" w:cs="Courier New"/>
-          <w:color w:val="7F007F"/>
-          <w:sz w:val="16"/>
-          <w:szCs w:val="16"/>
-          <w:lang w:bidi="ar-SA"/>
-        </w:rPr>
-        <w:t>url</w:t>
-      </w:r>
-      <w:proofErr w:type="spellEnd"/>
+        <w:t>default-target-url</w:t>
+      </w:r>
       <w:r>
         <w:rPr>
           <w:rFonts w:ascii="Courier New" w:hAnsi="Courier New" w:cs="Courier New"/>
@@ -3253,9 +3242,19 @@
           <w:szCs w:val="16"/>
           <w:lang w:bidi="ar-SA"/>
         </w:rPr>
-        <w:t>/</w:t>
-      </w:r>
-      <w:proofErr w:type="spellStart"/>
+        <w:t>/Mat.html?gwt.codesvr=127.0.0.1:9997"</w:t>
+      </w:r>
+      <w:r>
+        <w:rPr>
+          <w:rFonts w:ascii="Courier New" w:hAnsi="Courier New" w:cs="Courier New"/>
+          <w:b/>
+          <w:color w:val="000000" w:themeColor="text1"/>
+          <w:sz w:val="16"/>
+          <w:szCs w:val="16"/>
+          <w:lang w:bidi="ar-SA"/>
+        </w:rPr>
+        <w:t xml:space="preserve"> login-page=</w:t>
+      </w:r>
       <w:r>
         <w:rPr>
           <w:rFonts w:ascii="Courier New" w:hAnsi="Courier New" w:cs="Courier New"/>
@@ -3267,73 +3266,7 @@
           <w:szCs w:val="16"/>
           <w:lang w:bidi="ar-SA"/>
         </w:rPr>
-        <w:t>Mat.html?gwt.codesvr</w:t>
-      </w:r>
-      <w:proofErr w:type="spellEnd"/>
-      <w:r>
-        <w:rPr>
-          <w:rFonts w:ascii="Courier New" w:hAnsi="Courier New" w:cs="Courier New"/>
-          <w:b/>
-          <w:i/>
-          <w:iCs/>
-          <w:color w:val="000000" w:themeColor="text1"/>
-          <w:sz w:val="16"/>
-          <w:szCs w:val="16"/>
-          <w:lang w:bidi="ar-SA"/>
-        </w:rPr>
-        <w:t>=127.0.0.1:9997"</w:t>
-      </w:r>
-      <w:r>
-        <w:rPr>
-          <w:rFonts w:ascii="Courier New" w:hAnsi="Courier New" w:cs="Courier New"/>
-          <w:b/>
-          <w:color w:val="000000" w:themeColor="text1"/>
-          <w:sz w:val="16"/>
-          <w:szCs w:val="16"/>
-          <w:lang w:bidi="ar-SA"/>
-        </w:rPr>
-        <w:t xml:space="preserve"> login-page=</w:t>
-      </w:r>
-      <w:r>
-        <w:rPr>
-          <w:rFonts w:ascii="Courier New" w:hAnsi="Courier New" w:cs="Courier New"/>
-          <w:b/>
-          <w:i/>
-          <w:iCs/>
-          <w:color w:val="000000" w:themeColor="text1"/>
-          <w:sz w:val="16"/>
-          <w:szCs w:val="16"/>
-          <w:lang w:bidi="ar-SA"/>
-        </w:rPr>
-        <w:t>"/</w:t>
-      </w:r>
-      <w:proofErr w:type="spellStart"/>
-      <w:r>
-        <w:rPr>
-          <w:rFonts w:ascii="Courier New" w:hAnsi="Courier New" w:cs="Courier New"/>
-          <w:b/>
-          <w:i/>
-          <w:iCs/>
-          <w:color w:val="000000" w:themeColor="text1"/>
-          <w:sz w:val="16"/>
-          <w:szCs w:val="16"/>
-          <w:lang w:bidi="ar-SA"/>
-        </w:rPr>
-        <w:t>Login.html?gwt.codesvr</w:t>
-      </w:r>
-      <w:proofErr w:type="spellEnd"/>
-      <w:r>
-        <w:rPr>
-          <w:rFonts w:ascii="Courier New" w:hAnsi="Courier New" w:cs="Courier New"/>
-          <w:b/>
-          <w:i/>
-          <w:iCs/>
-          <w:color w:val="000000" w:themeColor="text1"/>
-          <w:sz w:val="16"/>
-          <w:szCs w:val="16"/>
-          <w:lang w:bidi="ar-SA"/>
-        </w:rPr>
-        <w:t>=127.0.0.1:9997</w:t>
+        <w:t>"/Login.html?gwt.codesvr=127.0.0.1:9997</w:t>
       </w:r>
       <w:r>
         <w:rPr>
@@ -3848,33 +3781,7 @@
           <w:szCs w:val="16"/>
           <w:lang w:bidi="ar-SA"/>
         </w:rPr>
-        <w:t>"</w:t>
-      </w:r>
-      <w:proofErr w:type="spellStart"/>
-      <w:r>
-        <w:rPr>
-          <w:rFonts w:ascii="Courier New" w:hAnsi="Courier New" w:cs="Courier New"/>
-          <w:i/>
-          <w:iCs/>
-          <w:color w:val="2A00FF"/>
-          <w:sz w:val="16"/>
-          <w:szCs w:val="16"/>
-          <w:lang w:bidi="ar-SA"/>
-        </w:rPr>
-        <w:t>preventCachingFilter</w:t>
-      </w:r>
-      <w:proofErr w:type="spellEnd"/>
-      <w:r>
-        <w:rPr>
-          <w:rFonts w:ascii="Courier New" w:hAnsi="Courier New" w:cs="Courier New"/>
-          <w:i/>
-          <w:iCs/>
-          <w:color w:val="2A00FF"/>
-          <w:sz w:val="16"/>
-          <w:szCs w:val="16"/>
-          <w:lang w:bidi="ar-SA"/>
-        </w:rPr>
-        <w:t>"</w:t>
+        <w:t>"preventCachingFilter"</w:t>
       </w:r>
       <w:r>
         <w:rPr>
@@ -4176,7 +4083,6 @@
           <w:lang w:bidi="ar-SA"/>
         </w:rPr>
       </w:pPr>
-      <w:proofErr w:type="spellStart"/>
       <w:r>
         <w:rPr>
           <w:rFonts w:cs="Courier New"/>
@@ -4187,7 +4093,6 @@
         <w:lastRenderedPageBreak/>
         <w:t>com.google.gwt.dev.DevMode</w:t>
       </w:r>
-      <w:proofErr w:type="spellEnd"/>
     </w:p>
     <w:p>
       <w:pPr>
@@ -5173,6 +5078,31 @@
       <w:u w:val="single"/>
     </w:rPr>
   </w:style>
+  <w:style w:type="character" w:styleId="FollowedHyperlink">
+    <w:name w:val="FollowedHyperlink"/>
+    <w:basedOn w:val="DefaultParagraphFont"/>
+    <w:uiPriority w:val="99"/>
+    <w:semiHidden/>
+    <w:unhideWhenUsed/>
+    <w:rsid w:val="000A62A4"/>
+    <w:rPr>
+      <w:color w:val="800080" w:themeColor="followedHyperlink"/>
+      <w:u w:val="single"/>
+    </w:rPr>
+  </w:style>
+  <w:style w:type="character" w:styleId="HTMLCode">
+    <w:name w:val="HTML Code"/>
+    <w:basedOn w:val="DefaultParagraphFont"/>
+    <w:uiPriority w:val="99"/>
+    <w:semiHidden/>
+    <w:unhideWhenUsed/>
+    <w:rsid w:val="000A62A4"/>
+    <w:rPr>
+      <w:rFonts w:ascii="Courier New" w:eastAsia="Times New Roman" w:hAnsi="Courier New" w:cs="Courier New"/>
+      <w:sz w:val="20"/>
+      <w:szCs w:val="20"/>
+    </w:rPr>
+  </w:style>
 </w:styles>
 </file>
 

</xml_diff>

<commit_message>
Added instructions for logging in using the default Admin user.
git-svn-id: svn+ssh://subversion.telligen.com/var/www/html/repos/cmat/trunk/Development/mat@5344 de2f59c9-771b-4d1d-97da-b950f46c8601

Former-commit-id: 38977c4d3f2b853e322d158b58cd603e4b104c77
</commit_message>
<xml_diff>
--- a/src/Measure Authoring Tool Installation.docx
+++ b/src/Measure Authoring Tool Installation.docx
@@ -4400,6 +4400,13 @@
           <w:szCs w:val="18"/>
         </w:rPr>
       </w:pPr>
+      <w:r>
+        <w:rPr>
+          <w:sz w:val="18"/>
+          <w:szCs w:val="18"/>
+        </w:rPr>
+        <w:t>The password for this user is already set as ‘Ursaminor_10’.</w:t>
+      </w:r>
     </w:p>
     <w:p>
       <w:pPr>
@@ -4412,27 +4419,6 @@
           <w:szCs w:val="18"/>
         </w:rPr>
       </w:pPr>
-      <w:r>
-        <w:rPr>
-          <w:sz w:val="18"/>
-          <w:szCs w:val="18"/>
-        </w:rPr>
-        <w:t>Now run the following update</w:t>
-      </w:r>
-      <w:r>
-        <w:rPr>
-          <w:sz w:val="18"/>
-          <w:szCs w:val="18"/>
-        </w:rPr>
-        <w:t>/insert</w:t>
-      </w:r>
-      <w:r>
-        <w:rPr>
-          <w:sz w:val="18"/>
-          <w:szCs w:val="18"/>
-        </w:rPr>
-        <w:t xml:space="preserve"> statement on the USER table using your email address,</w:t>
-      </w:r>
     </w:p>
     <w:p>
       <w:pPr>
@@ -4445,6 +4431,13 @@
           <w:szCs w:val="18"/>
         </w:rPr>
       </w:pPr>
+      <w:r>
+        <w:rPr>
+          <w:sz w:val="18"/>
+          <w:szCs w:val="18"/>
+        </w:rPr>
+        <w:t>Use the User ID and password on the MAT login screen and log on to MAT.</w:t>
+      </w:r>
     </w:p>
     <w:p>
       <w:pPr>
@@ -4462,21 +4455,49 @@
           <w:sz w:val="18"/>
           <w:szCs w:val="18"/>
         </w:rPr>
-        <w:t xml:space="preserve">UPDATE MAT_APP_NEW.USER SET EMAIL_ADDRESS= </w:t>
-      </w:r>
-      <w:r>
-        <w:rPr>
-          <w:sz w:val="18"/>
-          <w:szCs w:val="18"/>
-        </w:rPr>
-        <w:t>{your email address}</w:t>
-      </w:r>
-      <w:r>
-        <w:rPr>
-          <w:sz w:val="18"/>
-          <w:szCs w:val="18"/>
-        </w:rPr>
-        <w:t xml:space="preserve"> WHERE USER_ID='Admin';</w:t>
+        <w:t xml:space="preserve">Once logged in, go to the </w:t>
+      </w:r>
+      <w:r>
+        <w:rPr>
+          <w:sz w:val="18"/>
+          <w:szCs w:val="18"/>
+        </w:rPr>
+        <w:t>“</w:t>
+      </w:r>
+      <w:r>
+        <w:rPr>
+          <w:sz w:val="18"/>
+          <w:szCs w:val="18"/>
+        </w:rPr>
+        <w:t>MAT Account</w:t>
+      </w:r>
+      <w:r>
+        <w:rPr>
+          <w:sz w:val="18"/>
+          <w:szCs w:val="18"/>
+        </w:rPr>
+        <w:t>”</w:t>
+      </w:r>
+      <w:r>
+        <w:rPr>
+          <w:sz w:val="18"/>
+          <w:szCs w:val="18"/>
+        </w:rPr>
+        <w:t xml:space="preserve"> tab and enter other your details</w:t>
+      </w:r>
+      <w:r>
+        <w:rPr>
+          <w:sz w:val="18"/>
+          <w:szCs w:val="18"/>
+        </w:rPr>
+        <w:t xml:space="preserve"> under the “Personal Information” tab</w:t>
+      </w:r>
+      <w:r>
+        <w:rPr>
+          <w:sz w:val="18"/>
+          <w:szCs w:val="18"/>
+        </w:rPr>
+        <w:t>.</w:t>
       </w:r>
     </w:p>
     <w:p>
@@ -4490,6 +4511,13 @@
           <w:szCs w:val="18"/>
         </w:rPr>
       </w:pPr>
+      <w:r>
+        <w:rPr>
+          <w:sz w:val="18"/>
+          <w:szCs w:val="18"/>
+        </w:rPr>
+        <w:t>Go to the “Security Questions” tab and setup your security questions.</w:t>
+      </w:r>
     </w:p>
     <w:p>
       <w:pPr>
@@ -4507,7 +4535,21 @@
           <w:sz w:val="18"/>
           <w:szCs w:val="18"/>
         </w:rPr>
-        <w:t>INSERT INTO USER_SECURITY_QUESTIONS VALUES ('Admin',0,'test','1');</w:t>
+        <w:t xml:space="preserve">Also </w:t>
+      </w:r>
+      <w:r>
+        <w:rPr>
+          <w:sz w:val="18"/>
+          <w:szCs w:val="18"/>
+        </w:rPr>
+        <w:t>i</w:t>
+      </w:r>
+      <w:r>
+        <w:rPr>
+          <w:sz w:val="18"/>
+          <w:szCs w:val="18"/>
+        </w:rPr>
+        <w:t>f you want to set your password to something new, use the “Password” tab.</w:t>
       </w:r>
     </w:p>
     <w:p>
@@ -4521,13 +4563,6 @@
           <w:szCs w:val="18"/>
         </w:rPr>
       </w:pPr>
-      <w:r>
-        <w:rPr>
-          <w:sz w:val="18"/>
-          <w:szCs w:val="18"/>
-        </w:rPr>
-        <w:t>INSERT INTO USER_SECURITY_QUESTIONS VALUES ('Admin',1,'test','4');</w:t>
-      </w:r>
     </w:p>
     <w:p>
       <w:pPr>
@@ -4545,7 +4580,7 @@
           <w:sz w:val="18"/>
           <w:szCs w:val="18"/>
         </w:rPr>
-        <w:t>INSERT INTO USER_SECURITY_QUESTIONS VALUES ('Admin',2,'test','5');</w:t>
+        <w:t>This is an admin user which will allow you to create a regular user (one that can create,edit, delete measures).</w:t>
       </w:r>
     </w:p>
     <w:p>
@@ -4559,147 +4594,6 @@
           <w:szCs w:val="18"/>
         </w:rPr>
       </w:pPr>
-    </w:p>
-    <w:p>
-      <w:pPr>
-        <w:autoSpaceDE w:val="0"/>
-        <w:autoSpaceDN w:val="0"/>
-        <w:adjustRightInd w:val="0"/>
-        <w:ind w:firstLine="0"/>
-        <w:rPr>
-          <w:sz w:val="18"/>
-          <w:szCs w:val="18"/>
-        </w:rPr>
-      </w:pPr>
-      <w:r>
-        <w:rPr>
-          <w:sz w:val="18"/>
-          <w:szCs w:val="18"/>
-        </w:rPr>
-        <w:t>On the MAT Login screen, click on the “Forgot your Password” link and enter your User Id that was retrieved from the USER table.</w:t>
-      </w:r>
-    </w:p>
-    <w:p>
-      <w:pPr>
-        <w:autoSpaceDE w:val="0"/>
-        <w:autoSpaceDN w:val="0"/>
-        <w:adjustRightInd w:val="0"/>
-        <w:ind w:firstLine="0"/>
-        <w:rPr>
-          <w:sz w:val="18"/>
-          <w:szCs w:val="18"/>
-        </w:rPr>
-      </w:pPr>
-      <w:r>
-        <w:rPr>
-          <w:sz w:val="18"/>
-          <w:szCs w:val="18"/>
-        </w:rPr>
-        <w:t>Once you see the Security Question, enter the answer as ‘test’ and Submit.</w:t>
-      </w:r>
-    </w:p>
-    <w:p>
-      <w:pPr>
-        <w:autoSpaceDE w:val="0"/>
-        <w:autoSpaceDN w:val="0"/>
-        <w:adjustRightInd w:val="0"/>
-        <w:ind w:firstLine="0"/>
-        <w:rPr>
-          <w:sz w:val="18"/>
-          <w:szCs w:val="18"/>
-        </w:rPr>
-      </w:pPr>
-      <w:r>
-        <w:rPr>
-          <w:sz w:val="18"/>
-          <w:szCs w:val="18"/>
-        </w:rPr>
-        <w:t>If you have set the correct values in ‘mat/war/WEB-INF</w:t>
-      </w:r>
-      <w:r>
-        <w:rPr>
-          <w:rFonts w:cs="Courier New"/>
-          <w:sz w:val="18"/>
-          <w:szCs w:val="18"/>
-          <w:lang w:bidi="ar-SA"/>
-        </w:rPr>
-        <w:t xml:space="preserve"> /</w:t>
-      </w:r>
-      <w:r>
-        <w:rPr>
-          <w:rFonts w:cs="Courier New"/>
-          <w:sz w:val="18"/>
-          <w:szCs w:val="18"/>
-          <w:lang w:bidi="ar-SA"/>
-        </w:rPr>
-        <w:t>applicationContext-mail</w:t>
-      </w:r>
-      <w:r>
-        <w:rPr>
-          <w:sz w:val="18"/>
-          <w:szCs w:val="18"/>
-        </w:rPr>
-        <w:t>’ you</w:t>
-      </w:r>
-      <w:r>
-        <w:rPr>
-          <w:sz w:val="18"/>
-          <w:szCs w:val="18"/>
-        </w:rPr>
-        <w:t xml:space="preserve"> s</w:t>
-      </w:r>
-      <w:r>
-        <w:rPr>
-          <w:sz w:val="18"/>
-          <w:szCs w:val="18"/>
-        </w:rPr>
-        <w:t xml:space="preserve">hall now receive an email with your new </w:t>
-      </w:r>
-      <w:r>
-        <w:rPr>
-          <w:sz w:val="18"/>
-          <w:szCs w:val="18"/>
-        </w:rPr>
-        <w:t>temporary</w:t>
-      </w:r>
-      <w:r>
-        <w:rPr>
-          <w:sz w:val="18"/>
-          <w:szCs w:val="18"/>
-        </w:rPr>
-        <w:t xml:space="preserve"> password in it.</w:t>
-      </w:r>
-    </w:p>
-    <w:p>
-      <w:pPr>
-        <w:autoSpaceDE w:val="0"/>
-        <w:autoSpaceDN w:val="0"/>
-        <w:adjustRightInd w:val="0"/>
-        <w:ind w:firstLine="0"/>
-        <w:rPr>
-          <w:sz w:val="18"/>
-          <w:szCs w:val="18"/>
-        </w:rPr>
-      </w:pPr>
-    </w:p>
-    <w:p>
-      <w:pPr>
-        <w:autoSpaceDE w:val="0"/>
-        <w:autoSpaceDN w:val="0"/>
-        <w:adjustRightInd w:val="0"/>
-        <w:ind w:firstLine="0"/>
-        <w:rPr>
-          <w:sz w:val="18"/>
-          <w:szCs w:val="18"/>
-        </w:rPr>
-      </w:pPr>
-      <w:r>
-        <w:rPr>
-          <w:sz w:val="18"/>
-          <w:szCs w:val="18"/>
-        </w:rPr>
-        <w:t>You can now login to MAT.</w:t>
-      </w:r>
     </w:p>
     <w:sectPr>
       <w:pgSz w:w="12240" w:h="15840"/>

</xml_diff>

<commit_message>
renamed "mat-persistence.xml" to spell right.
git-svn-id: svn+ssh://subversion.telligen.com/var/www/html/repos/cmat/trunk/Development/mat@5353 de2f59c9-771b-4d1d-97da-b950f46c8601

Former-commit-id: 63eeb84c6059279c2181e19cc7757a732dc90f4a
</commit_message>
<xml_diff>
--- a/src/Measure Authoring Tool Installation.docx
+++ b/src/Measure Authoring Tool Installation.docx
@@ -1701,7 +1701,14 @@
           <w:sz w:val="18"/>
           <w:szCs w:val="18"/>
         </w:rPr>
-        <w:t xml:space="preserve"> mat/war/WEB-INF/mat-persistance.xml</w:t>
+        <w:t xml:space="preserve"> mat/war/WEB-INF/</w:t>
+      </w:r>
+      <w:r>
+        <w:rPr>
+          <w:sz w:val="18"/>
+          <w:szCs w:val="18"/>
+        </w:rPr>
+        <w:t>mat-persistence.xml</w:t>
       </w:r>
     </w:p>
     <w:p>
@@ -3659,6 +3666,7 @@
         <w:ind w:firstLine="0"/>
         <w:rPr>
           <w:rFonts w:ascii="Courier New" w:hAnsi="Courier New" w:cs="Courier New"/>
+          <w:color w:val="008080"/>
           <w:sz w:val="16"/>
           <w:szCs w:val="16"/>
           <w:lang w:bidi="ar-SA"/>
@@ -3672,7 +3680,7 @@
           <w:szCs w:val="16"/>
           <w:lang w:bidi="ar-SA"/>
         </w:rPr>
-        <w:t xml:space="preserve">        </w:t>
+        <w:t xml:space="preserve">  </w:t>
       </w:r>
       <w:r>
         <w:rPr>
@@ -3682,7 +3690,7 @@
           <w:szCs w:val="16"/>
           <w:lang w:bidi="ar-SA"/>
         </w:rPr>
-        <w:t>&lt;</w:t>
+        <w:t>&lt;/</w:t>
       </w:r>
       <w:r>
         <w:rPr>
@@ -3692,89 +3700,7 @@
           <w:szCs w:val="16"/>
           <w:lang w:bidi="ar-SA"/>
         </w:rPr>
-        <w:t>custom-filter</w:t>
-      </w:r>
-      <w:r>
-        <w:rPr>
-          <w:rFonts w:ascii="Courier New" w:hAnsi="Courier New" w:cs="Courier New"/>
-          <w:sz w:val="16"/>
-          <w:szCs w:val="16"/>
-          <w:lang w:bidi="ar-SA"/>
-        </w:rPr>
-        <w:t xml:space="preserve"> </w:t>
-      </w:r>
-      <w:r>
-        <w:rPr>
-          <w:rFonts w:ascii="Courier New" w:hAnsi="Courier New" w:cs="Courier New"/>
-          <w:color w:val="7F007F"/>
-          <w:sz w:val="16"/>
-          <w:szCs w:val="16"/>
-          <w:lang w:bidi="ar-SA"/>
-        </w:rPr>
-        <w:t>after</w:t>
-      </w:r>
-      <w:r>
-        <w:rPr>
-          <w:rFonts w:ascii="Courier New" w:hAnsi="Courier New" w:cs="Courier New"/>
-          <w:color w:val="000000"/>
-          <w:sz w:val="16"/>
-          <w:szCs w:val="16"/>
-          <w:lang w:bidi="ar-SA"/>
-        </w:rPr>
-        <w:t>=</w:t>
-      </w:r>
-      <w:r>
-        <w:rPr>
-          <w:rFonts w:ascii="Courier New" w:hAnsi="Courier New" w:cs="Courier New"/>
-          <w:i/>
-          <w:iCs/>
-          <w:color w:val="2A00FF"/>
-          <w:sz w:val="16"/>
-          <w:szCs w:val="16"/>
-          <w:lang w:bidi="ar-SA"/>
-        </w:rPr>
-        <w:t>"SECURITY_CONTEXT_FILTER"</w:t>
-      </w:r>
-      <w:r>
-        <w:rPr>
-          <w:rFonts w:ascii="Courier New" w:hAnsi="Courier New" w:cs="Courier New"/>
-          <w:sz w:val="16"/>
-          <w:szCs w:val="16"/>
-          <w:lang w:bidi="ar-SA"/>
-        </w:rPr>
-        <w:t xml:space="preserve"> </w:t>
-      </w:r>
-      <w:r>
-        <w:rPr>
-          <w:rFonts w:ascii="Courier New" w:hAnsi="Courier New" w:cs="Courier New"/>
-          <w:color w:val="7F007F"/>
-          <w:sz w:val="16"/>
-          <w:szCs w:val="16"/>
-          <w:lang w:bidi="ar-SA"/>
-        </w:rPr>
-        <w:t>ref</w:t>
-      </w:r>
-      <w:r>
-        <w:rPr>
-          <w:rFonts w:ascii="Courier New" w:hAnsi="Courier New" w:cs="Courier New"/>
-          <w:color w:val="000000"/>
-          <w:sz w:val="16"/>
-          <w:szCs w:val="16"/>
-          <w:lang w:bidi="ar-SA"/>
-        </w:rPr>
-        <w:t>=</w:t>
-      </w:r>
-      <w:r>
-        <w:rPr>
-          <w:rFonts w:ascii="Courier New" w:hAnsi="Courier New" w:cs="Courier New"/>
-          <w:i/>
-          <w:iCs/>
-          <w:color w:val="2A00FF"/>
-          <w:sz w:val="16"/>
-          <w:szCs w:val="16"/>
-          <w:lang w:bidi="ar-SA"/>
-        </w:rPr>
-        <w:t>"preventCachingFilter"</w:t>
+        <w:t>http</w:t>
       </w:r>
       <w:r>
         <w:rPr>
@@ -3784,7 +3710,7 @@
           <w:szCs w:val="16"/>
           <w:lang w:bidi="ar-SA"/>
         </w:rPr>
-        <w:t>/&gt;</w:t>
+        <w:t>&gt;</w:t>
       </w:r>
     </w:p>
     <w:p>
@@ -3801,36 +3727,6 @@
           <w:lang w:bidi="ar-SA"/>
         </w:rPr>
       </w:pPr>
-      <w:r>
-        <w:rPr>
-          <w:rFonts w:ascii="Courier New" w:hAnsi="Courier New" w:cs="Courier New"/>
-          <w:color w:val="008080"/>
-          <w:sz w:val="16"/>
-          <w:szCs w:val="16"/>
-          <w:lang w:bidi="ar-SA"/>
-        </w:rPr>
-        <w:t>&lt;/</w:t>
-      </w:r>
-      <w:r>
-        <w:rPr>
-          <w:rFonts w:ascii="Courier New" w:hAnsi="Courier New" w:cs="Courier New"/>
-          <w:color w:val="3F7F7F"/>
-          <w:sz w:val="16"/>
-          <w:szCs w:val="16"/>
-          <w:lang w:bidi="ar-SA"/>
-        </w:rPr>
-        <w:t>http</w:t>
-      </w:r>
-      <w:r>
-        <w:rPr>
-          <w:rFonts w:ascii="Courier New" w:hAnsi="Courier New" w:cs="Courier New"/>
-          <w:color w:val="008080"/>
-          <w:sz w:val="16"/>
-          <w:szCs w:val="16"/>
-          <w:lang w:bidi="ar-SA"/>
-        </w:rPr>
-        <w:t>&gt;</w:t>
-      </w:r>
     </w:p>
     <w:p>
       <w:pPr>
@@ -3839,13 +3735,30 @@
         <w:adjustRightInd w:val="0"/>
         <w:ind w:firstLine="0"/>
         <w:rPr>
-          <w:rFonts w:ascii="Courier New" w:hAnsi="Courier New" w:cs="Courier New"/>
-          <w:color w:val="008080"/>
-          <w:sz w:val="16"/>
-          <w:szCs w:val="16"/>
-          <w:lang w:bidi="ar-SA"/>
-        </w:rPr>
-      </w:pPr>
+          <w:rFonts w:cs="Courier New"/>
+          <w:sz w:val="18"/>
+          <w:szCs w:val="18"/>
+          <w:lang w:bidi="ar-SA"/>
+        </w:rPr>
+      </w:pPr>
+      <w:r>
+        <w:rPr>
+          <w:rFonts w:cs="Courier New"/>
+          <w:sz w:val="18"/>
+          <w:szCs w:val="18"/>
+          <w:lang w:bidi="ar-SA"/>
+        </w:rPr>
+        <w:t>Next go to</w:t>
+      </w:r>
+      <w:r>
+        <w:rPr>
+          <w:rFonts w:cs="Courier New"/>
+          <w:sz w:val="18"/>
+          <w:szCs w:val="18"/>
+          <w:lang w:bidi="ar-SA"/>
+        </w:rPr>
+        <w:t>,</w:t>
+      </w:r>
     </w:p>
     <w:p>
       <w:pPr>
@@ -3860,24 +3773,6 @@
           <w:lang w:bidi="ar-SA"/>
         </w:rPr>
       </w:pPr>
-      <w:r>
-        <w:rPr>
-          <w:rFonts w:cs="Courier New"/>
-          <w:sz w:val="18"/>
-          <w:szCs w:val="18"/>
-          <w:lang w:bidi="ar-SA"/>
-        </w:rPr>
-        <w:t>Next go to</w:t>
-      </w:r>
-      <w:r>
-        <w:rPr>
-          <w:rFonts w:cs="Courier New"/>
-          <w:sz w:val="18"/>
-          <w:szCs w:val="18"/>
-          <w:lang w:bidi="ar-SA"/>
-        </w:rPr>
-        <w:t>,</w:t>
-      </w:r>
     </w:p>
     <w:p>
       <w:pPr>
@@ -3892,6 +3787,31 @@
           <w:lang w:bidi="ar-SA"/>
         </w:rPr>
       </w:pPr>
+      <w:r>
+        <w:rPr>
+          <w:sz w:val="18"/>
+          <w:szCs w:val="18"/>
+        </w:rPr>
+        <w:t>mat/war/WEB-INF</w:t>
+      </w:r>
+      <w:r>
+        <w:rPr>
+          <w:rFonts w:cs="Courier New"/>
+          <w:sz w:val="18"/>
+          <w:szCs w:val="18"/>
+          <w:lang w:bidi="ar-SA"/>
+        </w:rPr>
+        <w:t xml:space="preserve"> /</w:t>
+      </w:r>
+      <w:r>
+        <w:rPr>
+          <w:rFonts w:cs="Courier New"/>
+          <w:sz w:val="18"/>
+          <w:szCs w:val="18"/>
+          <w:lang w:bidi="ar-SA"/>
+        </w:rPr>
+        <w:t>applicationContext-mail</w:t>
+      </w:r>
     </w:p>
     <w:p>
       <w:pPr>
@@ -3908,28 +3828,12 @@
       </w:pPr>
       <w:r>
         <w:rPr>
-          <w:sz w:val="18"/>
-          <w:szCs w:val="18"/>
-        </w:rPr>
-        <w:t>mat/war/WEB-INF</w:t>
-      </w:r>
-      <w:r>
-        <w:rPr>
           <w:rFonts w:cs="Courier New"/>
           <w:sz w:val="18"/>
           <w:szCs w:val="18"/>
           <w:lang w:bidi="ar-SA"/>
         </w:rPr>
-        <w:t xml:space="preserve"> /</w:t>
-      </w:r>
-      <w:r>
-        <w:rPr>
-          <w:rFonts w:cs="Courier New"/>
-          <w:sz w:val="18"/>
-          <w:szCs w:val="18"/>
-          <w:lang w:bidi="ar-SA"/>
-        </w:rPr>
-        <w:t>applicationContext-mail</w:t>
+        <w:t>Make changes to the ‘mailSender’ bean to point to proper mail server and then to the ‘templateMessage’ bean to set the correct From address.</w:t>
       </w:r>
     </w:p>
     <w:p>
@@ -3939,21 +3843,13 @@
         <w:adjustRightInd w:val="0"/>
         <w:ind w:firstLine="0"/>
         <w:rPr>
-          <w:rFonts w:cs="Courier New"/>
-          <w:sz w:val="18"/>
-          <w:szCs w:val="18"/>
-          <w:lang w:bidi="ar-SA"/>
-        </w:rPr>
-      </w:pPr>
-      <w:r>
-        <w:rPr>
-          <w:rFonts w:cs="Courier New"/>
-          <w:sz w:val="18"/>
-          <w:szCs w:val="18"/>
-          <w:lang w:bidi="ar-SA"/>
-        </w:rPr>
-        <w:t>Make changes to the ‘mailSender’ bean to point to proper mail server and then to the ‘templateMessage’ bean to set the correct From address.</w:t>
-      </w:r>
+          <w:rFonts w:ascii="Courier New" w:hAnsi="Courier New" w:cs="Courier New"/>
+          <w:color w:val="008080"/>
+          <w:sz w:val="16"/>
+          <w:szCs w:val="16"/>
+          <w:lang w:bidi="ar-SA"/>
+        </w:rPr>
+      </w:pPr>
     </w:p>
     <w:p>
       <w:pPr>
@@ -3962,13 +3858,15 @@
         <w:adjustRightInd w:val="0"/>
         <w:ind w:firstLine="0"/>
         <w:rPr>
-          <w:rFonts w:ascii="Courier New" w:hAnsi="Courier New" w:cs="Courier New"/>
-          <w:color w:val="008080"/>
-          <w:sz w:val="16"/>
-          <w:szCs w:val="16"/>
-          <w:lang w:bidi="ar-SA"/>
-        </w:rPr>
-      </w:pPr>
+          <w:u w:val="single"/>
+        </w:rPr>
+      </w:pPr>
+      <w:r>
+        <w:rPr>
+          <w:u w:val="single"/>
+        </w:rPr>
+        <w:t>Run MAT</w:t>
+      </w:r>
     </w:p>
     <w:p>
       <w:pPr>
@@ -3980,12 +3878,6 @@
           <w:u w:val="single"/>
         </w:rPr>
       </w:pPr>
-      <w:r>
-        <w:rPr>
-          <w:u w:val="single"/>
-        </w:rPr>
-        <w:t>Run MAT</w:t>
-      </w:r>
     </w:p>
     <w:p>
       <w:pPr>
@@ -3994,9 +3886,21 @@
         <w:adjustRightInd w:val="0"/>
         <w:ind w:firstLine="0"/>
         <w:rPr>
-          <w:u w:val="single"/>
-        </w:rPr>
-      </w:pPr>
+          <w:rFonts w:cs="Courier New"/>
+          <w:sz w:val="18"/>
+          <w:szCs w:val="18"/>
+          <w:lang w:bidi="ar-SA"/>
+        </w:rPr>
+      </w:pPr>
+      <w:r>
+        <w:rPr>
+          <w:rFonts w:cs="Courier New"/>
+          <w:sz w:val="18"/>
+          <w:szCs w:val="18"/>
+          <w:lang w:bidi="ar-SA"/>
+        </w:rPr>
+        <w:t>Make sure that your database server is running.</w:t>
+      </w:r>
     </w:p>
     <w:p>
       <w:pPr>
@@ -4011,15 +3915,6 @@
           <w:lang w:bidi="ar-SA"/>
         </w:rPr>
       </w:pPr>
-      <w:r>
-        <w:rPr>
-          <w:rFonts w:cs="Courier New"/>
-          <w:sz w:val="18"/>
-          <w:szCs w:val="18"/>
-          <w:lang w:bidi="ar-SA"/>
-        </w:rPr>
-        <w:t>Make sure that your database server is running.</w:t>
-      </w:r>
     </w:p>
     <w:p>
       <w:pPr>
@@ -4034,6 +3929,15 @@
           <w:lang w:bidi="ar-SA"/>
         </w:rPr>
       </w:pPr>
+      <w:r>
+        <w:rPr>
+          <w:rFonts w:cs="Courier New"/>
+          <w:sz w:val="18"/>
+          <w:szCs w:val="18"/>
+          <w:lang w:bidi="ar-SA"/>
+        </w:rPr>
+        <w:t>In the Eclipse IDE select,</w:t>
+      </w:r>
     </w:p>
     <w:p>
       <w:pPr>
@@ -4048,15 +3952,6 @@
           <w:lang w:bidi="ar-SA"/>
         </w:rPr>
       </w:pPr>
-      <w:r>
-        <w:rPr>
-          <w:rFonts w:cs="Courier New"/>
-          <w:sz w:val="18"/>
-          <w:szCs w:val="18"/>
-          <w:lang w:bidi="ar-SA"/>
-        </w:rPr>
-        <w:t>In the Eclipse IDE select,</w:t>
-      </w:r>
     </w:p>
     <w:p>
       <w:pPr>
@@ -4071,27 +3966,14 @@
           <w:lang w:bidi="ar-SA"/>
         </w:rPr>
       </w:pPr>
-    </w:p>
-    <w:p>
-      <w:pPr>
-        <w:autoSpaceDE w:val="0"/>
-        <w:autoSpaceDN w:val="0"/>
-        <w:adjustRightInd w:val="0"/>
-        <w:ind w:firstLine="0"/>
+      <w:r>
         <w:rPr>
           <w:rFonts w:cs="Courier New"/>
           <w:sz w:val="18"/>
           <w:szCs w:val="18"/>
           <w:lang w:bidi="ar-SA"/>
         </w:rPr>
-      </w:pPr>
-      <w:r>
-        <w:rPr>
-          <w:rFonts w:cs="Courier New"/>
-          <w:sz w:val="18"/>
-          <w:szCs w:val="18"/>
-          <w:lang w:bidi="ar-SA"/>
-        </w:rPr>
+        <w:lastRenderedPageBreak/>
         <w:t xml:space="preserve">Run </w:t>
       </w:r>
       <w:r>

</xml_diff>

<commit_message>
Made changes to MySQL section.
git-svn-id: svn+ssh://subversion.telligen.com/var/www/html/repos/cmat/trunk/Development/mat@5362 de2f59c9-771b-4d1d-97da-b950f46c8601

Former-commit-id: 6deca7a8ddb1f4f5b5d320fa8457be9ee42b7302
</commit_message>
<xml_diff>
--- a/src/Measure Authoring Tool Installation.docx
+++ b/src/Measure Authoring Tool Installation.docx
@@ -75,7 +75,23 @@
           <w:sz w:val="18"/>
           <w:szCs w:val="18"/>
         </w:rPr>
-        <w:t xml:space="preserve">MAT uses MySQL as its backend database server. The IDE used </w:t>
+        <w:t xml:space="preserve">MAT uses </w:t>
+      </w:r>
+      <w:proofErr w:type="spellStart"/>
+      <w:r>
+        <w:rPr>
+          <w:sz w:val="18"/>
+          <w:szCs w:val="18"/>
+        </w:rPr>
+        <w:t>MySQL</w:t>
+      </w:r>
+      <w:proofErr w:type="spellEnd"/>
+      <w:r>
+        <w:rPr>
+          <w:sz w:val="18"/>
+          <w:szCs w:val="18"/>
+        </w:rPr>
+        <w:t xml:space="preserve"> as its backend database server. The IDE used </w:t>
       </w:r>
       <w:r>
         <w:rPr>
@@ -635,24 +651,57 @@
           <w:sz w:val="18"/>
           <w:szCs w:val="18"/>
         </w:rPr>
-        <w:t>Please remember that we need plugin for Eclipse 3.6.</w:t>
-      </w:r>
-      <w:r>
-        <w:rPr>
-          <w:sz w:val="18"/>
-          <w:szCs w:val="18"/>
-        </w:rPr>
-        <w:t xml:space="preserve"> If you are having trouble downloading the plugin direct from Eclipse, please see the section </w:t>
-      </w:r>
-    </w:p>
-    <w:p>
-      <w:pPr>
-        <w:ind w:firstLine="0"/>
-        <w:rPr>
-          <w:sz w:val="18"/>
-          <w:szCs w:val="18"/>
-        </w:rPr>
-      </w:pPr>
+        <w:t xml:space="preserve">Please remember that we need </w:t>
+      </w:r>
+      <w:proofErr w:type="spellStart"/>
+      <w:r>
+        <w:rPr>
+          <w:sz w:val="18"/>
+          <w:szCs w:val="18"/>
+        </w:rPr>
+        <w:t>plugin</w:t>
+      </w:r>
+      <w:proofErr w:type="spellEnd"/>
+      <w:r>
+        <w:rPr>
+          <w:sz w:val="18"/>
+          <w:szCs w:val="18"/>
+        </w:rPr>
+        <w:t xml:space="preserve"> for Eclipse 3.6.</w:t>
+      </w:r>
+      <w:r>
+        <w:rPr>
+          <w:sz w:val="18"/>
+          <w:szCs w:val="18"/>
+        </w:rPr>
+        <w:t xml:space="preserve"> If you are having trouble downloading the </w:t>
+      </w:r>
+      <w:proofErr w:type="spellStart"/>
+      <w:r>
+        <w:rPr>
+          <w:sz w:val="18"/>
+          <w:szCs w:val="18"/>
+        </w:rPr>
+        <w:t>plugin</w:t>
+      </w:r>
+      <w:proofErr w:type="spellEnd"/>
+      <w:r>
+        <w:rPr>
+          <w:sz w:val="18"/>
+          <w:szCs w:val="18"/>
+        </w:rPr>
+        <w:t xml:space="preserve"> direct from Eclipse, please see the section </w:t>
+      </w:r>
+    </w:p>
+    <w:p>
+      <w:pPr>
+        <w:ind w:firstLine="0"/>
+        <w:rPr>
+          <w:sz w:val="18"/>
+          <w:szCs w:val="18"/>
+        </w:rPr>
+      </w:pPr>
+      <w:proofErr w:type="gramStart"/>
       <w:r>
         <w:rPr>
           <w:sz w:val="18"/>
@@ -674,6 +723,7 @@
         </w:rPr>
         <w:t>” on the page.</w:t>
       </w:r>
+      <w:proofErr w:type="gramEnd"/>
     </w:p>
     <w:p>
       <w:pPr>
@@ -1023,64 +1073,54 @@
           <w:u w:val="single"/>
         </w:rPr>
       </w:pPr>
+      <w:proofErr w:type="spellStart"/>
       <w:r>
         <w:rPr>
           <w:u w:val="single"/>
         </w:rPr>
         <w:t>MySQL</w:t>
       </w:r>
-    </w:p>
-    <w:p>
-      <w:pPr>
-        <w:ind w:firstLine="0"/>
-        <w:rPr>
-          <w:sz w:val="18"/>
-          <w:szCs w:val="18"/>
-        </w:rPr>
-      </w:pPr>
-    </w:p>
-    <w:p>
-      <w:pPr>
-        <w:ind w:firstLine="0"/>
-        <w:rPr>
-          <w:sz w:val="18"/>
-          <w:szCs w:val="18"/>
-        </w:rPr>
-      </w:pPr>
-      <w:r>
-        <w:rPr>
-          <w:sz w:val="18"/>
-          <w:szCs w:val="18"/>
-        </w:rPr>
-        <w:t xml:space="preserve">MAT currently uses MySQL community version 5.5, but there is no reason why a newer version won’t work with MAT as long as it is accompanied by </w:t>
-      </w:r>
-      <w:r>
-        <w:rPr>
-          <w:sz w:val="18"/>
-          <w:szCs w:val="18"/>
-        </w:rPr>
-        <w:t>the appro</w:t>
-      </w:r>
-      <w:r>
-        <w:rPr>
-          <w:sz w:val="18"/>
-          <w:szCs w:val="18"/>
-        </w:rPr>
-        <w:t>p</w:t>
-      </w:r>
-      <w:r>
-        <w:rPr>
-          <w:sz w:val="18"/>
-          <w:szCs w:val="18"/>
-        </w:rPr>
-        <w:t>riate</w:t>
-      </w:r>
-      <w:r>
-        <w:rPr>
-          <w:sz w:val="18"/>
-          <w:szCs w:val="18"/>
-        </w:rPr>
-        <w:t xml:space="preserve"> MySQL JDBC driver jar.</w:t>
+      <w:proofErr w:type="spellEnd"/>
+    </w:p>
+    <w:p>
+      <w:pPr>
+        <w:ind w:firstLine="0"/>
+        <w:rPr>
+          <w:sz w:val="18"/>
+          <w:szCs w:val="18"/>
+        </w:rPr>
+      </w:pPr>
+    </w:p>
+    <w:p>
+      <w:pPr>
+        <w:ind w:firstLine="0"/>
+        <w:rPr>
+          <w:sz w:val="18"/>
+          <w:szCs w:val="18"/>
+        </w:rPr>
+      </w:pPr>
+      <w:r>
+        <w:rPr>
+          <w:sz w:val="18"/>
+          <w:szCs w:val="18"/>
+        </w:rPr>
+        <w:t xml:space="preserve">MAT currently uses </w:t>
+      </w:r>
+      <w:proofErr w:type="spellStart"/>
+      <w:r>
+        <w:rPr>
+          <w:sz w:val="18"/>
+          <w:szCs w:val="18"/>
+        </w:rPr>
+        <w:t>MySQL</w:t>
+      </w:r>
+      <w:proofErr w:type="spellEnd"/>
+      <w:r>
+        <w:rPr>
+          <w:sz w:val="18"/>
+          <w:szCs w:val="18"/>
+        </w:rPr>
+        <w:t xml:space="preserve"> community version 5.5.</w:t>
       </w:r>
       <w:r>
         <w:rPr>
@@ -1094,7 +1134,30 @@
           <w:sz w:val="18"/>
           <w:szCs w:val="18"/>
         </w:rPr>
-        <w:t>Download MySQL community server</w:t>
+        <w:t xml:space="preserve">Download </w:t>
+      </w:r>
+      <w:proofErr w:type="spellStart"/>
+      <w:r>
+        <w:rPr>
+          <w:sz w:val="18"/>
+          <w:szCs w:val="18"/>
+        </w:rPr>
+        <w:t>MySQL</w:t>
+      </w:r>
+      <w:proofErr w:type="spellEnd"/>
+      <w:r>
+        <w:rPr>
+          <w:sz w:val="18"/>
+          <w:szCs w:val="18"/>
+        </w:rPr>
+        <w:t xml:space="preserve"> community server</w:t>
+      </w:r>
+      <w:r>
+        <w:rPr>
+          <w:sz w:val="18"/>
+          <w:szCs w:val="18"/>
+        </w:rPr>
+        <w:t xml:space="preserve"> 5.5</w:t>
       </w:r>
       <w:r>
         <w:rPr>
@@ -1115,31 +1178,30 @@
           <w:sz w:val="18"/>
           <w:szCs w:val="18"/>
         </w:rPr>
-        <w:t xml:space="preserve"> your Operating System </w:t>
-      </w:r>
-      <w:r>
-        <w:rPr>
-          <w:sz w:val="18"/>
-          <w:szCs w:val="18"/>
-        </w:rPr>
-        <w:t xml:space="preserve">from </w:t>
-      </w:r>
-      <w:hyperlink r:id="rId10" w:history="1">
-        <w:r>
-          <w:rPr>
-            <w:rStyle w:val="Hyperlink"/>
-            <w:sz w:val="18"/>
-            <w:szCs w:val="18"/>
-          </w:rPr>
-          <w:t>http://dev.mysql.com/downloads/</w:t>
-        </w:r>
-      </w:hyperlink>
-      <w:r>
-        <w:rPr>
-          <w:sz w:val="18"/>
-          <w:szCs w:val="18"/>
-        </w:rPr>
-        <w:t>. Installing MySQL workbench</w:t>
+        <w:t xml:space="preserve"> your Operating System</w:t>
+      </w:r>
+      <w:r>
+        <w:rPr>
+          <w:sz w:val="18"/>
+          <w:szCs w:val="18"/>
+        </w:rPr>
+        <w:t xml:space="preserve">. Installing </w:t>
+      </w:r>
+      <w:proofErr w:type="spellStart"/>
+      <w:r>
+        <w:rPr>
+          <w:sz w:val="18"/>
+          <w:szCs w:val="18"/>
+        </w:rPr>
+        <w:t>MySQL</w:t>
+      </w:r>
+      <w:proofErr w:type="spellEnd"/>
+      <w:r>
+        <w:rPr>
+          <w:sz w:val="18"/>
+          <w:szCs w:val="18"/>
+        </w:rPr>
+        <w:t xml:space="preserve"> workbench</w:t>
       </w:r>
       <w:r>
         <w:rPr>
@@ -1199,24 +1261,71 @@
           <w:sz w:val="18"/>
           <w:szCs w:val="18"/>
         </w:rPr>
-        <w:t>of the MySQL username and password when installing.</w:t>
-      </w:r>
-    </w:p>
-    <w:p>
-      <w:pPr>
-        <w:ind w:firstLine="0"/>
-        <w:rPr>
-          <w:sz w:val="18"/>
-          <w:szCs w:val="18"/>
-        </w:rPr>
-      </w:pPr>
-      <w:r>
-        <w:rPr>
-          <w:sz w:val="18"/>
-          <w:szCs w:val="18"/>
-        </w:rPr>
-        <w:lastRenderedPageBreak/>
-        <w:t>Under the ‘mat’ folder find ‘Blank DB Scripts.zip’ and extract it. This file will contain the .sql files to create an initial database. Within this zip is also a file called ‘ReadMe.txt’ which will indicate the order in which you would need to run the .sql files.</w:t>
+        <w:t xml:space="preserve">of the </w:t>
+      </w:r>
+      <w:proofErr w:type="spellStart"/>
+      <w:r>
+        <w:rPr>
+          <w:sz w:val="18"/>
+          <w:szCs w:val="18"/>
+        </w:rPr>
+        <w:t>MySQL</w:t>
+      </w:r>
+      <w:proofErr w:type="spellEnd"/>
+      <w:r>
+        <w:rPr>
+          <w:sz w:val="18"/>
+          <w:szCs w:val="18"/>
+        </w:rPr>
+        <w:t xml:space="preserve"> username and password when installing.</w:t>
+      </w:r>
+    </w:p>
+    <w:p>
+      <w:pPr>
+        <w:ind w:firstLine="0"/>
+        <w:rPr>
+          <w:sz w:val="18"/>
+          <w:szCs w:val="18"/>
+        </w:rPr>
+      </w:pPr>
+      <w:r>
+        <w:rPr>
+          <w:sz w:val="18"/>
+          <w:szCs w:val="18"/>
+        </w:rPr>
+        <w:t>Under the ‘mat’ folder find ‘Blank DB Scripts.zip’ and extract it. This file will contain the .</w:t>
+      </w:r>
+      <w:proofErr w:type="spellStart"/>
+      <w:r>
+        <w:rPr>
+          <w:sz w:val="18"/>
+          <w:szCs w:val="18"/>
+        </w:rPr>
+        <w:t>sql</w:t>
+      </w:r>
+      <w:proofErr w:type="spellEnd"/>
+      <w:r>
+        <w:rPr>
+          <w:sz w:val="18"/>
+          <w:szCs w:val="18"/>
+        </w:rPr>
+        <w:t xml:space="preserve"> files to create an initial database. Within this zip is also a file called ‘ReadMe.txt’ which will indicate the order in which you would need to run the .</w:t>
+      </w:r>
+      <w:proofErr w:type="spellStart"/>
+      <w:r>
+        <w:rPr>
+          <w:sz w:val="18"/>
+          <w:szCs w:val="18"/>
+        </w:rPr>
+        <w:t>sql</w:t>
+      </w:r>
+      <w:proofErr w:type="spellEnd"/>
+      <w:r>
+        <w:rPr>
+          <w:sz w:val="18"/>
+          <w:szCs w:val="18"/>
+        </w:rPr>
+        <w:t xml:space="preserve"> files.</w:t>
       </w:r>
       <w:r>
         <w:rPr>
@@ -1354,7 +1463,23 @@
           <w:sz w:val="18"/>
           <w:szCs w:val="18"/>
         </w:rPr>
-        <w:t xml:space="preserve"> Existing Project Into Workspace </w:t>
+        <w:t xml:space="preserve"> Existing Project </w:t>
+      </w:r>
+      <w:proofErr w:type="gramStart"/>
+      <w:r>
+        <w:rPr>
+          <w:sz w:val="18"/>
+          <w:szCs w:val="18"/>
+        </w:rPr>
+        <w:t>Into</w:t>
+      </w:r>
+      <w:proofErr w:type="gramEnd"/>
+      <w:r>
+        <w:rPr>
+          <w:sz w:val="18"/>
+          <w:szCs w:val="18"/>
+        </w:rPr>
+        <w:t xml:space="preserve"> Workspace </w:t>
       </w:r>
       <w:r>
         <w:rPr>
@@ -1551,7 +1676,23 @@
           <w:sz w:val="18"/>
           <w:szCs w:val="18"/>
         </w:rPr>
-        <w:t xml:space="preserve">build.xml (right click and Run As </w:t>
+        <w:t xml:space="preserve">build.xml (right </w:t>
+      </w:r>
+      <w:proofErr w:type="gramStart"/>
+      <w:r>
+        <w:rPr>
+          <w:sz w:val="18"/>
+          <w:szCs w:val="18"/>
+        </w:rPr>
+        <w:t>click</w:t>
+      </w:r>
+      <w:proofErr w:type="gramEnd"/>
+      <w:r>
+        <w:rPr>
+          <w:sz w:val="18"/>
+          <w:szCs w:val="18"/>
+        </w:rPr>
+        <w:t xml:space="preserve"> and Run As </w:t>
       </w:r>
       <w:r>
         <w:rPr>
@@ -1622,8 +1763,17 @@
           <w:sz w:val="18"/>
           <w:szCs w:val="18"/>
         </w:rPr>
-        <w:t>at/work/artifacts/MeasureAuthoringTool.war</w:t>
-      </w:r>
+        <w:t>at/work/artifacts/</w:t>
+      </w:r>
+      <w:proofErr w:type="spellStart"/>
+      <w:r>
+        <w:rPr>
+          <w:sz w:val="18"/>
+          <w:szCs w:val="18"/>
+        </w:rPr>
+        <w:t>MeasureAuthoringTool.war</w:t>
+      </w:r>
+      <w:proofErr w:type="spellEnd"/>
     </w:p>
     <w:p>
       <w:pPr>
@@ -1669,7 +1819,23 @@
           <w:sz w:val="18"/>
           <w:szCs w:val="18"/>
         </w:rPr>
-        <w:t>You need to make some changes to some of the files in the code base so that MAT will connect to your local MySQL db.</w:t>
+        <w:t xml:space="preserve">You need to make some changes to some of the files in the code base so that MAT will connect to your local </w:t>
+      </w:r>
+      <w:proofErr w:type="spellStart"/>
+      <w:r>
+        <w:rPr>
+          <w:sz w:val="18"/>
+          <w:szCs w:val="18"/>
+        </w:rPr>
+        <w:t>MySQL</w:t>
+      </w:r>
+      <w:proofErr w:type="spellEnd"/>
+      <w:r>
+        <w:rPr>
+          <w:sz w:val="18"/>
+          <w:szCs w:val="18"/>
+        </w:rPr>
+        <w:t xml:space="preserve"> db.</w:t>
       </w:r>
     </w:p>
     <w:p>
@@ -1742,6 +1908,7 @@
         </w:rPr>
         <w:t>“</w:t>
       </w:r>
+      <w:proofErr w:type="spellStart"/>
       <w:r>
         <w:rPr>
           <w:sz w:val="18"/>
@@ -1749,6 +1916,7 @@
         </w:rPr>
         <w:t>dataSource</w:t>
       </w:r>
+      <w:proofErr w:type="spellEnd"/>
       <w:r>
         <w:rPr>
           <w:sz w:val="18"/>
@@ -1761,7 +1929,23 @@
           <w:sz w:val="18"/>
           <w:szCs w:val="18"/>
         </w:rPr>
-        <w:t xml:space="preserve"> bean to point to your local MySQL database.</w:t>
+        <w:t xml:space="preserve"> bean to point to your local </w:t>
+      </w:r>
+      <w:proofErr w:type="spellStart"/>
+      <w:r>
+        <w:rPr>
+          <w:sz w:val="18"/>
+          <w:szCs w:val="18"/>
+        </w:rPr>
+        <w:t>MySQL</w:t>
+      </w:r>
+      <w:proofErr w:type="spellEnd"/>
+      <w:r>
+        <w:rPr>
+          <w:sz w:val="18"/>
+          <w:szCs w:val="18"/>
+        </w:rPr>
+        <w:t xml:space="preserve"> database.</w:t>
       </w:r>
     </w:p>
     <w:p>
@@ -1845,37 +2029,9 @@
           <w:szCs w:val="16"/>
           <w:lang w:bidi="ar-SA"/>
         </w:rPr>
-        <w:t>"dataSource"</w:t>
-      </w:r>
-      <w:r>
-        <w:rPr>
-          <w:rFonts w:ascii="Courier New" w:hAnsi="Courier New" w:cs="Courier New"/>
-          <w:sz w:val="16"/>
-          <w:szCs w:val="16"/>
-          <w:lang w:bidi="ar-SA"/>
-        </w:rPr>
-        <w:t xml:space="preserve"> </w:t>
-      </w:r>
-      <w:r>
-        <w:rPr>
-          <w:rFonts w:ascii="Courier New" w:hAnsi="Courier New" w:cs="Courier New"/>
-          <w:color w:val="7F007F"/>
-          <w:sz w:val="16"/>
-          <w:szCs w:val="16"/>
-          <w:lang w:bidi="ar-SA"/>
-        </w:rPr>
-        <w:t>class</w:t>
-      </w:r>
-      <w:r>
-        <w:rPr>
-          <w:rFonts w:ascii="Courier New" w:hAnsi="Courier New" w:cs="Courier New"/>
-          <w:color w:val="000000"/>
-          <w:sz w:val="16"/>
-          <w:szCs w:val="16"/>
-          <w:lang w:bidi="ar-SA"/>
-        </w:rPr>
-        <w:t>=</w:t>
-      </w:r>
+        <w:t>"</w:t>
+      </w:r>
+      <w:proofErr w:type="spellStart"/>
       <w:r>
         <w:rPr>
           <w:rFonts w:ascii="Courier New" w:hAnsi="Courier New" w:cs="Courier New"/>
@@ -1886,37 +2042,9 @@
           <w:szCs w:val="16"/>
           <w:lang w:bidi="ar-SA"/>
         </w:rPr>
-        <w:t>"org.apache.commons.dbcp.BasicDataSource"</w:t>
-      </w:r>
-      <w:r>
-        <w:rPr>
-          <w:rFonts w:ascii="Courier New" w:hAnsi="Courier New" w:cs="Courier New"/>
-          <w:sz w:val="16"/>
-          <w:szCs w:val="16"/>
-          <w:lang w:bidi="ar-SA"/>
-        </w:rPr>
-        <w:t xml:space="preserve"> </w:t>
-      </w:r>
-      <w:r>
-        <w:rPr>
-          <w:rFonts w:ascii="Courier New" w:hAnsi="Courier New" w:cs="Courier New"/>
-          <w:color w:val="7F007F"/>
-          <w:sz w:val="16"/>
-          <w:szCs w:val="16"/>
-          <w:lang w:bidi="ar-SA"/>
-        </w:rPr>
-        <w:t>destroy-method</w:t>
-      </w:r>
-      <w:r>
-        <w:rPr>
-          <w:rFonts w:ascii="Courier New" w:hAnsi="Courier New" w:cs="Courier New"/>
-          <w:color w:val="000000"/>
-          <w:sz w:val="16"/>
-          <w:szCs w:val="16"/>
-          <w:lang w:bidi="ar-SA"/>
-        </w:rPr>
-        <w:t>=</w:t>
-      </w:r>
+        <w:t>dataSource</w:t>
+      </w:r>
+      <w:proofErr w:type="spellEnd"/>
       <w:r>
         <w:rPr>
           <w:rFonts w:ascii="Courier New" w:hAnsi="Courier New" w:cs="Courier New"/>
@@ -1927,6 +2055,114 @@
           <w:szCs w:val="16"/>
           <w:lang w:bidi="ar-SA"/>
         </w:rPr>
+        <w:t>"</w:t>
+      </w:r>
+      <w:r>
+        <w:rPr>
+          <w:rFonts w:ascii="Courier New" w:hAnsi="Courier New" w:cs="Courier New"/>
+          <w:sz w:val="16"/>
+          <w:szCs w:val="16"/>
+          <w:lang w:bidi="ar-SA"/>
+        </w:rPr>
+        <w:t xml:space="preserve"> </w:t>
+      </w:r>
+      <w:r>
+        <w:rPr>
+          <w:rFonts w:ascii="Courier New" w:hAnsi="Courier New" w:cs="Courier New"/>
+          <w:color w:val="7F007F"/>
+          <w:sz w:val="16"/>
+          <w:szCs w:val="16"/>
+          <w:lang w:bidi="ar-SA"/>
+        </w:rPr>
+        <w:t>class</w:t>
+      </w:r>
+      <w:r>
+        <w:rPr>
+          <w:rFonts w:ascii="Courier New" w:hAnsi="Courier New" w:cs="Courier New"/>
+          <w:color w:val="000000"/>
+          <w:sz w:val="16"/>
+          <w:szCs w:val="16"/>
+          <w:lang w:bidi="ar-SA"/>
+        </w:rPr>
+        <w:t>=</w:t>
+      </w:r>
+      <w:r>
+        <w:rPr>
+          <w:rFonts w:ascii="Courier New" w:hAnsi="Courier New" w:cs="Courier New"/>
+          <w:i/>
+          <w:iCs/>
+          <w:color w:val="2A00FF"/>
+          <w:sz w:val="16"/>
+          <w:szCs w:val="16"/>
+          <w:lang w:bidi="ar-SA"/>
+        </w:rPr>
+        <w:t>"</w:t>
+      </w:r>
+      <w:proofErr w:type="spellStart"/>
+      <w:r>
+        <w:rPr>
+          <w:rFonts w:ascii="Courier New" w:hAnsi="Courier New" w:cs="Courier New"/>
+          <w:i/>
+          <w:iCs/>
+          <w:color w:val="2A00FF"/>
+          <w:sz w:val="16"/>
+          <w:szCs w:val="16"/>
+          <w:lang w:bidi="ar-SA"/>
+        </w:rPr>
+        <w:t>org.apache.commons.dbcp.BasicDataSource</w:t>
+      </w:r>
+      <w:proofErr w:type="spellEnd"/>
+      <w:r>
+        <w:rPr>
+          <w:rFonts w:ascii="Courier New" w:hAnsi="Courier New" w:cs="Courier New"/>
+          <w:i/>
+          <w:iCs/>
+          <w:color w:val="2A00FF"/>
+          <w:sz w:val="16"/>
+          <w:szCs w:val="16"/>
+          <w:lang w:bidi="ar-SA"/>
+        </w:rPr>
+        <w:t>"</w:t>
+      </w:r>
+      <w:r>
+        <w:rPr>
+          <w:rFonts w:ascii="Courier New" w:hAnsi="Courier New" w:cs="Courier New"/>
+          <w:sz w:val="16"/>
+          <w:szCs w:val="16"/>
+          <w:lang w:bidi="ar-SA"/>
+        </w:rPr>
+        <w:t xml:space="preserve"> </w:t>
+      </w:r>
+      <w:r>
+        <w:rPr>
+          <w:rFonts w:ascii="Courier New" w:hAnsi="Courier New" w:cs="Courier New"/>
+          <w:color w:val="7F007F"/>
+          <w:sz w:val="16"/>
+          <w:szCs w:val="16"/>
+          <w:lang w:bidi="ar-SA"/>
+        </w:rPr>
+        <w:t>destroy-method</w:t>
+      </w:r>
+      <w:r>
+        <w:rPr>
+          <w:rFonts w:ascii="Courier New" w:hAnsi="Courier New" w:cs="Courier New"/>
+          <w:color w:val="000000"/>
+          <w:sz w:val="16"/>
+          <w:szCs w:val="16"/>
+          <w:lang w:bidi="ar-SA"/>
+        </w:rPr>
+        <w:t>=</w:t>
+      </w:r>
+      <w:r>
+        <w:rPr>
+          <w:rFonts w:ascii="Courier New" w:hAnsi="Courier New" w:cs="Courier New"/>
+          <w:i/>
+          <w:iCs/>
+          <w:color w:val="2A00FF"/>
+          <w:sz w:val="16"/>
+          <w:szCs w:val="16"/>
+          <w:lang w:bidi="ar-SA"/>
+        </w:rPr>
         <w:t>"close"</w:t>
       </w:r>
       <w:r>
@@ -2022,37 +2258,9 @@
           <w:szCs w:val="16"/>
           <w:lang w:bidi="ar-SA"/>
         </w:rPr>
-        <w:t>"driverClassName"</w:t>
-      </w:r>
-      <w:r>
-        <w:rPr>
-          <w:rFonts w:ascii="Courier New" w:hAnsi="Courier New" w:cs="Courier New"/>
-          <w:sz w:val="16"/>
-          <w:szCs w:val="16"/>
-          <w:lang w:bidi="ar-SA"/>
-        </w:rPr>
-        <w:t xml:space="preserve"> </w:t>
-      </w:r>
-      <w:r>
-        <w:rPr>
-          <w:rFonts w:ascii="Courier New" w:hAnsi="Courier New" w:cs="Courier New"/>
-          <w:color w:val="7F007F"/>
-          <w:sz w:val="16"/>
-          <w:szCs w:val="16"/>
-          <w:lang w:bidi="ar-SA"/>
-        </w:rPr>
-        <w:t>value</w:t>
-      </w:r>
-      <w:r>
-        <w:rPr>
-          <w:rFonts w:ascii="Courier New" w:hAnsi="Courier New" w:cs="Courier New"/>
-          <w:color w:val="000000"/>
-          <w:sz w:val="16"/>
-          <w:szCs w:val="16"/>
-          <w:lang w:bidi="ar-SA"/>
-        </w:rPr>
-        <w:t>=</w:t>
-      </w:r>
+        <w:t>"</w:t>
+      </w:r>
+      <w:proofErr w:type="spellStart"/>
       <w:r>
         <w:rPr>
           <w:rFonts w:ascii="Courier New" w:hAnsi="Courier New" w:cs="Courier New"/>
@@ -2063,7 +2271,87 @@
           <w:szCs w:val="16"/>
           <w:lang w:bidi="ar-SA"/>
         </w:rPr>
-        <w:t>"com.mysql.jdbc.Driver"</w:t>
+        <w:t>driverClassName</w:t>
+      </w:r>
+      <w:proofErr w:type="spellEnd"/>
+      <w:r>
+        <w:rPr>
+          <w:rFonts w:ascii="Courier New" w:hAnsi="Courier New" w:cs="Courier New"/>
+          <w:i/>
+          <w:iCs/>
+          <w:color w:val="2A00FF"/>
+          <w:sz w:val="16"/>
+          <w:szCs w:val="16"/>
+          <w:lang w:bidi="ar-SA"/>
+        </w:rPr>
+        <w:t>"</w:t>
+      </w:r>
+      <w:r>
+        <w:rPr>
+          <w:rFonts w:ascii="Courier New" w:hAnsi="Courier New" w:cs="Courier New"/>
+          <w:sz w:val="16"/>
+          <w:szCs w:val="16"/>
+          <w:lang w:bidi="ar-SA"/>
+        </w:rPr>
+        <w:t xml:space="preserve"> </w:t>
+      </w:r>
+      <w:r>
+        <w:rPr>
+          <w:rFonts w:ascii="Courier New" w:hAnsi="Courier New" w:cs="Courier New"/>
+          <w:color w:val="7F007F"/>
+          <w:sz w:val="16"/>
+          <w:szCs w:val="16"/>
+          <w:lang w:bidi="ar-SA"/>
+        </w:rPr>
+        <w:t>value</w:t>
+      </w:r>
+      <w:r>
+        <w:rPr>
+          <w:rFonts w:ascii="Courier New" w:hAnsi="Courier New" w:cs="Courier New"/>
+          <w:color w:val="000000"/>
+          <w:sz w:val="16"/>
+          <w:szCs w:val="16"/>
+          <w:lang w:bidi="ar-SA"/>
+        </w:rPr>
+        <w:t>=</w:t>
+      </w:r>
+      <w:r>
+        <w:rPr>
+          <w:rFonts w:ascii="Courier New" w:hAnsi="Courier New" w:cs="Courier New"/>
+          <w:i/>
+          <w:iCs/>
+          <w:color w:val="2A00FF"/>
+          <w:sz w:val="16"/>
+          <w:szCs w:val="16"/>
+          <w:lang w:bidi="ar-SA"/>
+        </w:rPr>
+        <w:t>"</w:t>
+      </w:r>
+      <w:proofErr w:type="spellStart"/>
+      <w:r>
+        <w:rPr>
+          <w:rFonts w:ascii="Courier New" w:hAnsi="Courier New" w:cs="Courier New"/>
+          <w:i/>
+          <w:iCs/>
+          <w:color w:val="2A00FF"/>
+          <w:sz w:val="16"/>
+          <w:szCs w:val="16"/>
+          <w:lang w:bidi="ar-SA"/>
+        </w:rPr>
+        <w:t>com.mysql.jdbc.Driver</w:t>
+      </w:r>
+      <w:proofErr w:type="spellEnd"/>
+      <w:r>
+        <w:rPr>
+          <w:rFonts w:ascii="Courier New" w:hAnsi="Courier New" w:cs="Courier New"/>
+          <w:i/>
+          <w:iCs/>
+          <w:color w:val="2A00FF"/>
+          <w:sz w:val="16"/>
+          <w:szCs w:val="16"/>
+          <w:lang w:bidi="ar-SA"/>
+        </w:rPr>
+        <w:t>"</w:t>
       </w:r>
       <w:r>
         <w:rPr>
@@ -2158,37 +2446,9 @@
           <w:szCs w:val="16"/>
           <w:lang w:bidi="ar-SA"/>
         </w:rPr>
-        <w:t>"url"</w:t>
-      </w:r>
-      <w:r>
-        <w:rPr>
-          <w:rFonts w:ascii="Courier New" w:hAnsi="Courier New" w:cs="Courier New"/>
-          <w:sz w:val="16"/>
-          <w:szCs w:val="16"/>
-          <w:lang w:bidi="ar-SA"/>
-        </w:rPr>
-        <w:t xml:space="preserve"> </w:t>
-      </w:r>
-      <w:r>
-        <w:rPr>
-          <w:rFonts w:ascii="Courier New" w:hAnsi="Courier New" w:cs="Courier New"/>
-          <w:color w:val="7F007F"/>
-          <w:sz w:val="16"/>
-          <w:szCs w:val="16"/>
-          <w:lang w:bidi="ar-SA"/>
-        </w:rPr>
-        <w:t>value</w:t>
-      </w:r>
-      <w:r>
-        <w:rPr>
-          <w:rFonts w:ascii="Courier New" w:hAnsi="Courier New" w:cs="Courier New"/>
-          <w:color w:val="000000"/>
-          <w:sz w:val="16"/>
-          <w:szCs w:val="16"/>
-          <w:lang w:bidi="ar-SA"/>
-        </w:rPr>
-        <w:t>=</w:t>
-      </w:r>
+        <w:t>"</w:t>
+      </w:r>
+      <w:proofErr w:type="spellStart"/>
       <w:r>
         <w:rPr>
           <w:rFonts w:ascii="Courier New" w:hAnsi="Courier New" w:cs="Courier New"/>
@@ -2199,7 +2459,101 @@
           <w:szCs w:val="16"/>
           <w:lang w:bidi="ar-SA"/>
         </w:rPr>
-        <w:t>"jdbc:mysql://localhost</w:t>
+        <w:t>url</w:t>
+      </w:r>
+      <w:proofErr w:type="spellEnd"/>
+      <w:r>
+        <w:rPr>
+          <w:rFonts w:ascii="Courier New" w:hAnsi="Courier New" w:cs="Courier New"/>
+          <w:i/>
+          <w:iCs/>
+          <w:color w:val="2A00FF"/>
+          <w:sz w:val="16"/>
+          <w:szCs w:val="16"/>
+          <w:lang w:bidi="ar-SA"/>
+        </w:rPr>
+        <w:t>"</w:t>
+      </w:r>
+      <w:r>
+        <w:rPr>
+          <w:rFonts w:ascii="Courier New" w:hAnsi="Courier New" w:cs="Courier New"/>
+          <w:sz w:val="16"/>
+          <w:szCs w:val="16"/>
+          <w:lang w:bidi="ar-SA"/>
+        </w:rPr>
+        <w:t xml:space="preserve"> </w:t>
+      </w:r>
+      <w:r>
+        <w:rPr>
+          <w:rFonts w:ascii="Courier New" w:hAnsi="Courier New" w:cs="Courier New"/>
+          <w:color w:val="7F007F"/>
+          <w:sz w:val="16"/>
+          <w:szCs w:val="16"/>
+          <w:lang w:bidi="ar-SA"/>
+        </w:rPr>
+        <w:t>value</w:t>
+      </w:r>
+      <w:r>
+        <w:rPr>
+          <w:rFonts w:ascii="Courier New" w:hAnsi="Courier New" w:cs="Courier New"/>
+          <w:color w:val="000000"/>
+          <w:sz w:val="16"/>
+          <w:szCs w:val="16"/>
+          <w:lang w:bidi="ar-SA"/>
+        </w:rPr>
+        <w:t>=</w:t>
+      </w:r>
+      <w:r>
+        <w:rPr>
+          <w:rFonts w:ascii="Courier New" w:hAnsi="Courier New" w:cs="Courier New"/>
+          <w:i/>
+          <w:iCs/>
+          <w:color w:val="2A00FF"/>
+          <w:sz w:val="16"/>
+          <w:szCs w:val="16"/>
+          <w:lang w:bidi="ar-SA"/>
+        </w:rPr>
+        <w:t>"</w:t>
+      </w:r>
+      <w:proofErr w:type="spellStart"/>
+      <w:r>
+        <w:rPr>
+          <w:rFonts w:ascii="Courier New" w:hAnsi="Courier New" w:cs="Courier New"/>
+          <w:i/>
+          <w:iCs/>
+          <w:color w:val="2A00FF"/>
+          <w:sz w:val="16"/>
+          <w:szCs w:val="16"/>
+          <w:lang w:bidi="ar-SA"/>
+        </w:rPr>
+        <w:t>jdbc</w:t>
+      </w:r>
+      <w:proofErr w:type="gramStart"/>
+      <w:r>
+        <w:rPr>
+          <w:rFonts w:ascii="Courier New" w:hAnsi="Courier New" w:cs="Courier New"/>
+          <w:i/>
+          <w:iCs/>
+          <w:color w:val="2A00FF"/>
+          <w:sz w:val="16"/>
+          <w:szCs w:val="16"/>
+          <w:lang w:bidi="ar-SA"/>
+        </w:rPr>
+        <w:t>:mysql</w:t>
+      </w:r>
+      <w:proofErr w:type="spellEnd"/>
+      <w:proofErr w:type="gramEnd"/>
+      <w:r>
+        <w:rPr>
+          <w:rFonts w:ascii="Courier New" w:hAnsi="Courier New" w:cs="Courier New"/>
+          <w:i/>
+          <w:iCs/>
+          <w:color w:val="2A00FF"/>
+          <w:sz w:val="16"/>
+          <w:szCs w:val="16"/>
+          <w:lang w:bidi="ar-SA"/>
+        </w:rPr>
+        <w:t>://localhost</w:t>
       </w:r>
       <w:r>
         <w:rPr>
@@ -2898,8 +3252,20 @@
           <w:szCs w:val="16"/>
           <w:lang w:bidi="ar-SA"/>
         </w:rPr>
-        <w:t>intercept-url</w:t>
-      </w:r>
+        <w:t>intercept-</w:t>
+      </w:r>
+      <w:proofErr w:type="spellStart"/>
+      <w:r>
+        <w:rPr>
+          <w:rFonts w:ascii="Courier New" w:hAnsi="Courier New" w:cs="Courier New"/>
+          <w:color w:val="3F7F7F"/>
+          <w:sz w:val="16"/>
+          <w:szCs w:val="16"/>
+          <w:lang w:bidi="ar-SA"/>
+        </w:rPr>
+        <w:t>url</w:t>
+      </w:r>
+      <w:proofErr w:type="spellEnd"/>
       <w:r>
         <w:rPr>
           <w:rFonts w:ascii="Courier New" w:hAnsi="Courier New" w:cs="Courier New"/>
@@ -2980,7 +3346,47 @@
           <w:szCs w:val="16"/>
           <w:lang w:bidi="ar-SA"/>
         </w:rPr>
-        <w:t>"isAuthenticated()"</w:t>
+        <w:t>"</w:t>
+      </w:r>
+      <w:proofErr w:type="spellStart"/>
+      <w:proofErr w:type="gramStart"/>
+      <w:r>
+        <w:rPr>
+          <w:rFonts w:ascii="Courier New" w:hAnsi="Courier New" w:cs="Courier New"/>
+          <w:i/>
+          <w:iCs/>
+          <w:color w:val="2A00FF"/>
+          <w:sz w:val="16"/>
+          <w:szCs w:val="16"/>
+          <w:lang w:bidi="ar-SA"/>
+        </w:rPr>
+        <w:t>isAuthenticated</w:t>
+      </w:r>
+      <w:proofErr w:type="spellEnd"/>
+      <w:r>
+        <w:rPr>
+          <w:rFonts w:ascii="Courier New" w:hAnsi="Courier New" w:cs="Courier New"/>
+          <w:i/>
+          <w:iCs/>
+          <w:color w:val="2A00FF"/>
+          <w:sz w:val="16"/>
+          <w:szCs w:val="16"/>
+          <w:lang w:bidi="ar-SA"/>
+        </w:rPr>
+        <w:t>(</w:t>
+      </w:r>
+      <w:proofErr w:type="gramEnd"/>
+      <w:r>
+        <w:rPr>
+          <w:rFonts w:ascii="Courier New" w:hAnsi="Courier New" w:cs="Courier New"/>
+          <w:i/>
+          <w:iCs/>
+          <w:color w:val="2A00FF"/>
+          <w:sz w:val="16"/>
+          <w:szCs w:val="16"/>
+          <w:lang w:bidi="ar-SA"/>
+        </w:rPr>
+        <w:t>)"</w:t>
       </w:r>
       <w:r>
         <w:rPr>
@@ -3043,8 +3449,20 @@
           <w:szCs w:val="20"/>
           <w:lang w:bidi="ar-SA"/>
         </w:rPr>
-        <w:t>intercept-url</w:t>
-      </w:r>
+        <w:t>intercept-</w:t>
+      </w:r>
+      <w:proofErr w:type="spellStart"/>
+      <w:r>
+        <w:rPr>
+          <w:rFonts w:ascii="Courier New" w:hAnsi="Courier New" w:cs="Courier New"/>
+          <w:color w:val="3F7F7F"/>
+          <w:sz w:val="20"/>
+          <w:szCs w:val="20"/>
+          <w:lang w:bidi="ar-SA"/>
+        </w:rPr>
+        <w:t>url</w:t>
+      </w:r>
+      <w:proofErr w:type="spellEnd"/>
       <w:r>
         <w:rPr>
           <w:rFonts w:ascii="Courier New" w:hAnsi="Courier New" w:cs="Courier New"/>
@@ -3125,7 +3543,47 @@
           <w:szCs w:val="20"/>
           <w:lang w:bidi="ar-SA"/>
         </w:rPr>
-        <w:t>"isAuthenticated()"</w:t>
+        <w:t>"</w:t>
+      </w:r>
+      <w:proofErr w:type="spellStart"/>
+      <w:proofErr w:type="gramStart"/>
+      <w:r>
+        <w:rPr>
+          <w:rFonts w:ascii="Courier New" w:hAnsi="Courier New" w:cs="Courier New"/>
+          <w:i/>
+          <w:iCs/>
+          <w:color w:val="2A00FF"/>
+          <w:sz w:val="20"/>
+          <w:szCs w:val="20"/>
+          <w:lang w:bidi="ar-SA"/>
+        </w:rPr>
+        <w:t>isAuthenticated</w:t>
+      </w:r>
+      <w:proofErr w:type="spellEnd"/>
+      <w:r>
+        <w:rPr>
+          <w:rFonts w:ascii="Courier New" w:hAnsi="Courier New" w:cs="Courier New"/>
+          <w:i/>
+          <w:iCs/>
+          <w:color w:val="2A00FF"/>
+          <w:sz w:val="20"/>
+          <w:szCs w:val="20"/>
+          <w:lang w:bidi="ar-SA"/>
+        </w:rPr>
+        <w:t>(</w:t>
+      </w:r>
+      <w:proofErr w:type="gramEnd"/>
+      <w:r>
+        <w:rPr>
+          <w:rFonts w:ascii="Courier New" w:hAnsi="Courier New" w:cs="Courier New"/>
+          <w:i/>
+          <w:iCs/>
+          <w:color w:val="2A00FF"/>
+          <w:sz w:val="20"/>
+          <w:szCs w:val="20"/>
+          <w:lang w:bidi="ar-SA"/>
+        </w:rPr>
+        <w:t>)"</w:t>
       </w:r>
       <w:r>
         <w:rPr>
@@ -3207,8 +3665,20 @@
           <w:szCs w:val="16"/>
           <w:lang w:bidi="ar-SA"/>
         </w:rPr>
-        <w:t>default-target-url</w:t>
-      </w:r>
+        <w:t>default-target-</w:t>
+      </w:r>
+      <w:proofErr w:type="spellStart"/>
+      <w:r>
+        <w:rPr>
+          <w:rFonts w:ascii="Courier New" w:hAnsi="Courier New" w:cs="Courier New"/>
+          <w:color w:val="7F007F"/>
+          <w:sz w:val="16"/>
+          <w:szCs w:val="16"/>
+          <w:lang w:bidi="ar-SA"/>
+        </w:rPr>
+        <w:t>url</w:t>
+      </w:r>
+      <w:proofErr w:type="spellEnd"/>
       <w:r>
         <w:rPr>
           <w:rFonts w:ascii="Courier New" w:hAnsi="Courier New" w:cs="Courier New"/>
@@ -3242,19 +3712,9 @@
           <w:szCs w:val="16"/>
           <w:lang w:bidi="ar-SA"/>
         </w:rPr>
-        <w:t>/Mat.html?gwt.codesvr=127.0.0.1:9997"</w:t>
-      </w:r>
-      <w:r>
-        <w:rPr>
-          <w:rFonts w:ascii="Courier New" w:hAnsi="Courier New" w:cs="Courier New"/>
-          <w:b/>
-          <w:color w:val="000000" w:themeColor="text1"/>
-          <w:sz w:val="16"/>
-          <w:szCs w:val="16"/>
-          <w:lang w:bidi="ar-SA"/>
-        </w:rPr>
-        <w:t xml:space="preserve"> login-page=</w:t>
-      </w:r>
+        <w:t>/</w:t>
+      </w:r>
+      <w:proofErr w:type="spellStart"/>
       <w:r>
         <w:rPr>
           <w:rFonts w:ascii="Courier New" w:hAnsi="Courier New" w:cs="Courier New"/>
@@ -3266,7 +3726,73 @@
           <w:szCs w:val="16"/>
           <w:lang w:bidi="ar-SA"/>
         </w:rPr>
-        <w:t>"/Login.html?gwt.codesvr=127.0.0.1:9997</w:t>
+        <w:t>Mat.html?gwt.codesvr</w:t>
+      </w:r>
+      <w:proofErr w:type="spellEnd"/>
+      <w:r>
+        <w:rPr>
+          <w:rFonts w:ascii="Courier New" w:hAnsi="Courier New" w:cs="Courier New"/>
+          <w:b/>
+          <w:i/>
+          <w:iCs/>
+          <w:color w:val="000000" w:themeColor="text1"/>
+          <w:sz w:val="16"/>
+          <w:szCs w:val="16"/>
+          <w:lang w:bidi="ar-SA"/>
+        </w:rPr>
+        <w:t>=127.0.0.1:9997"</w:t>
+      </w:r>
+      <w:r>
+        <w:rPr>
+          <w:rFonts w:ascii="Courier New" w:hAnsi="Courier New" w:cs="Courier New"/>
+          <w:b/>
+          <w:color w:val="000000" w:themeColor="text1"/>
+          <w:sz w:val="16"/>
+          <w:szCs w:val="16"/>
+          <w:lang w:bidi="ar-SA"/>
+        </w:rPr>
+        <w:t xml:space="preserve"> login-page=</w:t>
+      </w:r>
+      <w:r>
+        <w:rPr>
+          <w:rFonts w:ascii="Courier New" w:hAnsi="Courier New" w:cs="Courier New"/>
+          <w:b/>
+          <w:i/>
+          <w:iCs/>
+          <w:color w:val="000000" w:themeColor="text1"/>
+          <w:sz w:val="16"/>
+          <w:szCs w:val="16"/>
+          <w:lang w:bidi="ar-SA"/>
+        </w:rPr>
+        <w:t>"/</w:t>
+      </w:r>
+      <w:proofErr w:type="spellStart"/>
+      <w:r>
+        <w:rPr>
+          <w:rFonts w:ascii="Courier New" w:hAnsi="Courier New" w:cs="Courier New"/>
+          <w:b/>
+          <w:i/>
+          <w:iCs/>
+          <w:color w:val="000000" w:themeColor="text1"/>
+          <w:sz w:val="16"/>
+          <w:szCs w:val="16"/>
+          <w:lang w:bidi="ar-SA"/>
+        </w:rPr>
+        <w:t>Login.html?gwt.codesvr</w:t>
+      </w:r>
+      <w:proofErr w:type="spellEnd"/>
+      <w:r>
+        <w:rPr>
+          <w:rFonts w:ascii="Courier New" w:hAnsi="Courier New" w:cs="Courier New"/>
+          <w:b/>
+          <w:i/>
+          <w:iCs/>
+          <w:color w:val="000000" w:themeColor="text1"/>
+          <w:sz w:val="16"/>
+          <w:szCs w:val="16"/>
+          <w:lang w:bidi="ar-SA"/>
+        </w:rPr>
+        <w:t>=127.0.0.1:9997</w:t>
       </w:r>
       <w:r>
         <w:rPr>
@@ -3424,8 +3950,20 @@
           <w:szCs w:val="16"/>
           <w:lang w:bidi="ar-SA"/>
         </w:rPr>
-        <w:t>invalid-session-url</w:t>
-      </w:r>
+        <w:t>invalid-session-</w:t>
+      </w:r>
+      <w:proofErr w:type="spellStart"/>
+      <w:r>
+        <w:rPr>
+          <w:rFonts w:ascii="Courier New" w:hAnsi="Courier New" w:cs="Courier New"/>
+          <w:color w:val="7F007F"/>
+          <w:sz w:val="16"/>
+          <w:szCs w:val="16"/>
+          <w:lang w:bidi="ar-SA"/>
+        </w:rPr>
+        <w:t>url</w:t>
+      </w:r>
+      <w:proofErr w:type="spellEnd"/>
       <w:r>
         <w:rPr>
           <w:rFonts w:ascii="Courier New" w:hAnsi="Courier New" w:cs="Courier New"/>
@@ -3787,6 +4325,7 @@
           <w:lang w:bidi="ar-SA"/>
         </w:rPr>
       </w:pPr>
+      <w:proofErr w:type="gramStart"/>
       <w:r>
         <w:rPr>
           <w:sz w:val="18"/>
@@ -3794,6 +4333,7 @@
         </w:rPr>
         <w:t>mat/war/WEB-INF</w:t>
       </w:r>
+      <w:proofErr w:type="gramEnd"/>
       <w:r>
         <w:rPr>
           <w:rFonts w:cs="Courier New"/>
@@ -3803,6 +4343,7 @@
         </w:rPr>
         <w:t xml:space="preserve"> /</w:t>
       </w:r>
+      <w:proofErr w:type="spellStart"/>
       <w:r>
         <w:rPr>
           <w:rFonts w:cs="Courier New"/>
@@ -3810,7 +4351,17 @@
           <w:szCs w:val="18"/>
           <w:lang w:bidi="ar-SA"/>
         </w:rPr>
-        <w:t>applicationContext-mail</w:t>
+        <w:t>applicationContext</w:t>
+      </w:r>
+      <w:proofErr w:type="spellEnd"/>
+      <w:r>
+        <w:rPr>
+          <w:rFonts w:cs="Courier New"/>
+          <w:sz w:val="18"/>
+          <w:szCs w:val="18"/>
+          <w:lang w:bidi="ar-SA"/>
+        </w:rPr>
+        <w:t>-mail</w:t>
       </w:r>
     </w:p>
     <w:p>
@@ -3833,7 +4384,67 @@
           <w:szCs w:val="18"/>
           <w:lang w:bidi="ar-SA"/>
         </w:rPr>
-        <w:t>Make changes to the ‘mailSender’ bean to point to proper mail server and then to the ‘templateMessage’ bean to set the correct From address.</w:t>
+        <w:t>Make changes to the ‘</w:t>
+      </w:r>
+      <w:proofErr w:type="spellStart"/>
+      <w:r>
+        <w:rPr>
+          <w:rFonts w:cs="Courier New"/>
+          <w:sz w:val="18"/>
+          <w:szCs w:val="18"/>
+          <w:lang w:bidi="ar-SA"/>
+        </w:rPr>
+        <w:t>mailSender</w:t>
+      </w:r>
+      <w:proofErr w:type="spellEnd"/>
+      <w:r>
+        <w:rPr>
+          <w:rFonts w:cs="Courier New"/>
+          <w:sz w:val="18"/>
+          <w:szCs w:val="18"/>
+          <w:lang w:bidi="ar-SA"/>
+        </w:rPr>
+        <w:t>’ bean to point to proper mail server and then to the ‘</w:t>
+      </w:r>
+      <w:proofErr w:type="spellStart"/>
+      <w:r>
+        <w:rPr>
+          <w:rFonts w:cs="Courier New"/>
+          <w:sz w:val="18"/>
+          <w:szCs w:val="18"/>
+          <w:lang w:bidi="ar-SA"/>
+        </w:rPr>
+        <w:t>templateMessage</w:t>
+      </w:r>
+      <w:proofErr w:type="spellEnd"/>
+      <w:r>
+        <w:rPr>
+          <w:rFonts w:cs="Courier New"/>
+          <w:sz w:val="18"/>
+          <w:szCs w:val="18"/>
+          <w:lang w:bidi="ar-SA"/>
+        </w:rPr>
+        <w:t xml:space="preserve">’ bean to set the correct </w:t>
+      </w:r>
+      <w:proofErr w:type="gramStart"/>
+      <w:r>
+        <w:rPr>
+          <w:rFonts w:cs="Courier New"/>
+          <w:sz w:val="18"/>
+          <w:szCs w:val="18"/>
+          <w:lang w:bidi="ar-SA"/>
+        </w:rPr>
+        <w:t>From</w:t>
+      </w:r>
+      <w:proofErr w:type="gramEnd"/>
+      <w:r>
+        <w:rPr>
+          <w:rFonts w:cs="Courier New"/>
+          <w:sz w:val="18"/>
+          <w:szCs w:val="18"/>
+          <w:lang w:bidi="ar-SA"/>
+        </w:rPr>
+        <w:t xml:space="preserve"> address.</w:t>
       </w:r>
     </w:p>
     <w:p>
@@ -3973,7 +4584,6 @@
           <w:szCs w:val="18"/>
           <w:lang w:bidi="ar-SA"/>
         </w:rPr>
-        <w:lastRenderedPageBreak/>
         <w:t xml:space="preserve">Run </w:t>
       </w:r>
       <w:r>
@@ -4065,6 +4675,7 @@
           <w:szCs w:val="18"/>
           <w:lang w:bidi="ar-SA"/>
         </w:rPr>
+        <w:lastRenderedPageBreak/>
         <w:t xml:space="preserve">Set Main class: </w:t>
       </w:r>
     </w:p>
@@ -4081,6 +4692,7 @@
           <w:lang w:bidi="ar-SA"/>
         </w:rPr>
       </w:pPr>
+      <w:proofErr w:type="spellStart"/>
       <w:r>
         <w:rPr>
           <w:rFonts w:cs="Courier New"/>
@@ -4090,6 +4702,7 @@
         </w:rPr>
         <w:t>com.google.gwt.dev.DevMode</w:t>
       </w:r>
+      <w:proofErr w:type="spellEnd"/>
     </w:p>
     <w:p>
       <w:pPr>
@@ -4192,7 +4805,23 @@
           <w:sz w:val="18"/>
           <w:szCs w:val="18"/>
         </w:rPr>
-        <w:t>For logging in to MAT, you will need to get onto MySQL and run the following queries,</w:t>
+        <w:t xml:space="preserve">For logging in to MAT, you will need to get onto </w:t>
+      </w:r>
+      <w:proofErr w:type="spellStart"/>
+      <w:r>
+        <w:rPr>
+          <w:sz w:val="18"/>
+          <w:szCs w:val="18"/>
+        </w:rPr>
+        <w:t>MySQL</w:t>
+      </w:r>
+      <w:proofErr w:type="spellEnd"/>
+      <w:r>
+        <w:rPr>
+          <w:sz w:val="18"/>
+          <w:szCs w:val="18"/>
+        </w:rPr>
+        <w:t xml:space="preserve"> and run the following queries,</w:t>
       </w:r>
     </w:p>
     <w:p>
@@ -4462,7 +5091,32 @@
           <w:sz w:val="18"/>
           <w:szCs w:val="18"/>
         </w:rPr>
-        <w:t>This is an admin user which will allow you to create a regular user (one that can create,edit, delete measures).</w:t>
+        <w:t xml:space="preserve">This is an admin user which will allow you to create a regular user (one that can </w:t>
+      </w:r>
+      <w:proofErr w:type="spellStart"/>
+      <w:r>
+        <w:rPr>
+          <w:sz w:val="18"/>
+          <w:szCs w:val="18"/>
+        </w:rPr>
+        <w:t>create</w:t>
+      </w:r>
+      <w:proofErr w:type="gramStart"/>
+      <w:r>
+        <w:rPr>
+          <w:sz w:val="18"/>
+          <w:szCs w:val="18"/>
+        </w:rPr>
+        <w:t>,edit</w:t>
+      </w:r>
+      <w:proofErr w:type="spellEnd"/>
+      <w:proofErr w:type="gramEnd"/>
+      <w:r>
+        <w:rPr>
+          <w:sz w:val="18"/>
+          <w:szCs w:val="18"/>
+        </w:rPr>
+        <w:t>, delete measures).</w:t>
       </w:r>
     </w:p>
     <w:p>

</xml_diff>

<commit_message>
Added section for VSAC configuration.
git-svn-id: svn+ssh://subversion.telligen.com/var/www/html/repos/cmat/trunk/Development/mat@5654 de2f59c9-771b-4d1d-97da-b950f46c8601

Former-commit-id: cb507ae054dca0c8856c831f35b61b322dc04235
</commit_message>
<xml_diff>
--- a/src/Measure Authoring Tool Installation.docx
+++ b/src/Measure Authoring Tool Installation.docx
@@ -75,23 +75,7 @@
           <w:sz w:val="18"/>
           <w:szCs w:val="18"/>
         </w:rPr>
-        <w:t xml:space="preserve">MAT uses </w:t>
-      </w:r>
-      <w:proofErr w:type="spellStart"/>
-      <w:r>
-        <w:rPr>
-          <w:sz w:val="18"/>
-          <w:szCs w:val="18"/>
-        </w:rPr>
-        <w:t>MySQL</w:t>
-      </w:r>
-      <w:proofErr w:type="spellEnd"/>
-      <w:r>
-        <w:rPr>
-          <w:sz w:val="18"/>
-          <w:szCs w:val="18"/>
-        </w:rPr>
-        <w:t xml:space="preserve"> as its backend database server. The IDE used </w:t>
+        <w:t xml:space="preserve">MAT uses MySQL as its backend database server. The IDE used </w:t>
       </w:r>
       <w:r>
         <w:rPr>
@@ -651,57 +635,24 @@
           <w:sz w:val="18"/>
           <w:szCs w:val="18"/>
         </w:rPr>
-        <w:t xml:space="preserve">Please remember that we need </w:t>
-      </w:r>
-      <w:proofErr w:type="spellStart"/>
-      <w:r>
-        <w:rPr>
-          <w:sz w:val="18"/>
-          <w:szCs w:val="18"/>
-        </w:rPr>
-        <w:t>plugin</w:t>
-      </w:r>
-      <w:proofErr w:type="spellEnd"/>
-      <w:r>
-        <w:rPr>
-          <w:sz w:val="18"/>
-          <w:szCs w:val="18"/>
-        </w:rPr>
-        <w:t xml:space="preserve"> for Eclipse 3.6.</w:t>
-      </w:r>
-      <w:r>
-        <w:rPr>
-          <w:sz w:val="18"/>
-          <w:szCs w:val="18"/>
-        </w:rPr>
-        <w:t xml:space="preserve"> If you are having trouble downloading the </w:t>
-      </w:r>
-      <w:proofErr w:type="spellStart"/>
-      <w:r>
-        <w:rPr>
-          <w:sz w:val="18"/>
-          <w:szCs w:val="18"/>
-        </w:rPr>
-        <w:t>plugin</w:t>
-      </w:r>
-      <w:proofErr w:type="spellEnd"/>
-      <w:r>
-        <w:rPr>
-          <w:sz w:val="18"/>
-          <w:szCs w:val="18"/>
-        </w:rPr>
-        <w:t xml:space="preserve"> direct from Eclipse, please see the section </w:t>
-      </w:r>
-    </w:p>
-    <w:p>
-      <w:pPr>
-        <w:ind w:firstLine="0"/>
-        <w:rPr>
-          <w:sz w:val="18"/>
-          <w:szCs w:val="18"/>
-        </w:rPr>
-      </w:pPr>
-      <w:proofErr w:type="gramStart"/>
+        <w:t>Please remember that we need plugin for Eclipse 3.6.</w:t>
+      </w:r>
+      <w:r>
+        <w:rPr>
+          <w:sz w:val="18"/>
+          <w:szCs w:val="18"/>
+        </w:rPr>
+        <w:t xml:space="preserve"> If you are having trouble downloading the plugin direct from Eclipse, please see the section </w:t>
+      </w:r>
+    </w:p>
+    <w:p>
+      <w:pPr>
+        <w:ind w:firstLine="0"/>
+        <w:rPr>
+          <w:sz w:val="18"/>
+          <w:szCs w:val="18"/>
+        </w:rPr>
+      </w:pPr>
       <w:r>
         <w:rPr>
           <w:sz w:val="18"/>
@@ -723,7 +674,6 @@
         </w:rPr>
         <w:t>” on the page.</w:t>
       </w:r>
-      <w:proofErr w:type="gramEnd"/>
     </w:p>
     <w:p>
       <w:pPr>
@@ -1073,54 +1023,36 @@
           <w:u w:val="single"/>
         </w:rPr>
       </w:pPr>
-      <w:proofErr w:type="spellStart"/>
       <w:r>
         <w:rPr>
           <w:u w:val="single"/>
         </w:rPr>
         <w:t>MySQL</w:t>
       </w:r>
-      <w:proofErr w:type="spellEnd"/>
-    </w:p>
-    <w:p>
-      <w:pPr>
-        <w:ind w:firstLine="0"/>
-        <w:rPr>
-          <w:sz w:val="18"/>
-          <w:szCs w:val="18"/>
-        </w:rPr>
-      </w:pPr>
-    </w:p>
-    <w:p>
-      <w:pPr>
-        <w:ind w:firstLine="0"/>
-        <w:rPr>
-          <w:sz w:val="18"/>
-          <w:szCs w:val="18"/>
-        </w:rPr>
-      </w:pPr>
-      <w:r>
-        <w:rPr>
-          <w:sz w:val="18"/>
-          <w:szCs w:val="18"/>
-        </w:rPr>
-        <w:t xml:space="preserve">MAT currently uses </w:t>
-      </w:r>
-      <w:proofErr w:type="spellStart"/>
-      <w:r>
-        <w:rPr>
-          <w:sz w:val="18"/>
-          <w:szCs w:val="18"/>
-        </w:rPr>
-        <w:t>MySQL</w:t>
-      </w:r>
-      <w:proofErr w:type="spellEnd"/>
-      <w:r>
-        <w:rPr>
-          <w:sz w:val="18"/>
-          <w:szCs w:val="18"/>
-        </w:rPr>
-        <w:t xml:space="preserve"> community version 5.5.</w:t>
+    </w:p>
+    <w:p>
+      <w:pPr>
+        <w:ind w:firstLine="0"/>
+        <w:rPr>
+          <w:sz w:val="18"/>
+          <w:szCs w:val="18"/>
+        </w:rPr>
+      </w:pPr>
+    </w:p>
+    <w:p>
+      <w:pPr>
+        <w:ind w:firstLine="0"/>
+        <w:rPr>
+          <w:sz w:val="18"/>
+          <w:szCs w:val="18"/>
+        </w:rPr>
+      </w:pPr>
+      <w:r>
+        <w:rPr>
+          <w:sz w:val="18"/>
+          <w:szCs w:val="18"/>
+        </w:rPr>
+        <w:t>MAT currently uses MySQL community version 5.5.</w:t>
       </w:r>
       <w:r>
         <w:rPr>
@@ -1134,23 +1066,7 @@
           <w:sz w:val="18"/>
           <w:szCs w:val="18"/>
         </w:rPr>
-        <w:t xml:space="preserve">Download </w:t>
-      </w:r>
-      <w:proofErr w:type="spellStart"/>
-      <w:r>
-        <w:rPr>
-          <w:sz w:val="18"/>
-          <w:szCs w:val="18"/>
-        </w:rPr>
-        <w:t>MySQL</w:t>
-      </w:r>
-      <w:proofErr w:type="spellEnd"/>
-      <w:r>
-        <w:rPr>
-          <w:sz w:val="18"/>
-          <w:szCs w:val="18"/>
-        </w:rPr>
-        <w:t xml:space="preserve"> community server</w:t>
+        <w:t>Download MySQL community server</w:t>
       </w:r>
       <w:r>
         <w:rPr>
@@ -1185,23 +1101,7 @@
           <w:sz w:val="18"/>
           <w:szCs w:val="18"/>
         </w:rPr>
-        <w:t xml:space="preserve">. Installing </w:t>
-      </w:r>
-      <w:proofErr w:type="spellStart"/>
-      <w:r>
-        <w:rPr>
-          <w:sz w:val="18"/>
-          <w:szCs w:val="18"/>
-        </w:rPr>
-        <w:t>MySQL</w:t>
-      </w:r>
-      <w:proofErr w:type="spellEnd"/>
-      <w:r>
-        <w:rPr>
-          <w:sz w:val="18"/>
-          <w:szCs w:val="18"/>
-        </w:rPr>
-        <w:t xml:space="preserve"> workbench</w:t>
+        <w:t>. Installing MySQL workbench</w:t>
       </w:r>
       <w:r>
         <w:rPr>
@@ -1261,71 +1161,23 @@
           <w:sz w:val="18"/>
           <w:szCs w:val="18"/>
         </w:rPr>
-        <w:t xml:space="preserve">of the </w:t>
-      </w:r>
-      <w:proofErr w:type="spellStart"/>
-      <w:r>
-        <w:rPr>
-          <w:sz w:val="18"/>
-          <w:szCs w:val="18"/>
-        </w:rPr>
-        <w:t>MySQL</w:t>
-      </w:r>
-      <w:proofErr w:type="spellEnd"/>
-      <w:r>
-        <w:rPr>
-          <w:sz w:val="18"/>
-          <w:szCs w:val="18"/>
-        </w:rPr>
-        <w:t xml:space="preserve"> username and password when installing.</w:t>
-      </w:r>
-    </w:p>
-    <w:p>
-      <w:pPr>
-        <w:ind w:firstLine="0"/>
-        <w:rPr>
-          <w:sz w:val="18"/>
-          <w:szCs w:val="18"/>
-        </w:rPr>
-      </w:pPr>
-      <w:r>
-        <w:rPr>
-          <w:sz w:val="18"/>
-          <w:szCs w:val="18"/>
-        </w:rPr>
-        <w:t>Under the ‘mat’ folder find ‘Blank DB Scripts.zip’ and extract it. This file will contain the .</w:t>
-      </w:r>
-      <w:proofErr w:type="spellStart"/>
-      <w:r>
-        <w:rPr>
-          <w:sz w:val="18"/>
-          <w:szCs w:val="18"/>
-        </w:rPr>
-        <w:t>sql</w:t>
-      </w:r>
-      <w:proofErr w:type="spellEnd"/>
-      <w:r>
-        <w:rPr>
-          <w:sz w:val="18"/>
-          <w:szCs w:val="18"/>
-        </w:rPr>
-        <w:t xml:space="preserve"> files to create an initial database. Within this zip is also a file called ‘ReadMe.txt’ which will indicate the order in which you would need to run the .</w:t>
-      </w:r>
-      <w:proofErr w:type="spellStart"/>
-      <w:r>
-        <w:rPr>
-          <w:sz w:val="18"/>
-          <w:szCs w:val="18"/>
-        </w:rPr>
-        <w:t>sql</w:t>
-      </w:r>
-      <w:proofErr w:type="spellEnd"/>
-      <w:r>
-        <w:rPr>
-          <w:sz w:val="18"/>
-          <w:szCs w:val="18"/>
-        </w:rPr>
-        <w:t xml:space="preserve"> files.</w:t>
+        <w:t>of the MySQL username and password when installing.</w:t>
+      </w:r>
+    </w:p>
+    <w:p>
+      <w:pPr>
+        <w:ind w:firstLine="0"/>
+        <w:rPr>
+          <w:sz w:val="18"/>
+          <w:szCs w:val="18"/>
+        </w:rPr>
+      </w:pPr>
+      <w:r>
+        <w:rPr>
+          <w:sz w:val="18"/>
+          <w:szCs w:val="18"/>
+        </w:rPr>
+        <w:t>Under the ‘mat’ folder find ‘Blank DB Scripts.zip’ and extract it. This file will contain the .sql files to create an initial database. Within this zip is also a file called ‘ReadMe.txt’ which will indicate the order in which you would need to run the .sql files.</w:t>
       </w:r>
       <w:r>
         <w:rPr>
@@ -1463,23 +1315,7 @@
           <w:sz w:val="18"/>
           <w:szCs w:val="18"/>
         </w:rPr>
-        <w:t xml:space="preserve"> Existing Project </w:t>
-      </w:r>
-      <w:proofErr w:type="gramStart"/>
-      <w:r>
-        <w:rPr>
-          <w:sz w:val="18"/>
-          <w:szCs w:val="18"/>
-        </w:rPr>
-        <w:t>Into</w:t>
-      </w:r>
-      <w:proofErr w:type="gramEnd"/>
-      <w:r>
-        <w:rPr>
-          <w:sz w:val="18"/>
-          <w:szCs w:val="18"/>
-        </w:rPr>
-        <w:t xml:space="preserve"> Workspace </w:t>
+        <w:t xml:space="preserve"> Existing Project Into Workspace </w:t>
       </w:r>
       <w:r>
         <w:rPr>
@@ -1676,23 +1512,7 @@
           <w:sz w:val="18"/>
           <w:szCs w:val="18"/>
         </w:rPr>
-        <w:t xml:space="preserve">build.xml (right </w:t>
-      </w:r>
-      <w:proofErr w:type="gramStart"/>
-      <w:r>
-        <w:rPr>
-          <w:sz w:val="18"/>
-          <w:szCs w:val="18"/>
-        </w:rPr>
-        <w:t>click</w:t>
-      </w:r>
-      <w:proofErr w:type="gramEnd"/>
-      <w:r>
-        <w:rPr>
-          <w:sz w:val="18"/>
-          <w:szCs w:val="18"/>
-        </w:rPr>
-        <w:t xml:space="preserve"> and Run As </w:t>
+        <w:t xml:space="preserve">build.xml (right click and Run As </w:t>
       </w:r>
       <w:r>
         <w:rPr>
@@ -1763,17 +1583,8 @@
           <w:sz w:val="18"/>
           <w:szCs w:val="18"/>
         </w:rPr>
-        <w:t>at/work/artifacts/</w:t>
-      </w:r>
-      <w:proofErr w:type="spellStart"/>
-      <w:r>
-        <w:rPr>
-          <w:sz w:val="18"/>
-          <w:szCs w:val="18"/>
-        </w:rPr>
-        <w:t>MeasureAuthoringTool.war</w:t>
-      </w:r>
-      <w:proofErr w:type="spellEnd"/>
+        <w:t>at/work/artifacts/MeasureAuthoringTool.war</w:t>
+      </w:r>
     </w:p>
     <w:p>
       <w:pPr>
@@ -1819,23 +1630,7 @@
           <w:sz w:val="18"/>
           <w:szCs w:val="18"/>
         </w:rPr>
-        <w:t xml:space="preserve">You need to make some changes to some of the files in the code base so that MAT will connect to your local </w:t>
-      </w:r>
-      <w:proofErr w:type="spellStart"/>
-      <w:r>
-        <w:rPr>
-          <w:sz w:val="18"/>
-          <w:szCs w:val="18"/>
-        </w:rPr>
-        <w:t>MySQL</w:t>
-      </w:r>
-      <w:proofErr w:type="spellEnd"/>
-      <w:r>
-        <w:rPr>
-          <w:sz w:val="18"/>
-          <w:szCs w:val="18"/>
-        </w:rPr>
-        <w:t xml:space="preserve"> db.</w:t>
+        <w:t>You need to make some changes to some of the files in the code base so that MAT will connect to your local MySQL db.</w:t>
       </w:r>
     </w:p>
     <w:p>
@@ -1908,7 +1703,6 @@
         </w:rPr>
         <w:t>“</w:t>
       </w:r>
-      <w:proofErr w:type="spellStart"/>
       <w:r>
         <w:rPr>
           <w:sz w:val="18"/>
@@ -1916,7 +1710,6 @@
         </w:rPr>
         <w:t>dataSource</w:t>
       </w:r>
-      <w:proofErr w:type="spellEnd"/>
       <w:r>
         <w:rPr>
           <w:sz w:val="18"/>
@@ -1929,23 +1722,7 @@
           <w:sz w:val="18"/>
           <w:szCs w:val="18"/>
         </w:rPr>
-        <w:t xml:space="preserve"> bean to point to your local </w:t>
-      </w:r>
-      <w:proofErr w:type="spellStart"/>
-      <w:r>
-        <w:rPr>
-          <w:sz w:val="18"/>
-          <w:szCs w:val="18"/>
-        </w:rPr>
-        <w:t>MySQL</w:t>
-      </w:r>
-      <w:proofErr w:type="spellEnd"/>
-      <w:r>
-        <w:rPr>
-          <w:sz w:val="18"/>
-          <w:szCs w:val="18"/>
-        </w:rPr>
-        <w:t xml:space="preserve"> database.</w:t>
+        <w:t xml:space="preserve"> bean to point to your local MySQL database.</w:t>
       </w:r>
     </w:p>
     <w:p>
@@ -2029,9 +1806,37 @@
           <w:szCs w:val="16"/>
           <w:lang w:bidi="ar-SA"/>
         </w:rPr>
-        <w:t>"</w:t>
-      </w:r>
-      <w:proofErr w:type="spellStart"/>
+        <w:t>"dataSource"</w:t>
+      </w:r>
+      <w:r>
+        <w:rPr>
+          <w:rFonts w:ascii="Courier New" w:hAnsi="Courier New" w:cs="Courier New"/>
+          <w:sz w:val="16"/>
+          <w:szCs w:val="16"/>
+          <w:lang w:bidi="ar-SA"/>
+        </w:rPr>
+        <w:t xml:space="preserve"> </w:t>
+      </w:r>
+      <w:r>
+        <w:rPr>
+          <w:rFonts w:ascii="Courier New" w:hAnsi="Courier New" w:cs="Courier New"/>
+          <w:color w:val="7F007F"/>
+          <w:sz w:val="16"/>
+          <w:szCs w:val="16"/>
+          <w:lang w:bidi="ar-SA"/>
+        </w:rPr>
+        <w:t>class</w:t>
+      </w:r>
+      <w:r>
+        <w:rPr>
+          <w:rFonts w:ascii="Courier New" w:hAnsi="Courier New" w:cs="Courier New"/>
+          <w:color w:val="000000"/>
+          <w:sz w:val="16"/>
+          <w:szCs w:val="16"/>
+          <w:lang w:bidi="ar-SA"/>
+        </w:rPr>
+        <w:t>=</w:t>
+      </w:r>
       <w:r>
         <w:rPr>
           <w:rFonts w:ascii="Courier New" w:hAnsi="Courier New" w:cs="Courier New"/>
@@ -2042,9 +1847,37 @@
           <w:szCs w:val="16"/>
           <w:lang w:bidi="ar-SA"/>
         </w:rPr>
-        <w:t>dataSource</w:t>
-      </w:r>
-      <w:proofErr w:type="spellEnd"/>
+        <w:t>"org.apache.commons.dbcp.BasicDataSource"</w:t>
+      </w:r>
+      <w:r>
+        <w:rPr>
+          <w:rFonts w:ascii="Courier New" w:hAnsi="Courier New" w:cs="Courier New"/>
+          <w:sz w:val="16"/>
+          <w:szCs w:val="16"/>
+          <w:lang w:bidi="ar-SA"/>
+        </w:rPr>
+        <w:t xml:space="preserve"> </w:t>
+      </w:r>
+      <w:r>
+        <w:rPr>
+          <w:rFonts w:ascii="Courier New" w:hAnsi="Courier New" w:cs="Courier New"/>
+          <w:color w:val="7F007F"/>
+          <w:sz w:val="16"/>
+          <w:szCs w:val="16"/>
+          <w:lang w:bidi="ar-SA"/>
+        </w:rPr>
+        <w:t>destroy-method</w:t>
+      </w:r>
+      <w:r>
+        <w:rPr>
+          <w:rFonts w:ascii="Courier New" w:hAnsi="Courier New" w:cs="Courier New"/>
+          <w:color w:val="000000"/>
+          <w:sz w:val="16"/>
+          <w:szCs w:val="16"/>
+          <w:lang w:bidi="ar-SA"/>
+        </w:rPr>
+        <w:t>=</w:t>
+      </w:r>
       <w:r>
         <w:rPr>
           <w:rFonts w:ascii="Courier New" w:hAnsi="Courier New" w:cs="Courier New"/>
@@ -2055,7 +1888,61 @@
           <w:szCs w:val="16"/>
           <w:lang w:bidi="ar-SA"/>
         </w:rPr>
-        <w:t>"</w:t>
+        <w:t>"close"</w:t>
+      </w:r>
+      <w:r>
+        <w:rPr>
+          <w:rFonts w:ascii="Courier New" w:hAnsi="Courier New" w:cs="Courier New"/>
+          <w:color w:val="008080"/>
+          <w:sz w:val="16"/>
+          <w:szCs w:val="16"/>
+          <w:lang w:bidi="ar-SA"/>
+        </w:rPr>
+        <w:t>&gt;</w:t>
+      </w:r>
+    </w:p>
+    <w:p>
+      <w:pPr>
+        <w:autoSpaceDE w:val="0"/>
+        <w:autoSpaceDN w:val="0"/>
+        <w:adjustRightInd w:val="0"/>
+        <w:ind w:firstLine="0"/>
+        <w:rPr>
+          <w:rFonts w:ascii="Courier New" w:hAnsi="Courier New" w:cs="Courier New"/>
+          <w:sz w:val="16"/>
+          <w:szCs w:val="16"/>
+          <w:lang w:bidi="ar-SA"/>
+        </w:rPr>
+      </w:pPr>
+      <w:r>
+        <w:rPr>
+          <w:rFonts w:ascii="Courier New" w:hAnsi="Courier New" w:cs="Courier New"/>
+          <w:color w:val="000000"/>
+          <w:sz w:val="16"/>
+          <w:szCs w:val="16"/>
+          <w:lang w:bidi="ar-SA"/>
+        </w:rPr>
+        <w:t xml:space="preserve">        </w:t>
+      </w:r>
+      <w:r>
+        <w:rPr>
+          <w:rFonts w:ascii="Courier New" w:hAnsi="Courier New" w:cs="Courier New"/>
+          <w:color w:val="008080"/>
+          <w:sz w:val="16"/>
+          <w:szCs w:val="16"/>
+          <w:lang w:bidi="ar-SA"/>
+        </w:rPr>
+        <w:t>&lt;</w:t>
+      </w:r>
+      <w:r>
+        <w:rPr>
+          <w:rFonts w:ascii="Courier New" w:hAnsi="Courier New" w:cs="Courier New"/>
+          <w:color w:val="3F7F7F"/>
+          <w:sz w:val="16"/>
+          <w:szCs w:val="16"/>
+          <w:lang w:bidi="ar-SA"/>
+        </w:rPr>
+        <w:t>property</w:t>
       </w:r>
       <w:r>
         <w:rPr>
@@ -2074,7 +1961,7 @@
           <w:szCs w:val="16"/>
           <w:lang w:bidi="ar-SA"/>
         </w:rPr>
-        <w:t>class</w:t>
+        <w:t>name</w:t>
       </w:r>
       <w:r>
         <w:rPr>
@@ -2096,9 +1983,37 @@
           <w:szCs w:val="16"/>
           <w:lang w:bidi="ar-SA"/>
         </w:rPr>
-        <w:t>"</w:t>
-      </w:r>
-      <w:proofErr w:type="spellStart"/>
+        <w:t>"driverClassName"</w:t>
+      </w:r>
+      <w:r>
+        <w:rPr>
+          <w:rFonts w:ascii="Courier New" w:hAnsi="Courier New" w:cs="Courier New"/>
+          <w:sz w:val="16"/>
+          <w:szCs w:val="16"/>
+          <w:lang w:bidi="ar-SA"/>
+        </w:rPr>
+        <w:t xml:space="preserve"> </w:t>
+      </w:r>
+      <w:r>
+        <w:rPr>
+          <w:rFonts w:ascii="Courier New" w:hAnsi="Courier New" w:cs="Courier New"/>
+          <w:color w:val="7F007F"/>
+          <w:sz w:val="16"/>
+          <w:szCs w:val="16"/>
+          <w:lang w:bidi="ar-SA"/>
+        </w:rPr>
+        <w:t>value</w:t>
+      </w:r>
+      <w:r>
+        <w:rPr>
+          <w:rFonts w:ascii="Courier New" w:hAnsi="Courier New" w:cs="Courier New"/>
+          <w:color w:val="000000"/>
+          <w:sz w:val="16"/>
+          <w:szCs w:val="16"/>
+          <w:lang w:bidi="ar-SA"/>
+        </w:rPr>
+        <w:t>=</w:t>
+      </w:r>
       <w:r>
         <w:rPr>
           <w:rFonts w:ascii="Courier New" w:hAnsi="Courier New" w:cs="Courier New"/>
@@ -2109,9 +2024,91 @@
           <w:szCs w:val="16"/>
           <w:lang w:bidi="ar-SA"/>
         </w:rPr>
-        <w:t>org.apache.commons.dbcp.BasicDataSource</w:t>
-      </w:r>
-      <w:proofErr w:type="spellEnd"/>
+        <w:t>"com.mysql.jdbc.Driver"</w:t>
+      </w:r>
+      <w:r>
+        <w:rPr>
+          <w:rFonts w:ascii="Courier New" w:hAnsi="Courier New" w:cs="Courier New"/>
+          <w:color w:val="008080"/>
+          <w:sz w:val="16"/>
+          <w:szCs w:val="16"/>
+          <w:lang w:bidi="ar-SA"/>
+        </w:rPr>
+        <w:t>/&gt;</w:t>
+      </w:r>
+    </w:p>
+    <w:p>
+      <w:pPr>
+        <w:autoSpaceDE w:val="0"/>
+        <w:autoSpaceDN w:val="0"/>
+        <w:adjustRightInd w:val="0"/>
+        <w:ind w:firstLine="0"/>
+        <w:rPr>
+          <w:rFonts w:ascii="Courier New" w:hAnsi="Courier New" w:cs="Courier New"/>
+          <w:sz w:val="16"/>
+          <w:szCs w:val="16"/>
+          <w:lang w:bidi="ar-SA"/>
+        </w:rPr>
+      </w:pPr>
+      <w:r>
+        <w:rPr>
+          <w:rFonts w:ascii="Courier New" w:hAnsi="Courier New" w:cs="Courier New"/>
+          <w:color w:val="000000"/>
+          <w:sz w:val="16"/>
+          <w:szCs w:val="16"/>
+          <w:lang w:bidi="ar-SA"/>
+        </w:rPr>
+        <w:tab/>
+      </w:r>
+      <w:r>
+        <w:rPr>
+          <w:rFonts w:ascii="Courier New" w:hAnsi="Courier New" w:cs="Courier New"/>
+          <w:color w:val="008080"/>
+          <w:sz w:val="16"/>
+          <w:szCs w:val="16"/>
+          <w:lang w:bidi="ar-SA"/>
+        </w:rPr>
+        <w:t>&lt;</w:t>
+      </w:r>
+      <w:r>
+        <w:rPr>
+          <w:rFonts w:ascii="Courier New" w:hAnsi="Courier New" w:cs="Courier New"/>
+          <w:color w:val="3F7F7F"/>
+          <w:sz w:val="16"/>
+          <w:szCs w:val="16"/>
+          <w:lang w:bidi="ar-SA"/>
+        </w:rPr>
+        <w:t>property</w:t>
+      </w:r>
+      <w:r>
+        <w:rPr>
+          <w:rFonts w:ascii="Courier New" w:hAnsi="Courier New" w:cs="Courier New"/>
+          <w:sz w:val="16"/>
+          <w:szCs w:val="16"/>
+          <w:lang w:bidi="ar-SA"/>
+        </w:rPr>
+        <w:t xml:space="preserve"> </w:t>
+      </w:r>
+      <w:r>
+        <w:rPr>
+          <w:rFonts w:ascii="Courier New" w:hAnsi="Courier New" w:cs="Courier New"/>
+          <w:color w:val="7F007F"/>
+          <w:sz w:val="16"/>
+          <w:szCs w:val="16"/>
+          <w:lang w:bidi="ar-SA"/>
+        </w:rPr>
+        <w:t>name</w:t>
+      </w:r>
+      <w:r>
+        <w:rPr>
+          <w:rFonts w:ascii="Courier New" w:hAnsi="Courier New" w:cs="Courier New"/>
+          <w:color w:val="000000"/>
+          <w:sz w:val="16"/>
+          <w:szCs w:val="16"/>
+          <w:lang w:bidi="ar-SA"/>
+        </w:rPr>
+        <w:t>=</w:t>
+      </w:r>
       <w:r>
         <w:rPr>
           <w:rFonts w:ascii="Courier New" w:hAnsi="Courier New" w:cs="Courier New"/>
@@ -2122,7 +2119,7 @@
           <w:szCs w:val="16"/>
           <w:lang w:bidi="ar-SA"/>
         </w:rPr>
-        <w:t>"</w:t>
+        <w:t>"url"</w:t>
       </w:r>
       <w:r>
         <w:rPr>
@@ -2141,7 +2138,7 @@
           <w:szCs w:val="16"/>
           <w:lang w:bidi="ar-SA"/>
         </w:rPr>
-        <w:t>destroy-method</w:t>
+        <w:t>value</w:t>
       </w:r>
       <w:r>
         <w:rPr>
@@ -2163,397 +2160,7 @@
           <w:szCs w:val="16"/>
           <w:lang w:bidi="ar-SA"/>
         </w:rPr>
-        <w:t>"close"</w:t>
-      </w:r>
-      <w:r>
-        <w:rPr>
-          <w:rFonts w:ascii="Courier New" w:hAnsi="Courier New" w:cs="Courier New"/>
-          <w:color w:val="008080"/>
-          <w:sz w:val="16"/>
-          <w:szCs w:val="16"/>
-          <w:lang w:bidi="ar-SA"/>
-        </w:rPr>
-        <w:t>&gt;</w:t>
-      </w:r>
-    </w:p>
-    <w:p>
-      <w:pPr>
-        <w:autoSpaceDE w:val="0"/>
-        <w:autoSpaceDN w:val="0"/>
-        <w:adjustRightInd w:val="0"/>
-        <w:ind w:firstLine="0"/>
-        <w:rPr>
-          <w:rFonts w:ascii="Courier New" w:hAnsi="Courier New" w:cs="Courier New"/>
-          <w:sz w:val="16"/>
-          <w:szCs w:val="16"/>
-          <w:lang w:bidi="ar-SA"/>
-        </w:rPr>
-      </w:pPr>
-      <w:r>
-        <w:rPr>
-          <w:rFonts w:ascii="Courier New" w:hAnsi="Courier New" w:cs="Courier New"/>
-          <w:color w:val="000000"/>
-          <w:sz w:val="16"/>
-          <w:szCs w:val="16"/>
-          <w:lang w:bidi="ar-SA"/>
-        </w:rPr>
-        <w:t xml:space="preserve">        </w:t>
-      </w:r>
-      <w:r>
-        <w:rPr>
-          <w:rFonts w:ascii="Courier New" w:hAnsi="Courier New" w:cs="Courier New"/>
-          <w:color w:val="008080"/>
-          <w:sz w:val="16"/>
-          <w:szCs w:val="16"/>
-          <w:lang w:bidi="ar-SA"/>
-        </w:rPr>
-        <w:t>&lt;</w:t>
-      </w:r>
-      <w:r>
-        <w:rPr>
-          <w:rFonts w:ascii="Courier New" w:hAnsi="Courier New" w:cs="Courier New"/>
-          <w:color w:val="3F7F7F"/>
-          <w:sz w:val="16"/>
-          <w:szCs w:val="16"/>
-          <w:lang w:bidi="ar-SA"/>
-        </w:rPr>
-        <w:t>property</w:t>
-      </w:r>
-      <w:r>
-        <w:rPr>
-          <w:rFonts w:ascii="Courier New" w:hAnsi="Courier New" w:cs="Courier New"/>
-          <w:sz w:val="16"/>
-          <w:szCs w:val="16"/>
-          <w:lang w:bidi="ar-SA"/>
-        </w:rPr>
-        <w:t xml:space="preserve"> </w:t>
-      </w:r>
-      <w:r>
-        <w:rPr>
-          <w:rFonts w:ascii="Courier New" w:hAnsi="Courier New" w:cs="Courier New"/>
-          <w:color w:val="7F007F"/>
-          <w:sz w:val="16"/>
-          <w:szCs w:val="16"/>
-          <w:lang w:bidi="ar-SA"/>
-        </w:rPr>
-        <w:t>name</w:t>
-      </w:r>
-      <w:r>
-        <w:rPr>
-          <w:rFonts w:ascii="Courier New" w:hAnsi="Courier New" w:cs="Courier New"/>
-          <w:color w:val="000000"/>
-          <w:sz w:val="16"/>
-          <w:szCs w:val="16"/>
-          <w:lang w:bidi="ar-SA"/>
-        </w:rPr>
-        <w:t>=</w:t>
-      </w:r>
-      <w:r>
-        <w:rPr>
-          <w:rFonts w:ascii="Courier New" w:hAnsi="Courier New" w:cs="Courier New"/>
-          <w:i/>
-          <w:iCs/>
-          <w:color w:val="2A00FF"/>
-          <w:sz w:val="16"/>
-          <w:szCs w:val="16"/>
-          <w:lang w:bidi="ar-SA"/>
-        </w:rPr>
-        <w:t>"</w:t>
-      </w:r>
-      <w:proofErr w:type="spellStart"/>
-      <w:r>
-        <w:rPr>
-          <w:rFonts w:ascii="Courier New" w:hAnsi="Courier New" w:cs="Courier New"/>
-          <w:i/>
-          <w:iCs/>
-          <w:color w:val="2A00FF"/>
-          <w:sz w:val="16"/>
-          <w:szCs w:val="16"/>
-          <w:lang w:bidi="ar-SA"/>
-        </w:rPr>
-        <w:t>driverClassName</w:t>
-      </w:r>
-      <w:proofErr w:type="spellEnd"/>
-      <w:r>
-        <w:rPr>
-          <w:rFonts w:ascii="Courier New" w:hAnsi="Courier New" w:cs="Courier New"/>
-          <w:i/>
-          <w:iCs/>
-          <w:color w:val="2A00FF"/>
-          <w:sz w:val="16"/>
-          <w:szCs w:val="16"/>
-          <w:lang w:bidi="ar-SA"/>
-        </w:rPr>
-        <w:t>"</w:t>
-      </w:r>
-      <w:r>
-        <w:rPr>
-          <w:rFonts w:ascii="Courier New" w:hAnsi="Courier New" w:cs="Courier New"/>
-          <w:sz w:val="16"/>
-          <w:szCs w:val="16"/>
-          <w:lang w:bidi="ar-SA"/>
-        </w:rPr>
-        <w:t xml:space="preserve"> </w:t>
-      </w:r>
-      <w:r>
-        <w:rPr>
-          <w:rFonts w:ascii="Courier New" w:hAnsi="Courier New" w:cs="Courier New"/>
-          <w:color w:val="7F007F"/>
-          <w:sz w:val="16"/>
-          <w:szCs w:val="16"/>
-          <w:lang w:bidi="ar-SA"/>
-        </w:rPr>
-        <w:t>value</w:t>
-      </w:r>
-      <w:r>
-        <w:rPr>
-          <w:rFonts w:ascii="Courier New" w:hAnsi="Courier New" w:cs="Courier New"/>
-          <w:color w:val="000000"/>
-          <w:sz w:val="16"/>
-          <w:szCs w:val="16"/>
-          <w:lang w:bidi="ar-SA"/>
-        </w:rPr>
-        <w:t>=</w:t>
-      </w:r>
-      <w:r>
-        <w:rPr>
-          <w:rFonts w:ascii="Courier New" w:hAnsi="Courier New" w:cs="Courier New"/>
-          <w:i/>
-          <w:iCs/>
-          <w:color w:val="2A00FF"/>
-          <w:sz w:val="16"/>
-          <w:szCs w:val="16"/>
-          <w:lang w:bidi="ar-SA"/>
-        </w:rPr>
-        <w:t>"</w:t>
-      </w:r>
-      <w:proofErr w:type="spellStart"/>
-      <w:r>
-        <w:rPr>
-          <w:rFonts w:ascii="Courier New" w:hAnsi="Courier New" w:cs="Courier New"/>
-          <w:i/>
-          <w:iCs/>
-          <w:color w:val="2A00FF"/>
-          <w:sz w:val="16"/>
-          <w:szCs w:val="16"/>
-          <w:lang w:bidi="ar-SA"/>
-        </w:rPr>
-        <w:t>com.mysql.jdbc.Driver</w:t>
-      </w:r>
-      <w:proofErr w:type="spellEnd"/>
-      <w:r>
-        <w:rPr>
-          <w:rFonts w:ascii="Courier New" w:hAnsi="Courier New" w:cs="Courier New"/>
-          <w:i/>
-          <w:iCs/>
-          <w:color w:val="2A00FF"/>
-          <w:sz w:val="16"/>
-          <w:szCs w:val="16"/>
-          <w:lang w:bidi="ar-SA"/>
-        </w:rPr>
-        <w:t>"</w:t>
-      </w:r>
-      <w:r>
-        <w:rPr>
-          <w:rFonts w:ascii="Courier New" w:hAnsi="Courier New" w:cs="Courier New"/>
-          <w:color w:val="008080"/>
-          <w:sz w:val="16"/>
-          <w:szCs w:val="16"/>
-          <w:lang w:bidi="ar-SA"/>
-        </w:rPr>
-        <w:t>/&gt;</w:t>
-      </w:r>
-    </w:p>
-    <w:p>
-      <w:pPr>
-        <w:autoSpaceDE w:val="0"/>
-        <w:autoSpaceDN w:val="0"/>
-        <w:adjustRightInd w:val="0"/>
-        <w:ind w:firstLine="0"/>
-        <w:rPr>
-          <w:rFonts w:ascii="Courier New" w:hAnsi="Courier New" w:cs="Courier New"/>
-          <w:sz w:val="16"/>
-          <w:szCs w:val="16"/>
-          <w:lang w:bidi="ar-SA"/>
-        </w:rPr>
-      </w:pPr>
-      <w:r>
-        <w:rPr>
-          <w:rFonts w:ascii="Courier New" w:hAnsi="Courier New" w:cs="Courier New"/>
-          <w:color w:val="000000"/>
-          <w:sz w:val="16"/>
-          <w:szCs w:val="16"/>
-          <w:lang w:bidi="ar-SA"/>
-        </w:rPr>
-        <w:tab/>
-      </w:r>
-      <w:r>
-        <w:rPr>
-          <w:rFonts w:ascii="Courier New" w:hAnsi="Courier New" w:cs="Courier New"/>
-          <w:color w:val="008080"/>
-          <w:sz w:val="16"/>
-          <w:szCs w:val="16"/>
-          <w:lang w:bidi="ar-SA"/>
-        </w:rPr>
-        <w:t>&lt;</w:t>
-      </w:r>
-      <w:r>
-        <w:rPr>
-          <w:rFonts w:ascii="Courier New" w:hAnsi="Courier New" w:cs="Courier New"/>
-          <w:color w:val="3F7F7F"/>
-          <w:sz w:val="16"/>
-          <w:szCs w:val="16"/>
-          <w:lang w:bidi="ar-SA"/>
-        </w:rPr>
-        <w:t>property</w:t>
-      </w:r>
-      <w:r>
-        <w:rPr>
-          <w:rFonts w:ascii="Courier New" w:hAnsi="Courier New" w:cs="Courier New"/>
-          <w:sz w:val="16"/>
-          <w:szCs w:val="16"/>
-          <w:lang w:bidi="ar-SA"/>
-        </w:rPr>
-        <w:t xml:space="preserve"> </w:t>
-      </w:r>
-      <w:r>
-        <w:rPr>
-          <w:rFonts w:ascii="Courier New" w:hAnsi="Courier New" w:cs="Courier New"/>
-          <w:color w:val="7F007F"/>
-          <w:sz w:val="16"/>
-          <w:szCs w:val="16"/>
-          <w:lang w:bidi="ar-SA"/>
-        </w:rPr>
-        <w:t>name</w:t>
-      </w:r>
-      <w:r>
-        <w:rPr>
-          <w:rFonts w:ascii="Courier New" w:hAnsi="Courier New" w:cs="Courier New"/>
-          <w:color w:val="000000"/>
-          <w:sz w:val="16"/>
-          <w:szCs w:val="16"/>
-          <w:lang w:bidi="ar-SA"/>
-        </w:rPr>
-        <w:t>=</w:t>
-      </w:r>
-      <w:r>
-        <w:rPr>
-          <w:rFonts w:ascii="Courier New" w:hAnsi="Courier New" w:cs="Courier New"/>
-          <w:i/>
-          <w:iCs/>
-          <w:color w:val="2A00FF"/>
-          <w:sz w:val="16"/>
-          <w:szCs w:val="16"/>
-          <w:lang w:bidi="ar-SA"/>
-        </w:rPr>
-        <w:t>"</w:t>
-      </w:r>
-      <w:proofErr w:type="spellStart"/>
-      <w:r>
-        <w:rPr>
-          <w:rFonts w:ascii="Courier New" w:hAnsi="Courier New" w:cs="Courier New"/>
-          <w:i/>
-          <w:iCs/>
-          <w:color w:val="2A00FF"/>
-          <w:sz w:val="16"/>
-          <w:szCs w:val="16"/>
-          <w:lang w:bidi="ar-SA"/>
-        </w:rPr>
-        <w:t>url</w:t>
-      </w:r>
-      <w:proofErr w:type="spellEnd"/>
-      <w:r>
-        <w:rPr>
-          <w:rFonts w:ascii="Courier New" w:hAnsi="Courier New" w:cs="Courier New"/>
-          <w:i/>
-          <w:iCs/>
-          <w:color w:val="2A00FF"/>
-          <w:sz w:val="16"/>
-          <w:szCs w:val="16"/>
-          <w:lang w:bidi="ar-SA"/>
-        </w:rPr>
-        <w:t>"</w:t>
-      </w:r>
-      <w:r>
-        <w:rPr>
-          <w:rFonts w:ascii="Courier New" w:hAnsi="Courier New" w:cs="Courier New"/>
-          <w:sz w:val="16"/>
-          <w:szCs w:val="16"/>
-          <w:lang w:bidi="ar-SA"/>
-        </w:rPr>
-        <w:t xml:space="preserve"> </w:t>
-      </w:r>
-      <w:r>
-        <w:rPr>
-          <w:rFonts w:ascii="Courier New" w:hAnsi="Courier New" w:cs="Courier New"/>
-          <w:color w:val="7F007F"/>
-          <w:sz w:val="16"/>
-          <w:szCs w:val="16"/>
-          <w:lang w:bidi="ar-SA"/>
-        </w:rPr>
-        <w:t>value</w:t>
-      </w:r>
-      <w:r>
-        <w:rPr>
-          <w:rFonts w:ascii="Courier New" w:hAnsi="Courier New" w:cs="Courier New"/>
-          <w:color w:val="000000"/>
-          <w:sz w:val="16"/>
-          <w:szCs w:val="16"/>
-          <w:lang w:bidi="ar-SA"/>
-        </w:rPr>
-        <w:t>=</w:t>
-      </w:r>
-      <w:r>
-        <w:rPr>
-          <w:rFonts w:ascii="Courier New" w:hAnsi="Courier New" w:cs="Courier New"/>
-          <w:i/>
-          <w:iCs/>
-          <w:color w:val="2A00FF"/>
-          <w:sz w:val="16"/>
-          <w:szCs w:val="16"/>
-          <w:lang w:bidi="ar-SA"/>
-        </w:rPr>
-        <w:t>"</w:t>
-      </w:r>
-      <w:proofErr w:type="spellStart"/>
-      <w:r>
-        <w:rPr>
-          <w:rFonts w:ascii="Courier New" w:hAnsi="Courier New" w:cs="Courier New"/>
-          <w:i/>
-          <w:iCs/>
-          <w:color w:val="2A00FF"/>
-          <w:sz w:val="16"/>
-          <w:szCs w:val="16"/>
-          <w:lang w:bidi="ar-SA"/>
-        </w:rPr>
-        <w:t>jdbc</w:t>
-      </w:r>
-      <w:proofErr w:type="gramStart"/>
-      <w:r>
-        <w:rPr>
-          <w:rFonts w:ascii="Courier New" w:hAnsi="Courier New" w:cs="Courier New"/>
-          <w:i/>
-          <w:iCs/>
-          <w:color w:val="2A00FF"/>
-          <w:sz w:val="16"/>
-          <w:szCs w:val="16"/>
-          <w:lang w:bidi="ar-SA"/>
-        </w:rPr>
-        <w:t>:mysql</w:t>
-      </w:r>
-      <w:proofErr w:type="spellEnd"/>
-      <w:proofErr w:type="gramEnd"/>
-      <w:r>
-        <w:rPr>
-          <w:rFonts w:ascii="Courier New" w:hAnsi="Courier New" w:cs="Courier New"/>
-          <w:i/>
-          <w:iCs/>
-          <w:color w:val="2A00FF"/>
-          <w:sz w:val="16"/>
-          <w:szCs w:val="16"/>
-          <w:lang w:bidi="ar-SA"/>
-        </w:rPr>
-        <w:t>://localhost</w:t>
+        <w:t>"jdbc:mysql://localhost</w:t>
       </w:r>
       <w:r>
         <w:rPr>
@@ -3252,20 +2859,8 @@
           <w:szCs w:val="16"/>
           <w:lang w:bidi="ar-SA"/>
         </w:rPr>
-        <w:t>intercept-</w:t>
-      </w:r>
-      <w:proofErr w:type="spellStart"/>
-      <w:r>
-        <w:rPr>
-          <w:rFonts w:ascii="Courier New" w:hAnsi="Courier New" w:cs="Courier New"/>
-          <w:color w:val="3F7F7F"/>
-          <w:sz w:val="16"/>
-          <w:szCs w:val="16"/>
-          <w:lang w:bidi="ar-SA"/>
-        </w:rPr>
-        <w:t>url</w:t>
-      </w:r>
-      <w:proofErr w:type="spellEnd"/>
+        <w:t>intercept-url</w:t>
+      </w:r>
       <w:r>
         <w:rPr>
           <w:rFonts w:ascii="Courier New" w:hAnsi="Courier New" w:cs="Courier New"/>
@@ -3346,47 +2941,7 @@
           <w:szCs w:val="16"/>
           <w:lang w:bidi="ar-SA"/>
         </w:rPr>
-        <w:t>"</w:t>
-      </w:r>
-      <w:proofErr w:type="spellStart"/>
-      <w:proofErr w:type="gramStart"/>
-      <w:r>
-        <w:rPr>
-          <w:rFonts w:ascii="Courier New" w:hAnsi="Courier New" w:cs="Courier New"/>
-          <w:i/>
-          <w:iCs/>
-          <w:color w:val="2A00FF"/>
-          <w:sz w:val="16"/>
-          <w:szCs w:val="16"/>
-          <w:lang w:bidi="ar-SA"/>
-        </w:rPr>
-        <w:t>isAuthenticated</w:t>
-      </w:r>
-      <w:proofErr w:type="spellEnd"/>
-      <w:r>
-        <w:rPr>
-          <w:rFonts w:ascii="Courier New" w:hAnsi="Courier New" w:cs="Courier New"/>
-          <w:i/>
-          <w:iCs/>
-          <w:color w:val="2A00FF"/>
-          <w:sz w:val="16"/>
-          <w:szCs w:val="16"/>
-          <w:lang w:bidi="ar-SA"/>
-        </w:rPr>
-        <w:t>(</w:t>
-      </w:r>
-      <w:proofErr w:type="gramEnd"/>
-      <w:r>
-        <w:rPr>
-          <w:rFonts w:ascii="Courier New" w:hAnsi="Courier New" w:cs="Courier New"/>
-          <w:i/>
-          <w:iCs/>
-          <w:color w:val="2A00FF"/>
-          <w:sz w:val="16"/>
-          <w:szCs w:val="16"/>
-          <w:lang w:bidi="ar-SA"/>
-        </w:rPr>
-        <w:t>)"</w:t>
+        <w:t>"isAuthenticated()"</w:t>
       </w:r>
       <w:r>
         <w:rPr>
@@ -3449,20 +3004,8 @@
           <w:szCs w:val="20"/>
           <w:lang w:bidi="ar-SA"/>
         </w:rPr>
-        <w:t>intercept-</w:t>
-      </w:r>
-      <w:proofErr w:type="spellStart"/>
-      <w:r>
-        <w:rPr>
-          <w:rFonts w:ascii="Courier New" w:hAnsi="Courier New" w:cs="Courier New"/>
-          <w:color w:val="3F7F7F"/>
-          <w:sz w:val="20"/>
-          <w:szCs w:val="20"/>
-          <w:lang w:bidi="ar-SA"/>
-        </w:rPr>
-        <w:t>url</w:t>
-      </w:r>
-      <w:proofErr w:type="spellEnd"/>
+        <w:t>intercept-url</w:t>
+      </w:r>
       <w:r>
         <w:rPr>
           <w:rFonts w:ascii="Courier New" w:hAnsi="Courier New" w:cs="Courier New"/>
@@ -3543,47 +3086,7 @@
           <w:szCs w:val="20"/>
           <w:lang w:bidi="ar-SA"/>
         </w:rPr>
-        <w:t>"</w:t>
-      </w:r>
-      <w:proofErr w:type="spellStart"/>
-      <w:proofErr w:type="gramStart"/>
-      <w:r>
-        <w:rPr>
-          <w:rFonts w:ascii="Courier New" w:hAnsi="Courier New" w:cs="Courier New"/>
-          <w:i/>
-          <w:iCs/>
-          <w:color w:val="2A00FF"/>
-          <w:sz w:val="20"/>
-          <w:szCs w:val="20"/>
-          <w:lang w:bidi="ar-SA"/>
-        </w:rPr>
-        <w:t>isAuthenticated</w:t>
-      </w:r>
-      <w:proofErr w:type="spellEnd"/>
-      <w:r>
-        <w:rPr>
-          <w:rFonts w:ascii="Courier New" w:hAnsi="Courier New" w:cs="Courier New"/>
-          <w:i/>
-          <w:iCs/>
-          <w:color w:val="2A00FF"/>
-          <w:sz w:val="20"/>
-          <w:szCs w:val="20"/>
-          <w:lang w:bidi="ar-SA"/>
-        </w:rPr>
-        <w:t>(</w:t>
-      </w:r>
-      <w:proofErr w:type="gramEnd"/>
-      <w:r>
-        <w:rPr>
-          <w:rFonts w:ascii="Courier New" w:hAnsi="Courier New" w:cs="Courier New"/>
-          <w:i/>
-          <w:iCs/>
-          <w:color w:val="2A00FF"/>
-          <w:sz w:val="20"/>
-          <w:szCs w:val="20"/>
-          <w:lang w:bidi="ar-SA"/>
-        </w:rPr>
-        <w:t>)"</w:t>
+        <w:t>"isAuthenticated()"</w:t>
       </w:r>
       <w:r>
         <w:rPr>
@@ -3665,20 +3168,8 @@
           <w:szCs w:val="16"/>
           <w:lang w:bidi="ar-SA"/>
         </w:rPr>
-        <w:t>default-target-</w:t>
-      </w:r>
-      <w:proofErr w:type="spellStart"/>
-      <w:r>
-        <w:rPr>
-          <w:rFonts w:ascii="Courier New" w:hAnsi="Courier New" w:cs="Courier New"/>
-          <w:color w:val="7F007F"/>
-          <w:sz w:val="16"/>
-          <w:szCs w:val="16"/>
-          <w:lang w:bidi="ar-SA"/>
-        </w:rPr>
-        <w:t>url</w:t>
-      </w:r>
-      <w:proofErr w:type="spellEnd"/>
+        <w:t>default-target-url</w:t>
+      </w:r>
       <w:r>
         <w:rPr>
           <w:rFonts w:ascii="Courier New" w:hAnsi="Courier New" w:cs="Courier New"/>
@@ -3712,9 +3203,19 @@
           <w:szCs w:val="16"/>
           <w:lang w:bidi="ar-SA"/>
         </w:rPr>
-        <w:t>/</w:t>
-      </w:r>
-      <w:proofErr w:type="spellStart"/>
+        <w:t>/Mat.html?gwt.codesvr=127.0.0.1:9997"</w:t>
+      </w:r>
+      <w:r>
+        <w:rPr>
+          <w:rFonts w:ascii="Courier New" w:hAnsi="Courier New" w:cs="Courier New"/>
+          <w:b/>
+          <w:color w:val="000000" w:themeColor="text1"/>
+          <w:sz w:val="16"/>
+          <w:szCs w:val="16"/>
+          <w:lang w:bidi="ar-SA"/>
+        </w:rPr>
+        <w:t xml:space="preserve"> login-page=</w:t>
+      </w:r>
       <w:r>
         <w:rPr>
           <w:rFonts w:ascii="Courier New" w:hAnsi="Courier New" w:cs="Courier New"/>
@@ -3726,73 +3227,7 @@
           <w:szCs w:val="16"/>
           <w:lang w:bidi="ar-SA"/>
         </w:rPr>
-        <w:t>Mat.html?gwt.codesvr</w:t>
-      </w:r>
-      <w:proofErr w:type="spellEnd"/>
-      <w:r>
-        <w:rPr>
-          <w:rFonts w:ascii="Courier New" w:hAnsi="Courier New" w:cs="Courier New"/>
-          <w:b/>
-          <w:i/>
-          <w:iCs/>
-          <w:color w:val="000000" w:themeColor="text1"/>
-          <w:sz w:val="16"/>
-          <w:szCs w:val="16"/>
-          <w:lang w:bidi="ar-SA"/>
-        </w:rPr>
-        <w:t>=127.0.0.1:9997"</w:t>
-      </w:r>
-      <w:r>
-        <w:rPr>
-          <w:rFonts w:ascii="Courier New" w:hAnsi="Courier New" w:cs="Courier New"/>
-          <w:b/>
-          <w:color w:val="000000" w:themeColor="text1"/>
-          <w:sz w:val="16"/>
-          <w:szCs w:val="16"/>
-          <w:lang w:bidi="ar-SA"/>
-        </w:rPr>
-        <w:t xml:space="preserve"> login-page=</w:t>
-      </w:r>
-      <w:r>
-        <w:rPr>
-          <w:rFonts w:ascii="Courier New" w:hAnsi="Courier New" w:cs="Courier New"/>
-          <w:b/>
-          <w:i/>
-          <w:iCs/>
-          <w:color w:val="000000" w:themeColor="text1"/>
-          <w:sz w:val="16"/>
-          <w:szCs w:val="16"/>
-          <w:lang w:bidi="ar-SA"/>
-        </w:rPr>
-        <w:t>"/</w:t>
-      </w:r>
-      <w:proofErr w:type="spellStart"/>
-      <w:r>
-        <w:rPr>
-          <w:rFonts w:ascii="Courier New" w:hAnsi="Courier New" w:cs="Courier New"/>
-          <w:b/>
-          <w:i/>
-          <w:iCs/>
-          <w:color w:val="000000" w:themeColor="text1"/>
-          <w:sz w:val="16"/>
-          <w:szCs w:val="16"/>
-          <w:lang w:bidi="ar-SA"/>
-        </w:rPr>
-        <w:t>Login.html?gwt.codesvr</w:t>
-      </w:r>
-      <w:proofErr w:type="spellEnd"/>
-      <w:r>
-        <w:rPr>
-          <w:rFonts w:ascii="Courier New" w:hAnsi="Courier New" w:cs="Courier New"/>
-          <w:b/>
-          <w:i/>
-          <w:iCs/>
-          <w:color w:val="000000" w:themeColor="text1"/>
-          <w:sz w:val="16"/>
-          <w:szCs w:val="16"/>
-          <w:lang w:bidi="ar-SA"/>
-        </w:rPr>
-        <w:t>=127.0.0.1:9997</w:t>
+        <w:t>"/Login.html?gwt.codesvr=127.0.0.1:9997</w:t>
       </w:r>
       <w:r>
         <w:rPr>
@@ -3950,20 +3385,8 @@
           <w:szCs w:val="16"/>
           <w:lang w:bidi="ar-SA"/>
         </w:rPr>
-        <w:t>invalid-session-</w:t>
-      </w:r>
-      <w:proofErr w:type="spellStart"/>
-      <w:r>
-        <w:rPr>
-          <w:rFonts w:ascii="Courier New" w:hAnsi="Courier New" w:cs="Courier New"/>
-          <w:color w:val="7F007F"/>
-          <w:sz w:val="16"/>
-          <w:szCs w:val="16"/>
-          <w:lang w:bidi="ar-SA"/>
-        </w:rPr>
-        <w:t>url</w:t>
-      </w:r>
-      <w:proofErr w:type="spellEnd"/>
+        <w:t>invalid-session-url</w:t>
+      </w:r>
       <w:r>
         <w:rPr>
           <w:rFonts w:ascii="Courier New" w:hAnsi="Courier New" w:cs="Courier New"/>
@@ -4325,7 +3748,6 @@
           <w:lang w:bidi="ar-SA"/>
         </w:rPr>
       </w:pPr>
-      <w:proofErr w:type="gramStart"/>
       <w:r>
         <w:rPr>
           <w:sz w:val="18"/>
@@ -4333,7 +3755,6 @@
         </w:rPr>
         <w:t>mat/war/WEB-INF</w:t>
       </w:r>
-      <w:proofErr w:type="gramEnd"/>
       <w:r>
         <w:rPr>
           <w:rFonts w:cs="Courier New"/>
@@ -4343,7 +3764,6 @@
         </w:rPr>
         <w:t xml:space="preserve"> /</w:t>
       </w:r>
-      <w:proofErr w:type="spellStart"/>
       <w:r>
         <w:rPr>
           <w:rFonts w:cs="Courier New"/>
@@ -4351,17 +3771,7 @@
           <w:szCs w:val="18"/>
           <w:lang w:bidi="ar-SA"/>
         </w:rPr>
-        <w:t>applicationContext</w:t>
-      </w:r>
-      <w:proofErr w:type="spellEnd"/>
-      <w:r>
-        <w:rPr>
-          <w:rFonts w:cs="Courier New"/>
-          <w:sz w:val="18"/>
-          <w:szCs w:val="18"/>
-          <w:lang w:bidi="ar-SA"/>
-        </w:rPr>
-        <w:t>-mail</w:t>
+        <w:t>applicationContext-mail</w:t>
       </w:r>
     </w:p>
     <w:p>
@@ -4384,67 +3794,7 @@
           <w:szCs w:val="18"/>
           <w:lang w:bidi="ar-SA"/>
         </w:rPr>
-        <w:t>Make changes to the ‘</w:t>
-      </w:r>
-      <w:proofErr w:type="spellStart"/>
-      <w:r>
-        <w:rPr>
-          <w:rFonts w:cs="Courier New"/>
-          <w:sz w:val="18"/>
-          <w:szCs w:val="18"/>
-          <w:lang w:bidi="ar-SA"/>
-        </w:rPr>
-        <w:t>mailSender</w:t>
-      </w:r>
-      <w:proofErr w:type="spellEnd"/>
-      <w:r>
-        <w:rPr>
-          <w:rFonts w:cs="Courier New"/>
-          <w:sz w:val="18"/>
-          <w:szCs w:val="18"/>
-          <w:lang w:bidi="ar-SA"/>
-        </w:rPr>
-        <w:t>’ bean to point to proper mail server and then to the ‘</w:t>
-      </w:r>
-      <w:proofErr w:type="spellStart"/>
-      <w:r>
-        <w:rPr>
-          <w:rFonts w:cs="Courier New"/>
-          <w:sz w:val="18"/>
-          <w:szCs w:val="18"/>
-          <w:lang w:bidi="ar-SA"/>
-        </w:rPr>
-        <w:t>templateMessage</w:t>
-      </w:r>
-      <w:proofErr w:type="spellEnd"/>
-      <w:r>
-        <w:rPr>
-          <w:rFonts w:cs="Courier New"/>
-          <w:sz w:val="18"/>
-          <w:szCs w:val="18"/>
-          <w:lang w:bidi="ar-SA"/>
-        </w:rPr>
-        <w:t xml:space="preserve">’ bean to set the correct </w:t>
-      </w:r>
-      <w:proofErr w:type="gramStart"/>
-      <w:r>
-        <w:rPr>
-          <w:rFonts w:cs="Courier New"/>
-          <w:sz w:val="18"/>
-          <w:szCs w:val="18"/>
-          <w:lang w:bidi="ar-SA"/>
-        </w:rPr>
-        <w:t>From</w:t>
-      </w:r>
-      <w:proofErr w:type="gramEnd"/>
-      <w:r>
-        <w:rPr>
-          <w:rFonts w:cs="Courier New"/>
-          <w:sz w:val="18"/>
-          <w:szCs w:val="18"/>
-          <w:lang w:bidi="ar-SA"/>
-        </w:rPr>
-        <w:t xml:space="preserve"> address.</w:t>
+        <w:t>Make changes to the ‘mailSender’ bean to point to proper mail server and then to the ‘templateMessage’ bean to set the correct From address.</w:t>
       </w:r>
     </w:p>
     <w:p>
@@ -4692,7 +4042,6 @@
           <w:lang w:bidi="ar-SA"/>
         </w:rPr>
       </w:pPr>
-      <w:proofErr w:type="spellStart"/>
       <w:r>
         <w:rPr>
           <w:rFonts w:cs="Courier New"/>
@@ -4702,7 +4051,6 @@
         </w:rPr>
         <w:t>com.google.gwt.dev.DevMode</w:t>
       </w:r>
-      <w:proofErr w:type="spellEnd"/>
     </w:p>
     <w:p>
       <w:pPr>
@@ -4805,23 +4153,7 @@
           <w:sz w:val="18"/>
           <w:szCs w:val="18"/>
         </w:rPr>
-        <w:t xml:space="preserve">For logging in to MAT, you will need to get onto </w:t>
-      </w:r>
-      <w:proofErr w:type="spellStart"/>
-      <w:r>
-        <w:rPr>
-          <w:sz w:val="18"/>
-          <w:szCs w:val="18"/>
-        </w:rPr>
-        <w:t>MySQL</w:t>
-      </w:r>
-      <w:proofErr w:type="spellEnd"/>
-      <w:r>
-        <w:rPr>
-          <w:sz w:val="18"/>
-          <w:szCs w:val="18"/>
-        </w:rPr>
-        <w:t xml:space="preserve"> and run the following queries,</w:t>
+        <w:t>For logging in to MAT, you will need to get onto MySQL and run the following queries,</w:t>
       </w:r>
     </w:p>
     <w:p>
@@ -5091,32 +4423,7 @@
           <w:sz w:val="18"/>
           <w:szCs w:val="18"/>
         </w:rPr>
-        <w:t xml:space="preserve">This is an admin user which will allow you to create a regular user (one that can </w:t>
-      </w:r>
-      <w:proofErr w:type="spellStart"/>
-      <w:r>
-        <w:rPr>
-          <w:sz w:val="18"/>
-          <w:szCs w:val="18"/>
-        </w:rPr>
-        <w:t>create</w:t>
-      </w:r>
-      <w:proofErr w:type="gramStart"/>
-      <w:r>
-        <w:rPr>
-          <w:sz w:val="18"/>
-          <w:szCs w:val="18"/>
-        </w:rPr>
-        <w:t>,edit</w:t>
-      </w:r>
-      <w:proofErr w:type="spellEnd"/>
-      <w:proofErr w:type="gramEnd"/>
-      <w:r>
-        <w:rPr>
-          <w:sz w:val="18"/>
-          <w:szCs w:val="18"/>
-        </w:rPr>
-        <w:t>, delete measures).</w:t>
+        <w:t>This is an admin user which will allow you to create a regular user (one that can create,edit, delete measures).</w:t>
       </w:r>
     </w:p>
     <w:p>
@@ -5125,6 +4432,413 @@
         <w:autoSpaceDN w:val="0"/>
         <w:adjustRightInd w:val="0"/>
         <w:ind w:firstLine="0"/>
+        <w:rPr>
+          <w:sz w:val="18"/>
+          <w:szCs w:val="18"/>
+        </w:rPr>
+      </w:pPr>
+    </w:p>
+    <w:p>
+      <w:pPr>
+        <w:autoSpaceDE w:val="0"/>
+        <w:autoSpaceDN w:val="0"/>
+        <w:adjustRightInd w:val="0"/>
+        <w:ind w:firstLine="0"/>
+        <w:rPr>
+          <w:u w:val="single"/>
+        </w:rPr>
+      </w:pPr>
+      <w:r>
+        <w:rPr>
+          <w:u w:val="single"/>
+        </w:rPr>
+        <w:t>Setting up VSAC communication parameters</w:t>
+      </w:r>
+    </w:p>
+    <w:p>
+      <w:pPr>
+        <w:autoSpaceDE w:val="0"/>
+        <w:autoSpaceDN w:val="0"/>
+        <w:adjustRightInd w:val="0"/>
+        <w:ind w:firstLine="0"/>
+        <w:rPr>
+          <w:u w:val="single"/>
+        </w:rPr>
+      </w:pPr>
+    </w:p>
+    <w:p>
+      <w:pPr>
+        <w:autoSpaceDE w:val="0"/>
+        <w:autoSpaceDN w:val="0"/>
+        <w:adjustRightInd w:val="0"/>
+        <w:ind w:left="720" w:hanging="720"/>
+        <w:rPr>
+          <w:sz w:val="18"/>
+          <w:szCs w:val="18"/>
+        </w:rPr>
+      </w:pPr>
+      <w:r>
+        <w:rPr>
+          <w:sz w:val="18"/>
+          <w:szCs w:val="18"/>
+        </w:rPr>
+        <w:t xml:space="preserve">MAT uses RESTful web-services to connect to VSAC system to pull in element lookup data. </w:t>
+      </w:r>
+      <w:r>
+        <w:rPr>
+          <w:sz w:val="18"/>
+          <w:szCs w:val="18"/>
+        </w:rPr>
+        <w:t>To set up MAT to work correctly</w:t>
+      </w:r>
+    </w:p>
+    <w:p>
+      <w:pPr>
+        <w:autoSpaceDE w:val="0"/>
+        <w:autoSpaceDN w:val="0"/>
+        <w:adjustRightInd w:val="0"/>
+        <w:ind w:left="720" w:hanging="720"/>
+        <w:rPr>
+          <w:sz w:val="18"/>
+          <w:szCs w:val="18"/>
+        </w:rPr>
+      </w:pPr>
+      <w:r>
+        <w:rPr>
+          <w:sz w:val="18"/>
+          <w:szCs w:val="18"/>
+        </w:rPr>
+        <w:t xml:space="preserve"> and connect with the VSAC, we need to specify the following VM arguments.</w:t>
+      </w:r>
+    </w:p>
+    <w:p>
+      <w:pPr>
+        <w:autoSpaceDE w:val="0"/>
+        <w:autoSpaceDN w:val="0"/>
+        <w:adjustRightInd w:val="0"/>
+        <w:ind w:left="720" w:hanging="720"/>
+        <w:rPr>
+          <w:sz w:val="18"/>
+          <w:szCs w:val="18"/>
+        </w:rPr>
+      </w:pPr>
+    </w:p>
+    <w:p>
+      <w:pPr>
+        <w:ind w:firstLine="0"/>
+        <w:rPr>
+          <w:rFonts w:cs="Tahoma"/>
+          <w:sz w:val="18"/>
+          <w:szCs w:val="18"/>
+        </w:rPr>
+      </w:pPr>
+      <w:r>
+        <w:rPr>
+          <w:rFonts w:cs="Tahoma"/>
+          <w:sz w:val="18"/>
+          <w:szCs w:val="18"/>
+        </w:rPr>
+        <w:t xml:space="preserve">-Xmx512m </w:t>
+      </w:r>
+    </w:p>
+    <w:p>
+      <w:pPr>
+        <w:ind w:firstLine="0"/>
+        <w:rPr>
+          <w:rFonts w:cs="Tahoma"/>
+          <w:sz w:val="18"/>
+          <w:szCs w:val="18"/>
+        </w:rPr>
+      </w:pPr>
+    </w:p>
+    <w:p>
+      <w:pPr>
+        <w:ind w:firstLine="0"/>
+        <w:rPr>
+          <w:rFonts w:cs="Tahoma"/>
+          <w:sz w:val="18"/>
+          <w:szCs w:val="18"/>
+        </w:rPr>
+      </w:pPr>
+      <w:r>
+        <w:rPr>
+          <w:rFonts w:cs="Tahoma"/>
+          <w:sz w:val="18"/>
+          <w:szCs w:val="18"/>
+        </w:rPr>
+        <w:t>-Dvsac_proxy_host=&lt;&lt;your proxy host&gt;&gt;</w:t>
+      </w:r>
+    </w:p>
+    <w:p>
+      <w:pPr>
+        <w:ind w:firstLine="0"/>
+        <w:rPr>
+          <w:rFonts w:cs="Tahoma"/>
+          <w:sz w:val="18"/>
+          <w:szCs w:val="18"/>
+        </w:rPr>
+      </w:pPr>
+    </w:p>
+    <w:p>
+      <w:pPr>
+        <w:ind w:firstLine="0"/>
+        <w:rPr>
+          <w:rFonts w:cs="Tahoma"/>
+          <w:sz w:val="18"/>
+          <w:szCs w:val="18"/>
+        </w:rPr>
+      </w:pPr>
+      <w:r>
+        <w:rPr>
+          <w:rFonts w:cs="Tahoma"/>
+          <w:sz w:val="18"/>
+          <w:szCs w:val="18"/>
+        </w:rPr>
+        <w:t>-Dvsac_proxy_port=8080 -DSERVER_TICKET_URL=</w:t>
+      </w:r>
+      <w:hyperlink r:id="rId10" w:history="1">
+        <w:r>
+          <w:rPr>
+            <w:rStyle w:val="Hyperlink"/>
+            <w:rFonts w:cs="Tahoma"/>
+            <w:sz w:val="18"/>
+            <w:szCs w:val="18"/>
+          </w:rPr>
+          <w:t>https://vsac.nlm.nih.gov/vsac/ws/Ticket</w:t>
+        </w:r>
+      </w:hyperlink>
+    </w:p>
+    <w:p>
+      <w:pPr>
+        <w:ind w:firstLine="0"/>
+        <w:rPr>
+          <w:rFonts w:cs="Tahoma"/>
+          <w:sz w:val="18"/>
+          <w:szCs w:val="18"/>
+        </w:rPr>
+      </w:pPr>
+    </w:p>
+    <w:p>
+      <w:pPr>
+        <w:ind w:firstLine="0"/>
+        <w:rPr>
+          <w:rFonts w:cs="Tahoma"/>
+          <w:sz w:val="18"/>
+          <w:szCs w:val="18"/>
+        </w:rPr>
+      </w:pPr>
+      <w:r>
+        <w:rPr>
+          <w:rFonts w:cs="Tahoma"/>
+          <w:sz w:val="18"/>
+          <w:szCs w:val="18"/>
+        </w:rPr>
+        <w:t>-DSERVER_SINGLE_VALUESET_URL=</w:t>
+      </w:r>
+      <w:hyperlink r:id="rId11" w:history="1">
+        <w:r>
+          <w:rPr>
+            <w:rStyle w:val="Hyperlink"/>
+            <w:rFonts w:cs="Tahoma"/>
+            <w:sz w:val="18"/>
+            <w:szCs w:val="18"/>
+          </w:rPr>
+          <w:t>https://vsac.nlm.nih.gov/vsac/ws/RetrieveValueSet</w:t>
+        </w:r>
+      </w:hyperlink>
+      <w:r>
+        <w:rPr>
+          <w:rFonts w:cs="Tahoma"/>
+          <w:sz w:val="18"/>
+          <w:szCs w:val="18"/>
+        </w:rPr>
+        <w:t xml:space="preserve">? </w:t>
+      </w:r>
+    </w:p>
+    <w:p>
+      <w:pPr>
+        <w:ind w:firstLine="0"/>
+        <w:rPr>
+          <w:rFonts w:cs="Tahoma"/>
+          <w:sz w:val="18"/>
+          <w:szCs w:val="18"/>
+        </w:rPr>
+      </w:pPr>
+    </w:p>
+    <w:p>
+      <w:pPr>
+        <w:ind w:firstLine="0"/>
+        <w:rPr>
+          <w:rFonts w:cs="Tahoma"/>
+          <w:sz w:val="18"/>
+          <w:szCs w:val="18"/>
+        </w:rPr>
+      </w:pPr>
+      <w:r>
+        <w:rPr>
+          <w:rFonts w:cs="Tahoma"/>
+          <w:sz w:val="18"/>
+          <w:szCs w:val="18"/>
+        </w:rPr>
+        <w:t>-DSERVER_MULTIPLE_VALUESET_URL=</w:t>
+      </w:r>
+      <w:hyperlink r:id="rId12" w:history="1">
+        <w:r>
+          <w:rPr>
+            <w:rStyle w:val="Hyperlink"/>
+            <w:rFonts w:cs="Tahoma"/>
+            <w:sz w:val="18"/>
+            <w:szCs w:val="18"/>
+          </w:rPr>
+          <w:t>https://vsac.nlm.nih.gov/vsac/ws/RetrieveMultipleValueSets</w:t>
+        </w:r>
+      </w:hyperlink>
+      <w:r>
+        <w:rPr>
+          <w:rFonts w:cs="Tahoma"/>
+          <w:sz w:val="18"/>
+          <w:szCs w:val="18"/>
+        </w:rPr>
+        <w:t>?</w:t>
+      </w:r>
+    </w:p>
+    <w:p>
+      <w:pPr>
+        <w:ind w:firstLine="0"/>
+        <w:rPr>
+          <w:rFonts w:cs="Tahoma"/>
+          <w:sz w:val="18"/>
+          <w:szCs w:val="18"/>
+        </w:rPr>
+      </w:pPr>
+    </w:p>
+    <w:p>
+      <w:pPr>
+        <w:ind w:firstLine="0"/>
+        <w:rPr>
+          <w:rFonts w:cs="Tahoma"/>
+          <w:sz w:val="18"/>
+          <w:szCs w:val="18"/>
+        </w:rPr>
+      </w:pPr>
+      <w:r>
+        <w:rPr>
+          <w:rFonts w:cs="Tahoma"/>
+          <w:sz w:val="18"/>
+          <w:szCs w:val="18"/>
+        </w:rPr>
+        <w:t>-DSERVICE_URL=</w:t>
+      </w:r>
+      <w:hyperlink r:id="rId13" w:history="1">
+        <w:r>
+          <w:rPr>
+            <w:rStyle w:val="Hyperlink"/>
+            <w:rFonts w:cs="Tahoma"/>
+            <w:sz w:val="18"/>
+            <w:szCs w:val="18"/>
+          </w:rPr>
+          <w:t>http://umlsks.nlm.nih.gov</w:t>
+        </w:r>
+      </w:hyperlink>
+      <w:r>
+        <w:rPr>
+          <w:rFonts w:cs="Tahoma"/>
+          <w:sz w:val="18"/>
+          <w:szCs w:val="18"/>
+        </w:rPr>
+        <w:t xml:space="preserve"> </w:t>
+      </w:r>
+    </w:p>
+    <w:p>
+      <w:pPr>
+        <w:ind w:firstLine="0"/>
+        <w:rPr>
+          <w:rFonts w:cs="Tahoma"/>
+          <w:sz w:val="18"/>
+          <w:szCs w:val="18"/>
+        </w:rPr>
+      </w:pPr>
+    </w:p>
+    <w:p>
+      <w:pPr>
+        <w:ind w:firstLine="0"/>
+        <w:rPr>
+          <w:rFonts w:cs="Tahoma"/>
+          <w:sz w:val="18"/>
+          <w:szCs w:val="18"/>
+        </w:rPr>
+      </w:pPr>
+      <w:r>
+        <w:rPr>
+          <w:rFonts w:cs="Tahoma"/>
+          <w:sz w:val="18"/>
+          <w:szCs w:val="18"/>
+        </w:rPr>
+        <w:t>-DENVIRONMENT=DEV</w:t>
+      </w:r>
+    </w:p>
+    <w:p>
+      <w:pPr>
+        <w:ind w:firstLine="0"/>
+        <w:rPr>
+          <w:rFonts w:cs="Tahoma"/>
+          <w:sz w:val="18"/>
+          <w:szCs w:val="18"/>
+        </w:rPr>
+      </w:pPr>
+    </w:p>
+    <w:p>
+      <w:pPr>
+        <w:ind w:firstLine="0"/>
+        <w:rPr>
+          <w:rFonts w:cs="Tahoma"/>
+          <w:sz w:val="18"/>
+          <w:szCs w:val="18"/>
+        </w:rPr>
+      </w:pPr>
+      <w:r>
+        <w:rPr>
+          <w:rFonts w:cs="Tahoma"/>
+          <w:sz w:val="18"/>
+          <w:szCs w:val="18"/>
+        </w:rPr>
+        <w:t>This can be set in the Dev Eclipse by doing the following,</w:t>
+      </w:r>
+    </w:p>
+    <w:p>
+      <w:pPr>
+        <w:ind w:firstLine="0"/>
+        <w:rPr>
+          <w:rFonts w:cs="Tahoma"/>
+          <w:sz w:val="18"/>
+          <w:szCs w:val="18"/>
+        </w:rPr>
+      </w:pPr>
+    </w:p>
+    <w:p>
+      <w:pPr>
+        <w:ind w:firstLine="0"/>
+        <w:rPr>
+          <w:rFonts w:cs="Tahoma"/>
+          <w:sz w:val="18"/>
+          <w:szCs w:val="18"/>
+        </w:rPr>
+      </w:pPr>
+      <w:r>
+        <w:rPr>
+          <w:rFonts w:cs="Tahoma"/>
+          <w:sz w:val="18"/>
+          <w:szCs w:val="18"/>
+        </w:rPr>
+        <w:t>Run -&gt; Run Configurations -&gt; Select your MAT project on the LHS and then on the RHS on the 'Arguments' tab -&gt; Add the above in the VM arguments box.</w:t>
+      </w:r>
+    </w:p>
+    <w:p>
+      <w:pPr>
+        <w:autoSpaceDE w:val="0"/>
+        <w:autoSpaceDN w:val="0"/>
+        <w:adjustRightInd w:val="0"/>
+        <w:ind w:left="720" w:hanging="720"/>
         <w:rPr>
           <w:sz w:val="18"/>
           <w:szCs w:val="18"/>

</xml_diff>

<commit_message>
Updated the version numbers and changed a few sentences.
git-svn-id: svn+ssh://subversion.telligen.com/var/www/html/repos/cmat/trunk/Development/mat@8402 de2f59c9-771b-4d1d-97da-b950f46c8601

Former-commit-id: f41789e48a6184b1ff087872f84c30cdeeee52c0
</commit_message>
<xml_diff>
--- a/src/Measure Authoring Tool Installation.docx
+++ b/src/Measure Authoring Tool Installation.docx
@@ -75,7 +75,23 @@
           <w:sz w:val="18"/>
           <w:szCs w:val="18"/>
         </w:rPr>
-        <w:t xml:space="preserve">MAT uses MySQL as its backend database server. The IDE used </w:t>
+        <w:t xml:space="preserve">MAT uses </w:t>
+      </w:r>
+      <w:proofErr w:type="spellStart"/>
+      <w:r>
+        <w:rPr>
+          <w:sz w:val="18"/>
+          <w:szCs w:val="18"/>
+        </w:rPr>
+        <w:t>MySQL</w:t>
+      </w:r>
+      <w:proofErr w:type="spellEnd"/>
+      <w:r>
+        <w:rPr>
+          <w:sz w:val="18"/>
+          <w:szCs w:val="18"/>
+        </w:rPr>
+        <w:t xml:space="preserve"> as its backend database server. The IDE used </w:t>
       </w:r>
       <w:r>
         <w:rPr>
@@ -110,7 +126,21 @@
           <w:sz w:val="18"/>
           <w:szCs w:val="18"/>
         </w:rPr>
-        <w:t>MAT is deployed on the Glassfish 3.1.1 application server.</w:t>
+        <w:t>MAT is</w:t>
+      </w:r>
+      <w:r>
+        <w:rPr>
+          <w:sz w:val="18"/>
+          <w:szCs w:val="18"/>
+        </w:rPr>
+        <w:t xml:space="preserve"> deployed on the Glassfish 3.1.2.2</w:t>
+      </w:r>
+      <w:r>
+        <w:rPr>
+          <w:sz w:val="18"/>
+          <w:szCs w:val="18"/>
+        </w:rPr>
+        <w:t xml:space="preserve"> application server.</w:t>
       </w:r>
     </w:p>
     <w:p>
@@ -186,7 +216,16 @@
           <w:sz w:val="18"/>
           <w:szCs w:val="18"/>
         </w:rPr>
-        <w:t xml:space="preserve"> have Java 6 (JDK) on your machine for successfully running the MAT. Also, verify that JAVA_HOME and PATH </w:t>
+        <w:t xml:space="preserve"> have Java </w:t>
+      </w:r>
+      <w:r>
+        <w:rPr>
+          <w:rFonts w:cs="Times New Roman"/>
+          <w:sz w:val="18"/>
+          <w:szCs w:val="18"/>
+          <w:lang w:bidi="ar-SA"/>
+        </w:rPr>
+        <w:t>jdk1.7.0_71</w:t>
       </w:r>
       <w:r>
         <w:rPr>
@@ -194,6 +233,14 @@
           <w:sz w:val="18"/>
           <w:szCs w:val="18"/>
         </w:rPr>
+        <w:t xml:space="preserve"> (JDK) on your machine for successfully running the MAT. Also, verify that JAVA_HOME and PATH </w:t>
+      </w:r>
+      <w:r>
+        <w:rPr>
+          <w:rFonts w:ascii="Calibri" w:hAnsi="Calibri"/>
+          <w:sz w:val="18"/>
+          <w:szCs w:val="18"/>
+        </w:rPr>
         <w:t>system</w:t>
       </w:r>
       <w:r>
@@ -202,7 +249,32 @@
           <w:sz w:val="18"/>
           <w:szCs w:val="18"/>
         </w:rPr>
-        <w:t xml:space="preserve"> variables are pointing to the Java 6 JDK.</w:t>
+        <w:t xml:space="preserve"> variable</w:t>
+      </w:r>
+      <w:r>
+        <w:rPr>
+          <w:rFonts w:ascii="Calibri" w:hAnsi="Calibri"/>
+          <w:sz w:val="18"/>
+          <w:szCs w:val="18"/>
+        </w:rPr>
+        <w:t xml:space="preserve">s are pointing to the </w:t>
+      </w:r>
+      <w:r>
+        <w:rPr>
+          <w:rFonts w:cs="Times New Roman"/>
+          <w:sz w:val="18"/>
+          <w:szCs w:val="18"/>
+          <w:lang w:bidi="ar-SA"/>
+        </w:rPr>
+        <w:t>jdk1.7.0_71 folder</w:t>
+      </w:r>
+      <w:r>
+        <w:rPr>
+          <w:rFonts w:ascii="Calibri" w:hAnsi="Calibri"/>
+          <w:sz w:val="18"/>
+          <w:szCs w:val="18"/>
+        </w:rPr>
+        <w:t>.</w:t>
       </w:r>
       <w:r>
         <w:rPr>
@@ -216,7 +288,30 @@
           <w:sz w:val="18"/>
           <w:szCs w:val="18"/>
         </w:rPr>
-        <w:t>The application has not been tested with any newer version above JAVA 6 and hence the application is not guaranteed to work.</w:t>
+        <w:t>The application has not been tested with any newer version abov</w:t>
+      </w:r>
+      <w:r>
+        <w:rPr>
+          <w:sz w:val="18"/>
+          <w:szCs w:val="18"/>
+        </w:rPr>
+        <w:t xml:space="preserve">e JAVA </w:t>
+      </w:r>
+      <w:r>
+        <w:rPr>
+          <w:rFonts w:cs="Times New Roman"/>
+          <w:sz w:val="18"/>
+          <w:szCs w:val="18"/>
+          <w:lang w:bidi="ar-SA"/>
+        </w:rPr>
+        <w:t>1.7.0_71</w:t>
+      </w:r>
+      <w:r>
+        <w:rPr>
+          <w:sz w:val="18"/>
+          <w:szCs w:val="18"/>
+        </w:rPr>
+        <w:t xml:space="preserve"> and hence the application is not guaranteed to work.</w:t>
       </w:r>
     </w:p>
     <w:p>
@@ -310,7 +405,23 @@
             <w:sz w:val="18"/>
             <w:szCs w:val="18"/>
           </w:rPr>
-          <w:t>http://www.eclipse.org/downloads/index-helios.php</w:t>
+          <w:t>http://www.eclipse.org/downl</w:t>
+        </w:r>
+        <w:r>
+          <w:rPr>
+            <w:rStyle w:val="Hyperlink"/>
+            <w:sz w:val="18"/>
+            <w:szCs w:val="18"/>
+          </w:rPr>
+          <w:t>o</w:t>
+        </w:r>
+        <w:r>
+          <w:rPr>
+            <w:rStyle w:val="Hyperlink"/>
+            <w:sz w:val="18"/>
+            <w:szCs w:val="18"/>
+          </w:rPr>
+          <w:t>ads/index-helios.php</w:t>
         </w:r>
       </w:hyperlink>
       <w:r>
@@ -407,68 +518,211 @@
           <w:sz w:val="18"/>
           <w:szCs w:val="18"/>
         </w:rPr>
-        <w:t xml:space="preserve"> GWT version 2.</w:t>
-      </w:r>
-      <w:r>
-        <w:rPr>
-          <w:sz w:val="18"/>
-          <w:szCs w:val="18"/>
-        </w:rPr>
-        <w:t>5</w:t>
-      </w:r>
-      <w:r>
-        <w:rPr>
-          <w:sz w:val="18"/>
-          <w:szCs w:val="18"/>
-        </w:rPr>
-        <w:t>.</w:t>
-      </w:r>
-      <w:r>
-        <w:rPr>
-          <w:sz w:val="18"/>
-          <w:szCs w:val="18"/>
-        </w:rPr>
-        <w:t>1</w:t>
-      </w:r>
-      <w:r>
-        <w:rPr>
-          <w:sz w:val="18"/>
-          <w:szCs w:val="18"/>
-        </w:rPr>
-        <w:t xml:space="preserve"> currently. </w:t>
-      </w:r>
-    </w:p>
-    <w:p>
-      <w:pPr>
-        <w:ind w:firstLine="0"/>
-        <w:rPr>
-          <w:sz w:val="18"/>
-          <w:szCs w:val="18"/>
-        </w:rPr>
-      </w:pPr>
-      <w:r>
-        <w:rPr>
-          <w:sz w:val="18"/>
-          <w:szCs w:val="18"/>
-        </w:rPr>
-        <w:t>Instead of in</w:t>
-      </w:r>
-      <w:r>
-        <w:rPr>
-          <w:sz w:val="18"/>
-          <w:szCs w:val="18"/>
-        </w:rPr>
-        <w:t xml:space="preserve">stalling GWT separately, we recommend using the Google Plugin for Eclipse which allows you to write, compile and run your code all through Eclipse. </w:t>
-      </w:r>
-    </w:p>
-    <w:p>
-      <w:pPr>
-        <w:ind w:firstLine="0"/>
-        <w:rPr>
-          <w:sz w:val="18"/>
-          <w:szCs w:val="18"/>
-        </w:rPr>
-      </w:pPr>
+        <w:t xml:space="preserve"> GWT version </w:t>
+      </w:r>
+      <w:r>
+        <w:rPr>
+          <w:sz w:val="18"/>
+          <w:szCs w:val="18"/>
+        </w:rPr>
+        <w:t>2.6.0</w:t>
+      </w:r>
+      <w:r>
+        <w:rPr>
+          <w:sz w:val="18"/>
+          <w:szCs w:val="18"/>
+        </w:rPr>
+        <w:t xml:space="preserve">. </w:t>
+      </w:r>
+    </w:p>
+    <w:p>
+      <w:pPr>
+        <w:ind w:firstLine="0"/>
+        <w:rPr>
+          <w:sz w:val="18"/>
+          <w:szCs w:val="18"/>
+        </w:rPr>
+      </w:pPr>
+    </w:p>
+    <w:p>
+      <w:pPr>
+        <w:ind w:firstLine="0"/>
+        <w:rPr>
+          <w:sz w:val="18"/>
+          <w:szCs w:val="18"/>
+        </w:rPr>
+      </w:pPr>
+      <w:r>
+        <w:rPr>
+          <w:sz w:val="18"/>
+          <w:szCs w:val="18"/>
+        </w:rPr>
+        <w:t xml:space="preserve">Instead of </w:t>
+      </w:r>
+      <w:r>
+        <w:rPr>
+          <w:sz w:val="18"/>
+          <w:szCs w:val="18"/>
+        </w:rPr>
+        <w:t xml:space="preserve">only </w:t>
+      </w:r>
+      <w:r>
+        <w:rPr>
+          <w:sz w:val="18"/>
+          <w:szCs w:val="18"/>
+        </w:rPr>
+        <w:t>in</w:t>
+      </w:r>
+      <w:r>
+        <w:rPr>
+          <w:sz w:val="18"/>
+          <w:szCs w:val="18"/>
+        </w:rPr>
+        <w:t>stalling GWT</w:t>
+      </w:r>
+      <w:r>
+        <w:rPr>
+          <w:sz w:val="18"/>
+          <w:szCs w:val="18"/>
+        </w:rPr>
+        <w:t xml:space="preserve"> and running it</w:t>
+      </w:r>
+      <w:r>
+        <w:rPr>
+          <w:sz w:val="18"/>
+          <w:szCs w:val="18"/>
+        </w:rPr>
+        <w:t xml:space="preserve"> </w:t>
+      </w:r>
+      <w:r>
+        <w:rPr>
+          <w:sz w:val="18"/>
+          <w:szCs w:val="18"/>
+        </w:rPr>
+        <w:t>outside of Eclipse</w:t>
+      </w:r>
+      <w:r>
+        <w:rPr>
+          <w:sz w:val="18"/>
+          <w:szCs w:val="18"/>
+        </w:rPr>
+        <w:t xml:space="preserve">, we recommend using the Google </w:t>
+      </w:r>
+      <w:proofErr w:type="spellStart"/>
+      <w:r>
+        <w:rPr>
+          <w:sz w:val="18"/>
+          <w:szCs w:val="18"/>
+        </w:rPr>
+        <w:t>Plugin</w:t>
+      </w:r>
+      <w:proofErr w:type="spellEnd"/>
+      <w:r>
+        <w:rPr>
+          <w:sz w:val="18"/>
+          <w:szCs w:val="18"/>
+        </w:rPr>
+        <w:t xml:space="preserve"> for Eclipse </w:t>
+      </w:r>
+      <w:r>
+        <w:rPr>
+          <w:sz w:val="18"/>
+          <w:szCs w:val="18"/>
+        </w:rPr>
+        <w:t>along with GWT.  This will allow</w:t>
+      </w:r>
+      <w:r>
+        <w:rPr>
+          <w:sz w:val="18"/>
+          <w:szCs w:val="18"/>
+        </w:rPr>
+        <w:t xml:space="preserve"> you to write, compile</w:t>
+      </w:r>
+      <w:r>
+        <w:rPr>
+          <w:sz w:val="18"/>
+          <w:szCs w:val="18"/>
+        </w:rPr>
+        <w:t>,</w:t>
+      </w:r>
+      <w:r>
+        <w:rPr>
+          <w:sz w:val="18"/>
+          <w:szCs w:val="18"/>
+        </w:rPr>
+        <w:t xml:space="preserve"> and run your code all through Eclipse. </w:t>
+      </w:r>
+    </w:p>
+    <w:p>
+      <w:pPr>
+        <w:ind w:firstLine="0"/>
+        <w:rPr>
+          <w:sz w:val="18"/>
+          <w:szCs w:val="18"/>
+        </w:rPr>
+      </w:pPr>
+    </w:p>
+    <w:p>
+      <w:pPr>
+        <w:ind w:firstLine="0"/>
+        <w:rPr>
+          <w:sz w:val="18"/>
+          <w:szCs w:val="18"/>
+          <w:u w:val="single"/>
+        </w:rPr>
+      </w:pPr>
+      <w:r>
+        <w:rPr>
+          <w:sz w:val="18"/>
+          <w:szCs w:val="18"/>
+          <w:u w:val="single"/>
+        </w:rPr>
+        <w:t>Installation</w:t>
+      </w:r>
+      <w:r>
+        <w:rPr>
+          <w:sz w:val="18"/>
+          <w:szCs w:val="18"/>
+          <w:u w:val="single"/>
+        </w:rPr>
+        <w:t xml:space="preserve"> of GWT </w:t>
+      </w:r>
+      <w:proofErr w:type="spellStart"/>
+      <w:r>
+        <w:rPr>
+          <w:sz w:val="18"/>
+          <w:szCs w:val="18"/>
+          <w:u w:val="single"/>
+        </w:rPr>
+        <w:t>PlugIn</w:t>
+      </w:r>
+      <w:proofErr w:type="spellEnd"/>
+      <w:r>
+        <w:rPr>
+          <w:sz w:val="18"/>
+          <w:szCs w:val="18"/>
+          <w:u w:val="single"/>
+        </w:rPr>
+        <w:t xml:space="preserve"> </w:t>
+      </w:r>
+      <w:proofErr w:type="gramStart"/>
+      <w:r>
+        <w:rPr>
+          <w:sz w:val="18"/>
+          <w:szCs w:val="18"/>
+          <w:u w:val="single"/>
+        </w:rPr>
+        <w:t>From</w:t>
+      </w:r>
+      <w:proofErr w:type="gramEnd"/>
+      <w:r>
+        <w:rPr>
+          <w:sz w:val="18"/>
+          <w:szCs w:val="18"/>
+          <w:u w:val="single"/>
+        </w:rPr>
+        <w:t xml:space="preserve"> Eclipse</w:t>
+      </w:r>
     </w:p>
     <w:p>
       <w:pPr>
@@ -552,6 +806,13 @@
           <w:sz w:val="18"/>
           <w:szCs w:val="18"/>
         </w:rPr>
+        <w:t>s</w:t>
+      </w:r>
+      <w:r>
+        <w:rPr>
+          <w:sz w:val="18"/>
+          <w:szCs w:val="18"/>
+        </w:rPr>
         <w:t>:</w:t>
       </w:r>
     </w:p>
@@ -564,7 +825,14 @@
           <w:sz w:val="18"/>
           <w:szCs w:val="18"/>
         </w:rPr>
-        <w:t>For Google Web Toolkit SDK, use the following URL</w:t>
+        <w:t>To install</w:t>
+      </w:r>
+      <w:r>
+        <w:rPr>
+          <w:sz w:val="18"/>
+          <w:szCs w:val="18"/>
+        </w:rPr>
+        <w:t xml:space="preserve"> Google Web Toolkit SDK, use the following URL</w:t>
       </w:r>
       <w:r>
         <w:t xml:space="preserve">: </w:t>
@@ -579,21 +847,78 @@
           <w:t>http://dl.google.com/eclipse/plugin/3.6</w:t>
         </w:r>
       </w:hyperlink>
-    </w:p>
-    <w:p>
-      <w:pPr>
-        <w:ind w:firstLine="0"/>
-        <w:rPr>
-          <w:sz w:val="18"/>
-          <w:szCs w:val="18"/>
-        </w:rPr>
-      </w:pPr>
-      <w:r>
-        <w:rPr>
-          <w:sz w:val="18"/>
-          <w:szCs w:val="18"/>
-        </w:rPr>
-        <w:t>For Google Plugin for Eclipse 3.6</w:t>
+      <w:r>
+        <w:t xml:space="preserve"> </w:t>
+      </w:r>
+      <w:r>
+        <w:t xml:space="preserve"> </w:t>
+      </w:r>
+    </w:p>
+    <w:p>
+      <w:pPr>
+        <w:ind w:firstLine="0"/>
+        <w:rPr>
+          <w:sz w:val="18"/>
+          <w:szCs w:val="18"/>
+        </w:rPr>
+      </w:pPr>
+      <w:r>
+        <w:rPr>
+          <w:sz w:val="18"/>
+          <w:szCs w:val="18"/>
+        </w:rPr>
+        <w:t xml:space="preserve">Google </w:t>
+      </w:r>
+      <w:r>
+        <w:rPr>
+          <w:sz w:val="18"/>
+          <w:szCs w:val="18"/>
+        </w:rPr>
+        <w:t>App Engine content isn’t needed, only Google Web Toolkit SDK 2.6.0.</w:t>
+      </w:r>
+    </w:p>
+    <w:p>
+      <w:pPr>
+        <w:ind w:firstLine="0"/>
+      </w:pPr>
+    </w:p>
+    <w:p>
+      <w:pPr>
+        <w:ind w:firstLine="0"/>
+        <w:rPr>
+          <w:sz w:val="18"/>
+          <w:szCs w:val="18"/>
+        </w:rPr>
+      </w:pPr>
+      <w:r>
+        <w:rPr>
+          <w:sz w:val="18"/>
+          <w:szCs w:val="18"/>
+        </w:rPr>
+        <w:t>To install</w:t>
+      </w:r>
+      <w:r>
+        <w:rPr>
+          <w:sz w:val="18"/>
+          <w:szCs w:val="18"/>
+        </w:rPr>
+        <w:t xml:space="preserve"> Google </w:t>
+      </w:r>
+      <w:proofErr w:type="spellStart"/>
+      <w:r>
+        <w:rPr>
+          <w:sz w:val="18"/>
+          <w:szCs w:val="18"/>
+        </w:rPr>
+        <w:t>Plugin</w:t>
+      </w:r>
+      <w:proofErr w:type="spellEnd"/>
+      <w:r>
+        <w:rPr>
+          <w:sz w:val="18"/>
+          <w:szCs w:val="18"/>
+        </w:rPr>
+        <w:t xml:space="preserve"> for Eclipse 3.6</w:t>
       </w:r>
       <w:r>
         <w:rPr>
@@ -618,41 +943,144 @@
             <w:sz w:val="18"/>
             <w:szCs w:val="18"/>
           </w:rPr>
-          <w:t>https://developers.google.com/eclipse/docs/download_older</w:t>
+          <w:t>https://developers.google.com/eclipse/docs/down</w:t>
+        </w:r>
+        <w:r>
+          <w:rPr>
+            <w:rStyle w:val="Hyperlink"/>
+            <w:sz w:val="18"/>
+            <w:szCs w:val="18"/>
+          </w:rPr>
+          <w:t>l</w:t>
+        </w:r>
+        <w:r>
+          <w:rPr>
+            <w:rStyle w:val="Hyperlink"/>
+            <w:sz w:val="18"/>
+            <w:szCs w:val="18"/>
+          </w:rPr>
+          <w:t>oad_older</w:t>
         </w:r>
       </w:hyperlink>
-    </w:p>
-    <w:p>
-      <w:pPr>
-        <w:ind w:firstLine="0"/>
-        <w:rPr>
-          <w:sz w:val="18"/>
-          <w:szCs w:val="18"/>
-        </w:rPr>
-      </w:pPr>
-      <w:r>
-        <w:rPr>
-          <w:sz w:val="18"/>
-          <w:szCs w:val="18"/>
-        </w:rPr>
-        <w:t>Please remember that we need plugin for Eclipse 3.6.</w:t>
-      </w:r>
-      <w:r>
-        <w:rPr>
-          <w:sz w:val="18"/>
-          <w:szCs w:val="18"/>
-        </w:rPr>
-        <w:t xml:space="preserve"> If you are having trouble downloading the plugin direct from Eclipse, please see the section </w:t>
-      </w:r>
-    </w:p>
-    <w:p>
-      <w:pPr>
-        <w:ind w:firstLine="0"/>
-        <w:rPr>
-          <w:sz w:val="18"/>
-          <w:szCs w:val="18"/>
-        </w:rPr>
-      </w:pPr>
+      <w:r>
+        <w:rPr>
+          <w:sz w:val="18"/>
+          <w:szCs w:val="18"/>
+        </w:rPr>
+        <w:t xml:space="preserve"> </w:t>
+      </w:r>
+      <w:r>
+        <w:rPr>
+          <w:sz w:val="18"/>
+          <w:szCs w:val="18"/>
+        </w:rPr>
+        <w:t xml:space="preserve">  </w:t>
+      </w:r>
+      <w:r>
+        <w:rPr>
+          <w:sz w:val="18"/>
+          <w:szCs w:val="18"/>
+        </w:rPr>
+        <w:t xml:space="preserve">Please remember to select the version of Google </w:t>
+      </w:r>
+      <w:proofErr w:type="spellStart"/>
+      <w:proofErr w:type="gramStart"/>
+      <w:r>
+        <w:rPr>
+          <w:sz w:val="18"/>
+          <w:szCs w:val="18"/>
+        </w:rPr>
+        <w:t>Plugin</w:t>
+      </w:r>
+      <w:proofErr w:type="spellEnd"/>
+      <w:r>
+        <w:rPr>
+          <w:sz w:val="18"/>
+          <w:szCs w:val="18"/>
+        </w:rPr>
+        <w:t xml:space="preserve"> </w:t>
+      </w:r>
+      <w:r>
+        <w:rPr>
+          <w:sz w:val="18"/>
+          <w:szCs w:val="18"/>
+        </w:rPr>
+        <w:t xml:space="preserve"> </w:t>
+      </w:r>
+      <w:r>
+        <w:rPr>
+          <w:sz w:val="18"/>
+          <w:szCs w:val="18"/>
+        </w:rPr>
+        <w:t>that</w:t>
+      </w:r>
+      <w:proofErr w:type="gramEnd"/>
+      <w:r>
+        <w:rPr>
+          <w:sz w:val="18"/>
+          <w:szCs w:val="18"/>
+        </w:rPr>
+        <w:t xml:space="preserve"> works</w:t>
+      </w:r>
+      <w:r>
+        <w:rPr>
+          <w:sz w:val="18"/>
+          <w:szCs w:val="18"/>
+        </w:rPr>
+        <w:t xml:space="preserve"> for Eclipse 3.6.</w:t>
+      </w:r>
+      <w:r>
+        <w:rPr>
+          <w:sz w:val="18"/>
+          <w:szCs w:val="18"/>
+        </w:rPr>
+        <w:t xml:space="preserve"> </w:t>
+      </w:r>
+      <w:r>
+        <w:rPr>
+          <w:sz w:val="18"/>
+          <w:szCs w:val="18"/>
+        </w:rPr>
+        <w:t xml:space="preserve"> </w:t>
+      </w:r>
+      <w:r>
+        <w:rPr>
+          <w:sz w:val="18"/>
+          <w:szCs w:val="18"/>
+        </w:rPr>
+        <w:t xml:space="preserve">If you are having trouble downloading the </w:t>
+      </w:r>
+      <w:proofErr w:type="spellStart"/>
+      <w:r>
+        <w:rPr>
+          <w:sz w:val="18"/>
+          <w:szCs w:val="18"/>
+        </w:rPr>
+        <w:t>plugin</w:t>
+      </w:r>
+      <w:proofErr w:type="spellEnd"/>
+      <w:r>
+        <w:rPr>
+          <w:sz w:val="18"/>
+          <w:szCs w:val="18"/>
+        </w:rPr>
+        <w:t xml:space="preserve"> direct from Eclipse, please see the </w:t>
+      </w:r>
+      <w:proofErr w:type="gramStart"/>
+      <w:r>
+        <w:rPr>
+          <w:sz w:val="18"/>
+          <w:szCs w:val="18"/>
+        </w:rPr>
+        <w:t xml:space="preserve">section </w:t>
+      </w:r>
+      <w:r>
+        <w:rPr>
+          <w:sz w:val="18"/>
+          <w:szCs w:val="18"/>
+        </w:rPr>
+        <w:t xml:space="preserve"> </w:t>
+      </w:r>
       <w:r>
         <w:rPr>
           <w:sz w:val="18"/>
@@ -660,6 +1088,7 @@
         </w:rPr>
         <w:t>“</w:t>
       </w:r>
+      <w:proofErr w:type="gramEnd"/>
       <w:r>
         <w:rPr>
           <w:sz w:val="18"/>
@@ -690,33 +1119,17 @@
         <w:rPr>
           <w:sz w:val="18"/>
           <w:szCs w:val="18"/>
-        </w:rPr>
-      </w:pPr>
-      <w:r>
-        <w:rPr>
-          <w:sz w:val="18"/>
-          <w:szCs w:val="18"/>
-        </w:rPr>
-        <w:t>Google App Engine content isn’t needed.</w:t>
-      </w:r>
-    </w:p>
-    <w:p>
-      <w:pPr>
-        <w:ind w:firstLine="0"/>
-        <w:rPr>
-          <w:sz w:val="18"/>
-          <w:szCs w:val="18"/>
-        </w:rPr>
-      </w:pPr>
-    </w:p>
-    <w:p>
-      <w:pPr>
-        <w:ind w:firstLine="0"/>
-        <w:rPr>
-          <w:sz w:val="18"/>
-          <w:szCs w:val="18"/>
-        </w:rPr>
-      </w:pPr>
+          <w:u w:val="single"/>
+        </w:rPr>
+      </w:pPr>
+      <w:r>
+        <w:rPr>
+          <w:sz w:val="18"/>
+          <w:szCs w:val="18"/>
+          <w:u w:val="single"/>
+        </w:rPr>
+        <w:t xml:space="preserve">Installing GWT </w:t>
+      </w:r>
     </w:p>
     <w:p>
       <w:pPr>
@@ -745,7 +1158,7 @@
           <w:sz w:val="18"/>
           <w:szCs w:val="18"/>
         </w:rPr>
-        <w:t>5</w:t>
+        <w:t>6</w:t>
       </w:r>
       <w:r>
         <w:rPr>
@@ -759,7 +1172,14 @@
           <w:sz w:val="18"/>
           <w:szCs w:val="18"/>
         </w:rPr>
-        <w:t>1 for successful compilation</w:t>
+        <w:t>0</w:t>
+      </w:r>
+      <w:r>
+        <w:rPr>
+          <w:sz w:val="18"/>
+          <w:szCs w:val="18"/>
+        </w:rPr>
+        <w:t xml:space="preserve"> for successful compilation</w:t>
       </w:r>
       <w:r>
         <w:rPr>
@@ -800,7 +1220,23 @@
             <w:sz w:val="18"/>
             <w:szCs w:val="18"/>
           </w:rPr>
-          <w:t>https://developers.google.com/web-toolkit/versions</w:t>
+          <w:t>https://developers.goog</w:t>
+        </w:r>
+        <w:r>
+          <w:rPr>
+            <w:rStyle w:val="Hyperlink"/>
+            <w:sz w:val="18"/>
+            <w:szCs w:val="18"/>
+          </w:rPr>
+          <w:t>l</w:t>
+        </w:r>
+        <w:r>
+          <w:rPr>
+            <w:rStyle w:val="Hyperlink"/>
+            <w:sz w:val="18"/>
+            <w:szCs w:val="18"/>
+          </w:rPr>
+          <w:t>e.com/web-toolkit/versions</w:t>
         </w:r>
       </w:hyperlink>
     </w:p>
@@ -833,7 +1269,7 @@
           <w:sz w:val="18"/>
           <w:szCs w:val="18"/>
         </w:rPr>
-        <w:t>5</w:t>
+        <w:t>6</w:t>
       </w:r>
       <w:r>
         <w:rPr>
@@ -847,7 +1283,7 @@
           <w:sz w:val="18"/>
           <w:szCs w:val="18"/>
         </w:rPr>
-        <w:t>1</w:t>
+        <w:t>0</w:t>
       </w:r>
       <w:r>
         <w:rPr>
@@ -983,7 +1419,7 @@
           <w:sz w:val="18"/>
           <w:szCs w:val="18"/>
         </w:rPr>
-        <w:t>5</w:t>
+        <w:t>6</w:t>
       </w:r>
       <w:r>
         <w:rPr>
@@ -997,7 +1433,7 @@
           <w:sz w:val="18"/>
           <w:szCs w:val="18"/>
         </w:rPr>
-        <w:t>1</w:t>
+        <w:t>0</w:t>
       </w:r>
       <w:r>
         <w:rPr>
@@ -1023,36 +1459,54 @@
           <w:u w:val="single"/>
         </w:rPr>
       </w:pPr>
+      <w:proofErr w:type="spellStart"/>
       <w:r>
         <w:rPr>
           <w:u w:val="single"/>
         </w:rPr>
         <w:t>MySQL</w:t>
       </w:r>
-    </w:p>
-    <w:p>
-      <w:pPr>
-        <w:ind w:firstLine="0"/>
-        <w:rPr>
-          <w:sz w:val="18"/>
-          <w:szCs w:val="18"/>
-        </w:rPr>
-      </w:pPr>
-    </w:p>
-    <w:p>
-      <w:pPr>
-        <w:ind w:firstLine="0"/>
-        <w:rPr>
-          <w:sz w:val="18"/>
-          <w:szCs w:val="18"/>
-        </w:rPr>
-      </w:pPr>
-      <w:r>
-        <w:rPr>
-          <w:sz w:val="18"/>
-          <w:szCs w:val="18"/>
-        </w:rPr>
-        <w:t>MAT currently uses MySQL community version 5.5.</w:t>
+      <w:proofErr w:type="spellEnd"/>
+    </w:p>
+    <w:p>
+      <w:pPr>
+        <w:ind w:firstLine="0"/>
+        <w:rPr>
+          <w:sz w:val="18"/>
+          <w:szCs w:val="18"/>
+        </w:rPr>
+      </w:pPr>
+    </w:p>
+    <w:p>
+      <w:pPr>
+        <w:ind w:firstLine="0"/>
+        <w:rPr>
+          <w:sz w:val="18"/>
+          <w:szCs w:val="18"/>
+        </w:rPr>
+      </w:pPr>
+      <w:r>
+        <w:rPr>
+          <w:sz w:val="18"/>
+          <w:szCs w:val="18"/>
+        </w:rPr>
+        <w:t xml:space="preserve">MAT currently uses </w:t>
+      </w:r>
+      <w:proofErr w:type="spellStart"/>
+      <w:r>
+        <w:rPr>
+          <w:sz w:val="18"/>
+          <w:szCs w:val="18"/>
+        </w:rPr>
+        <w:t>MySQL</w:t>
+      </w:r>
+      <w:proofErr w:type="spellEnd"/>
+      <w:r>
+        <w:rPr>
+          <w:sz w:val="18"/>
+          <w:szCs w:val="18"/>
+        </w:rPr>
+        <w:t xml:space="preserve"> community version 5.5.</w:t>
       </w:r>
       <w:r>
         <w:rPr>
@@ -1066,7 +1520,23 @@
           <w:sz w:val="18"/>
           <w:szCs w:val="18"/>
         </w:rPr>
-        <w:t>Download MySQL community server</w:t>
+        <w:t xml:space="preserve">Download </w:t>
+      </w:r>
+      <w:proofErr w:type="spellStart"/>
+      <w:r>
+        <w:rPr>
+          <w:sz w:val="18"/>
+          <w:szCs w:val="18"/>
+        </w:rPr>
+        <w:t>MySQL</w:t>
+      </w:r>
+      <w:proofErr w:type="spellEnd"/>
+      <w:r>
+        <w:rPr>
+          <w:sz w:val="18"/>
+          <w:szCs w:val="18"/>
+        </w:rPr>
+        <w:t xml:space="preserve"> community server</w:t>
       </w:r>
       <w:r>
         <w:rPr>
@@ -1101,7 +1571,23 @@
           <w:sz w:val="18"/>
           <w:szCs w:val="18"/>
         </w:rPr>
-        <w:t>. Installing MySQL workbench</w:t>
+        <w:t xml:space="preserve">. Installing </w:t>
+      </w:r>
+      <w:proofErr w:type="spellStart"/>
+      <w:r>
+        <w:rPr>
+          <w:sz w:val="18"/>
+          <w:szCs w:val="18"/>
+        </w:rPr>
+        <w:t>MySQL</w:t>
+      </w:r>
+      <w:proofErr w:type="spellEnd"/>
+      <w:r>
+        <w:rPr>
+          <w:sz w:val="18"/>
+          <w:szCs w:val="18"/>
+        </w:rPr>
+        <w:t xml:space="preserve"> workbench</w:t>
       </w:r>
       <w:r>
         <w:rPr>
@@ -1161,23 +1647,72 @@
           <w:sz w:val="18"/>
           <w:szCs w:val="18"/>
         </w:rPr>
-        <w:t>of the MySQL username and password when installing.</w:t>
-      </w:r>
-    </w:p>
-    <w:p>
-      <w:pPr>
-        <w:ind w:firstLine="0"/>
-        <w:rPr>
-          <w:sz w:val="18"/>
-          <w:szCs w:val="18"/>
-        </w:rPr>
-      </w:pPr>
-      <w:r>
-        <w:rPr>
-          <w:sz w:val="18"/>
-          <w:szCs w:val="18"/>
-        </w:rPr>
-        <w:t>Under the ‘mat’ folder find ‘Blank DB Scripts.zip’ and extract it. This file will contain the .sql files to create an initial database. Within this zip is also a file called ‘ReadMe.txt’ which will indicate the order in which you would need to run the .sql files.</w:t>
+        <w:t xml:space="preserve">of the </w:t>
+      </w:r>
+      <w:proofErr w:type="spellStart"/>
+      <w:r>
+        <w:rPr>
+          <w:sz w:val="18"/>
+          <w:szCs w:val="18"/>
+        </w:rPr>
+        <w:t>MySQL</w:t>
+      </w:r>
+      <w:proofErr w:type="spellEnd"/>
+      <w:r>
+        <w:rPr>
+          <w:sz w:val="18"/>
+          <w:szCs w:val="18"/>
+        </w:rPr>
+        <w:t xml:space="preserve"> username and password when installing.</w:t>
+      </w:r>
+    </w:p>
+    <w:p>
+      <w:pPr>
+        <w:ind w:firstLine="0"/>
+        <w:rPr>
+          <w:sz w:val="18"/>
+          <w:szCs w:val="18"/>
+        </w:rPr>
+      </w:pPr>
+      <w:r>
+        <w:rPr>
+          <w:sz w:val="18"/>
+          <w:szCs w:val="18"/>
+        </w:rPr>
+        <w:lastRenderedPageBreak/>
+        <w:t>Under the ‘mat’ folder find ‘Blank DB Scripts.zip’ and extract it. This file will contain the .</w:t>
+      </w:r>
+      <w:proofErr w:type="spellStart"/>
+      <w:r>
+        <w:rPr>
+          <w:sz w:val="18"/>
+          <w:szCs w:val="18"/>
+        </w:rPr>
+        <w:t>sql</w:t>
+      </w:r>
+      <w:proofErr w:type="spellEnd"/>
+      <w:r>
+        <w:rPr>
+          <w:sz w:val="18"/>
+          <w:szCs w:val="18"/>
+        </w:rPr>
+        <w:t xml:space="preserve"> files to create an initial database. Within this zip is also a file called ‘ReadMe.txt’ which will indicate the order in which you would need to run the .</w:t>
+      </w:r>
+      <w:proofErr w:type="spellStart"/>
+      <w:r>
+        <w:rPr>
+          <w:sz w:val="18"/>
+          <w:szCs w:val="18"/>
+        </w:rPr>
+        <w:t>sql</w:t>
+      </w:r>
+      <w:proofErr w:type="spellEnd"/>
+      <w:r>
+        <w:rPr>
+          <w:sz w:val="18"/>
+          <w:szCs w:val="18"/>
+        </w:rPr>
+        <w:t xml:space="preserve"> files.</w:t>
       </w:r>
       <w:r>
         <w:rPr>
@@ -1315,7 +1850,23 @@
           <w:sz w:val="18"/>
           <w:szCs w:val="18"/>
         </w:rPr>
-        <w:t xml:space="preserve"> Existing Project Into Workspace </w:t>
+        <w:t xml:space="preserve"> Existing Project </w:t>
+      </w:r>
+      <w:proofErr w:type="gramStart"/>
+      <w:r>
+        <w:rPr>
+          <w:sz w:val="18"/>
+          <w:szCs w:val="18"/>
+        </w:rPr>
+        <w:t>Into</w:t>
+      </w:r>
+      <w:proofErr w:type="gramEnd"/>
+      <w:r>
+        <w:rPr>
+          <w:sz w:val="18"/>
+          <w:szCs w:val="18"/>
+        </w:rPr>
+        <w:t xml:space="preserve"> Workspace </w:t>
       </w:r>
       <w:r>
         <w:rPr>
@@ -1512,7 +2063,23 @@
           <w:sz w:val="18"/>
           <w:szCs w:val="18"/>
         </w:rPr>
-        <w:t xml:space="preserve">build.xml (right click and Run As </w:t>
+        <w:t xml:space="preserve">build.xml (right </w:t>
+      </w:r>
+      <w:proofErr w:type="gramStart"/>
+      <w:r>
+        <w:rPr>
+          <w:sz w:val="18"/>
+          <w:szCs w:val="18"/>
+        </w:rPr>
+        <w:t>click</w:t>
+      </w:r>
+      <w:proofErr w:type="gramEnd"/>
+      <w:r>
+        <w:rPr>
+          <w:sz w:val="18"/>
+          <w:szCs w:val="18"/>
+        </w:rPr>
+        <w:t xml:space="preserve"> and Run As </w:t>
       </w:r>
       <w:r>
         <w:rPr>
@@ -1583,8 +2150,17 @@
           <w:sz w:val="18"/>
           <w:szCs w:val="18"/>
         </w:rPr>
-        <w:t>at/work/artifacts/MeasureAuthoringTool.war</w:t>
-      </w:r>
+        <w:t>at/work/artifacts/</w:t>
+      </w:r>
+      <w:proofErr w:type="spellStart"/>
+      <w:r>
+        <w:rPr>
+          <w:sz w:val="18"/>
+          <w:szCs w:val="18"/>
+        </w:rPr>
+        <w:t>MeasureAuthoringTool.war</w:t>
+      </w:r>
+      <w:proofErr w:type="spellEnd"/>
     </w:p>
     <w:p>
       <w:pPr>
@@ -1630,7 +2206,23 @@
           <w:sz w:val="18"/>
           <w:szCs w:val="18"/>
         </w:rPr>
-        <w:t>You need to make some changes to some of the files in the code base so that MAT will connect to your local MySQL db.</w:t>
+        <w:t xml:space="preserve">You need to make some changes to some of the files in the code base so that MAT will connect to your local </w:t>
+      </w:r>
+      <w:proofErr w:type="spellStart"/>
+      <w:r>
+        <w:rPr>
+          <w:sz w:val="18"/>
+          <w:szCs w:val="18"/>
+        </w:rPr>
+        <w:t>MySQL</w:t>
+      </w:r>
+      <w:proofErr w:type="spellEnd"/>
+      <w:r>
+        <w:rPr>
+          <w:sz w:val="18"/>
+          <w:szCs w:val="18"/>
+        </w:rPr>
+        <w:t xml:space="preserve"> db.</w:t>
       </w:r>
     </w:p>
     <w:p>
@@ -1703,6 +2295,7 @@
         </w:rPr>
         <w:t>“</w:t>
       </w:r>
+      <w:proofErr w:type="spellStart"/>
       <w:r>
         <w:rPr>
           <w:sz w:val="18"/>
@@ -1710,6 +2303,7 @@
         </w:rPr>
         <w:t>dataSource</w:t>
       </w:r>
+      <w:proofErr w:type="spellEnd"/>
       <w:r>
         <w:rPr>
           <w:sz w:val="18"/>
@@ -1722,7 +2316,23 @@
           <w:sz w:val="18"/>
           <w:szCs w:val="18"/>
         </w:rPr>
-        <w:t xml:space="preserve"> bean to point to your local MySQL database.</w:t>
+        <w:t xml:space="preserve"> bean to point to your local </w:t>
+      </w:r>
+      <w:proofErr w:type="spellStart"/>
+      <w:r>
+        <w:rPr>
+          <w:sz w:val="18"/>
+          <w:szCs w:val="18"/>
+        </w:rPr>
+        <w:t>MySQL</w:t>
+      </w:r>
+      <w:proofErr w:type="spellEnd"/>
+      <w:r>
+        <w:rPr>
+          <w:sz w:val="18"/>
+          <w:szCs w:val="18"/>
+        </w:rPr>
+        <w:t xml:space="preserve"> database.</w:t>
       </w:r>
     </w:p>
     <w:p>
@@ -1806,37 +2416,9 @@
           <w:szCs w:val="16"/>
           <w:lang w:bidi="ar-SA"/>
         </w:rPr>
-        <w:t>"dataSource"</w:t>
-      </w:r>
-      <w:r>
-        <w:rPr>
-          <w:rFonts w:ascii="Courier New" w:hAnsi="Courier New" w:cs="Courier New"/>
-          <w:sz w:val="16"/>
-          <w:szCs w:val="16"/>
-          <w:lang w:bidi="ar-SA"/>
-        </w:rPr>
-        <w:t xml:space="preserve"> </w:t>
-      </w:r>
-      <w:r>
-        <w:rPr>
-          <w:rFonts w:ascii="Courier New" w:hAnsi="Courier New" w:cs="Courier New"/>
-          <w:color w:val="7F007F"/>
-          <w:sz w:val="16"/>
-          <w:szCs w:val="16"/>
-          <w:lang w:bidi="ar-SA"/>
-        </w:rPr>
-        <w:t>class</w:t>
-      </w:r>
-      <w:r>
-        <w:rPr>
-          <w:rFonts w:ascii="Courier New" w:hAnsi="Courier New" w:cs="Courier New"/>
-          <w:color w:val="000000"/>
-          <w:sz w:val="16"/>
-          <w:szCs w:val="16"/>
-          <w:lang w:bidi="ar-SA"/>
-        </w:rPr>
-        <w:t>=</w:t>
-      </w:r>
+        <w:t>"</w:t>
+      </w:r>
+      <w:proofErr w:type="spellStart"/>
       <w:r>
         <w:rPr>
           <w:rFonts w:ascii="Courier New" w:hAnsi="Courier New" w:cs="Courier New"/>
@@ -1847,37 +2429,9 @@
           <w:szCs w:val="16"/>
           <w:lang w:bidi="ar-SA"/>
         </w:rPr>
-        <w:t>"org.apache.commons.dbcp.BasicDataSource"</w:t>
-      </w:r>
-      <w:r>
-        <w:rPr>
-          <w:rFonts w:ascii="Courier New" w:hAnsi="Courier New" w:cs="Courier New"/>
-          <w:sz w:val="16"/>
-          <w:szCs w:val="16"/>
-          <w:lang w:bidi="ar-SA"/>
-        </w:rPr>
-        <w:t xml:space="preserve"> </w:t>
-      </w:r>
-      <w:r>
-        <w:rPr>
-          <w:rFonts w:ascii="Courier New" w:hAnsi="Courier New" w:cs="Courier New"/>
-          <w:color w:val="7F007F"/>
-          <w:sz w:val="16"/>
-          <w:szCs w:val="16"/>
-          <w:lang w:bidi="ar-SA"/>
-        </w:rPr>
-        <w:t>destroy-method</w:t>
-      </w:r>
-      <w:r>
-        <w:rPr>
-          <w:rFonts w:ascii="Courier New" w:hAnsi="Courier New" w:cs="Courier New"/>
-          <w:color w:val="000000"/>
-          <w:sz w:val="16"/>
-          <w:szCs w:val="16"/>
-          <w:lang w:bidi="ar-SA"/>
-        </w:rPr>
-        <w:t>=</w:t>
-      </w:r>
+        <w:t>dataSource</w:t>
+      </w:r>
+      <w:proofErr w:type="spellEnd"/>
       <w:r>
         <w:rPr>
           <w:rFonts w:ascii="Courier New" w:hAnsi="Courier New" w:cs="Courier New"/>
@@ -1888,6 +2442,114 @@
           <w:szCs w:val="16"/>
           <w:lang w:bidi="ar-SA"/>
         </w:rPr>
+        <w:t>"</w:t>
+      </w:r>
+      <w:r>
+        <w:rPr>
+          <w:rFonts w:ascii="Courier New" w:hAnsi="Courier New" w:cs="Courier New"/>
+          <w:sz w:val="16"/>
+          <w:szCs w:val="16"/>
+          <w:lang w:bidi="ar-SA"/>
+        </w:rPr>
+        <w:t xml:space="preserve"> </w:t>
+      </w:r>
+      <w:r>
+        <w:rPr>
+          <w:rFonts w:ascii="Courier New" w:hAnsi="Courier New" w:cs="Courier New"/>
+          <w:color w:val="7F007F"/>
+          <w:sz w:val="16"/>
+          <w:szCs w:val="16"/>
+          <w:lang w:bidi="ar-SA"/>
+        </w:rPr>
+        <w:t>class</w:t>
+      </w:r>
+      <w:r>
+        <w:rPr>
+          <w:rFonts w:ascii="Courier New" w:hAnsi="Courier New" w:cs="Courier New"/>
+          <w:color w:val="000000"/>
+          <w:sz w:val="16"/>
+          <w:szCs w:val="16"/>
+          <w:lang w:bidi="ar-SA"/>
+        </w:rPr>
+        <w:t>=</w:t>
+      </w:r>
+      <w:r>
+        <w:rPr>
+          <w:rFonts w:ascii="Courier New" w:hAnsi="Courier New" w:cs="Courier New"/>
+          <w:i/>
+          <w:iCs/>
+          <w:color w:val="2A00FF"/>
+          <w:sz w:val="16"/>
+          <w:szCs w:val="16"/>
+          <w:lang w:bidi="ar-SA"/>
+        </w:rPr>
+        <w:t>"</w:t>
+      </w:r>
+      <w:proofErr w:type="spellStart"/>
+      <w:r>
+        <w:rPr>
+          <w:rFonts w:ascii="Courier New" w:hAnsi="Courier New" w:cs="Courier New"/>
+          <w:i/>
+          <w:iCs/>
+          <w:color w:val="2A00FF"/>
+          <w:sz w:val="16"/>
+          <w:szCs w:val="16"/>
+          <w:lang w:bidi="ar-SA"/>
+        </w:rPr>
+        <w:t>org.apache.commons.dbcp.BasicDataSource</w:t>
+      </w:r>
+      <w:proofErr w:type="spellEnd"/>
+      <w:r>
+        <w:rPr>
+          <w:rFonts w:ascii="Courier New" w:hAnsi="Courier New" w:cs="Courier New"/>
+          <w:i/>
+          <w:iCs/>
+          <w:color w:val="2A00FF"/>
+          <w:sz w:val="16"/>
+          <w:szCs w:val="16"/>
+          <w:lang w:bidi="ar-SA"/>
+        </w:rPr>
+        <w:t>"</w:t>
+      </w:r>
+      <w:r>
+        <w:rPr>
+          <w:rFonts w:ascii="Courier New" w:hAnsi="Courier New" w:cs="Courier New"/>
+          <w:sz w:val="16"/>
+          <w:szCs w:val="16"/>
+          <w:lang w:bidi="ar-SA"/>
+        </w:rPr>
+        <w:t xml:space="preserve"> </w:t>
+      </w:r>
+      <w:r>
+        <w:rPr>
+          <w:rFonts w:ascii="Courier New" w:hAnsi="Courier New" w:cs="Courier New"/>
+          <w:color w:val="7F007F"/>
+          <w:sz w:val="16"/>
+          <w:szCs w:val="16"/>
+          <w:lang w:bidi="ar-SA"/>
+        </w:rPr>
+        <w:t>destroy-method</w:t>
+      </w:r>
+      <w:r>
+        <w:rPr>
+          <w:rFonts w:ascii="Courier New" w:hAnsi="Courier New" w:cs="Courier New"/>
+          <w:color w:val="000000"/>
+          <w:sz w:val="16"/>
+          <w:szCs w:val="16"/>
+          <w:lang w:bidi="ar-SA"/>
+        </w:rPr>
+        <w:t>=</w:t>
+      </w:r>
+      <w:r>
+        <w:rPr>
+          <w:rFonts w:ascii="Courier New" w:hAnsi="Courier New" w:cs="Courier New"/>
+          <w:i/>
+          <w:iCs/>
+          <w:color w:val="2A00FF"/>
+          <w:sz w:val="16"/>
+          <w:szCs w:val="16"/>
+          <w:lang w:bidi="ar-SA"/>
+        </w:rPr>
         <w:t>"close"</w:t>
       </w:r>
       <w:r>
@@ -1983,37 +2645,9 @@
           <w:szCs w:val="16"/>
           <w:lang w:bidi="ar-SA"/>
         </w:rPr>
-        <w:t>"driverClassName"</w:t>
-      </w:r>
-      <w:r>
-        <w:rPr>
-          <w:rFonts w:ascii="Courier New" w:hAnsi="Courier New" w:cs="Courier New"/>
-          <w:sz w:val="16"/>
-          <w:szCs w:val="16"/>
-          <w:lang w:bidi="ar-SA"/>
-        </w:rPr>
-        <w:t xml:space="preserve"> </w:t>
-      </w:r>
-      <w:r>
-        <w:rPr>
-          <w:rFonts w:ascii="Courier New" w:hAnsi="Courier New" w:cs="Courier New"/>
-          <w:color w:val="7F007F"/>
-          <w:sz w:val="16"/>
-          <w:szCs w:val="16"/>
-          <w:lang w:bidi="ar-SA"/>
-        </w:rPr>
-        <w:t>value</w:t>
-      </w:r>
-      <w:r>
-        <w:rPr>
-          <w:rFonts w:ascii="Courier New" w:hAnsi="Courier New" w:cs="Courier New"/>
-          <w:color w:val="000000"/>
-          <w:sz w:val="16"/>
-          <w:szCs w:val="16"/>
-          <w:lang w:bidi="ar-SA"/>
-        </w:rPr>
-        <w:t>=</w:t>
-      </w:r>
+        <w:t>"</w:t>
+      </w:r>
+      <w:proofErr w:type="spellStart"/>
       <w:r>
         <w:rPr>
           <w:rFonts w:ascii="Courier New" w:hAnsi="Courier New" w:cs="Courier New"/>
@@ -2024,7 +2658,87 @@
           <w:szCs w:val="16"/>
           <w:lang w:bidi="ar-SA"/>
         </w:rPr>
-        <w:t>"com.mysql.jdbc.Driver"</w:t>
+        <w:t>driverClassName</w:t>
+      </w:r>
+      <w:proofErr w:type="spellEnd"/>
+      <w:r>
+        <w:rPr>
+          <w:rFonts w:ascii="Courier New" w:hAnsi="Courier New" w:cs="Courier New"/>
+          <w:i/>
+          <w:iCs/>
+          <w:color w:val="2A00FF"/>
+          <w:sz w:val="16"/>
+          <w:szCs w:val="16"/>
+          <w:lang w:bidi="ar-SA"/>
+        </w:rPr>
+        <w:t>"</w:t>
+      </w:r>
+      <w:r>
+        <w:rPr>
+          <w:rFonts w:ascii="Courier New" w:hAnsi="Courier New" w:cs="Courier New"/>
+          <w:sz w:val="16"/>
+          <w:szCs w:val="16"/>
+          <w:lang w:bidi="ar-SA"/>
+        </w:rPr>
+        <w:t xml:space="preserve"> </w:t>
+      </w:r>
+      <w:r>
+        <w:rPr>
+          <w:rFonts w:ascii="Courier New" w:hAnsi="Courier New" w:cs="Courier New"/>
+          <w:color w:val="7F007F"/>
+          <w:sz w:val="16"/>
+          <w:szCs w:val="16"/>
+          <w:lang w:bidi="ar-SA"/>
+        </w:rPr>
+        <w:t>value</w:t>
+      </w:r>
+      <w:r>
+        <w:rPr>
+          <w:rFonts w:ascii="Courier New" w:hAnsi="Courier New" w:cs="Courier New"/>
+          <w:color w:val="000000"/>
+          <w:sz w:val="16"/>
+          <w:szCs w:val="16"/>
+          <w:lang w:bidi="ar-SA"/>
+        </w:rPr>
+        <w:t>=</w:t>
+      </w:r>
+      <w:r>
+        <w:rPr>
+          <w:rFonts w:ascii="Courier New" w:hAnsi="Courier New" w:cs="Courier New"/>
+          <w:i/>
+          <w:iCs/>
+          <w:color w:val="2A00FF"/>
+          <w:sz w:val="16"/>
+          <w:szCs w:val="16"/>
+          <w:lang w:bidi="ar-SA"/>
+        </w:rPr>
+        <w:t>"</w:t>
+      </w:r>
+      <w:proofErr w:type="spellStart"/>
+      <w:r>
+        <w:rPr>
+          <w:rFonts w:ascii="Courier New" w:hAnsi="Courier New" w:cs="Courier New"/>
+          <w:i/>
+          <w:iCs/>
+          <w:color w:val="2A00FF"/>
+          <w:sz w:val="16"/>
+          <w:szCs w:val="16"/>
+          <w:lang w:bidi="ar-SA"/>
+        </w:rPr>
+        <w:t>com.mysql.jdbc.Driver</w:t>
+      </w:r>
+      <w:proofErr w:type="spellEnd"/>
+      <w:r>
+        <w:rPr>
+          <w:rFonts w:ascii="Courier New" w:hAnsi="Courier New" w:cs="Courier New"/>
+          <w:i/>
+          <w:iCs/>
+          <w:color w:val="2A00FF"/>
+          <w:sz w:val="16"/>
+          <w:szCs w:val="16"/>
+          <w:lang w:bidi="ar-SA"/>
+        </w:rPr>
+        <w:t>"</w:t>
       </w:r>
       <w:r>
         <w:rPr>
@@ -2119,37 +2833,9 @@
           <w:szCs w:val="16"/>
           <w:lang w:bidi="ar-SA"/>
         </w:rPr>
-        <w:t>"url"</w:t>
-      </w:r>
-      <w:r>
-        <w:rPr>
-          <w:rFonts w:ascii="Courier New" w:hAnsi="Courier New" w:cs="Courier New"/>
-          <w:sz w:val="16"/>
-          <w:szCs w:val="16"/>
-          <w:lang w:bidi="ar-SA"/>
-        </w:rPr>
-        <w:t xml:space="preserve"> </w:t>
-      </w:r>
-      <w:r>
-        <w:rPr>
-          <w:rFonts w:ascii="Courier New" w:hAnsi="Courier New" w:cs="Courier New"/>
-          <w:color w:val="7F007F"/>
-          <w:sz w:val="16"/>
-          <w:szCs w:val="16"/>
-          <w:lang w:bidi="ar-SA"/>
-        </w:rPr>
-        <w:t>value</w:t>
-      </w:r>
-      <w:r>
-        <w:rPr>
-          <w:rFonts w:ascii="Courier New" w:hAnsi="Courier New" w:cs="Courier New"/>
-          <w:color w:val="000000"/>
-          <w:sz w:val="16"/>
-          <w:szCs w:val="16"/>
-          <w:lang w:bidi="ar-SA"/>
-        </w:rPr>
-        <w:t>=</w:t>
-      </w:r>
+        <w:t>"</w:t>
+      </w:r>
+      <w:proofErr w:type="spellStart"/>
       <w:r>
         <w:rPr>
           <w:rFonts w:ascii="Courier New" w:hAnsi="Courier New" w:cs="Courier New"/>
@@ -2160,7 +2846,101 @@
           <w:szCs w:val="16"/>
           <w:lang w:bidi="ar-SA"/>
         </w:rPr>
-        <w:t>"jdbc:mysql://localhost</w:t>
+        <w:t>url</w:t>
+      </w:r>
+      <w:proofErr w:type="spellEnd"/>
+      <w:r>
+        <w:rPr>
+          <w:rFonts w:ascii="Courier New" w:hAnsi="Courier New" w:cs="Courier New"/>
+          <w:i/>
+          <w:iCs/>
+          <w:color w:val="2A00FF"/>
+          <w:sz w:val="16"/>
+          <w:szCs w:val="16"/>
+          <w:lang w:bidi="ar-SA"/>
+        </w:rPr>
+        <w:t>"</w:t>
+      </w:r>
+      <w:r>
+        <w:rPr>
+          <w:rFonts w:ascii="Courier New" w:hAnsi="Courier New" w:cs="Courier New"/>
+          <w:sz w:val="16"/>
+          <w:szCs w:val="16"/>
+          <w:lang w:bidi="ar-SA"/>
+        </w:rPr>
+        <w:t xml:space="preserve"> </w:t>
+      </w:r>
+      <w:r>
+        <w:rPr>
+          <w:rFonts w:ascii="Courier New" w:hAnsi="Courier New" w:cs="Courier New"/>
+          <w:color w:val="7F007F"/>
+          <w:sz w:val="16"/>
+          <w:szCs w:val="16"/>
+          <w:lang w:bidi="ar-SA"/>
+        </w:rPr>
+        <w:t>value</w:t>
+      </w:r>
+      <w:r>
+        <w:rPr>
+          <w:rFonts w:ascii="Courier New" w:hAnsi="Courier New" w:cs="Courier New"/>
+          <w:color w:val="000000"/>
+          <w:sz w:val="16"/>
+          <w:szCs w:val="16"/>
+          <w:lang w:bidi="ar-SA"/>
+        </w:rPr>
+        <w:t>=</w:t>
+      </w:r>
+      <w:r>
+        <w:rPr>
+          <w:rFonts w:ascii="Courier New" w:hAnsi="Courier New" w:cs="Courier New"/>
+          <w:i/>
+          <w:iCs/>
+          <w:color w:val="2A00FF"/>
+          <w:sz w:val="16"/>
+          <w:szCs w:val="16"/>
+          <w:lang w:bidi="ar-SA"/>
+        </w:rPr>
+        <w:t>"</w:t>
+      </w:r>
+      <w:proofErr w:type="spellStart"/>
+      <w:r>
+        <w:rPr>
+          <w:rFonts w:ascii="Courier New" w:hAnsi="Courier New" w:cs="Courier New"/>
+          <w:i/>
+          <w:iCs/>
+          <w:color w:val="2A00FF"/>
+          <w:sz w:val="16"/>
+          <w:szCs w:val="16"/>
+          <w:lang w:bidi="ar-SA"/>
+        </w:rPr>
+        <w:t>jdbc</w:t>
+      </w:r>
+      <w:proofErr w:type="gramStart"/>
+      <w:r>
+        <w:rPr>
+          <w:rFonts w:ascii="Courier New" w:hAnsi="Courier New" w:cs="Courier New"/>
+          <w:i/>
+          <w:iCs/>
+          <w:color w:val="2A00FF"/>
+          <w:sz w:val="16"/>
+          <w:szCs w:val="16"/>
+          <w:lang w:bidi="ar-SA"/>
+        </w:rPr>
+        <w:t>:mysql</w:t>
+      </w:r>
+      <w:proofErr w:type="spellEnd"/>
+      <w:proofErr w:type="gramEnd"/>
+      <w:r>
+        <w:rPr>
+          <w:rFonts w:ascii="Courier New" w:hAnsi="Courier New" w:cs="Courier New"/>
+          <w:i/>
+          <w:iCs/>
+          <w:color w:val="2A00FF"/>
+          <w:sz w:val="16"/>
+          <w:szCs w:val="16"/>
+          <w:lang w:bidi="ar-SA"/>
+        </w:rPr>
+        <w:t>://localhost</w:t>
       </w:r>
       <w:r>
         <w:rPr>
@@ -2859,8 +3639,20 @@
           <w:szCs w:val="16"/>
           <w:lang w:bidi="ar-SA"/>
         </w:rPr>
-        <w:t>intercept-url</w:t>
-      </w:r>
+        <w:t>intercept-</w:t>
+      </w:r>
+      <w:proofErr w:type="spellStart"/>
+      <w:r>
+        <w:rPr>
+          <w:rFonts w:ascii="Courier New" w:hAnsi="Courier New" w:cs="Courier New"/>
+          <w:color w:val="3F7F7F"/>
+          <w:sz w:val="16"/>
+          <w:szCs w:val="16"/>
+          <w:lang w:bidi="ar-SA"/>
+        </w:rPr>
+        <w:t>url</w:t>
+      </w:r>
+      <w:proofErr w:type="spellEnd"/>
       <w:r>
         <w:rPr>
           <w:rFonts w:ascii="Courier New" w:hAnsi="Courier New" w:cs="Courier New"/>
@@ -2941,7 +3733,47 @@
           <w:szCs w:val="16"/>
           <w:lang w:bidi="ar-SA"/>
         </w:rPr>
-        <w:t>"isAuthenticated()"</w:t>
+        <w:t>"</w:t>
+      </w:r>
+      <w:proofErr w:type="spellStart"/>
+      <w:proofErr w:type="gramStart"/>
+      <w:r>
+        <w:rPr>
+          <w:rFonts w:ascii="Courier New" w:hAnsi="Courier New" w:cs="Courier New"/>
+          <w:i/>
+          <w:iCs/>
+          <w:color w:val="2A00FF"/>
+          <w:sz w:val="16"/>
+          <w:szCs w:val="16"/>
+          <w:lang w:bidi="ar-SA"/>
+        </w:rPr>
+        <w:t>isAuthenticated</w:t>
+      </w:r>
+      <w:proofErr w:type="spellEnd"/>
+      <w:r>
+        <w:rPr>
+          <w:rFonts w:ascii="Courier New" w:hAnsi="Courier New" w:cs="Courier New"/>
+          <w:i/>
+          <w:iCs/>
+          <w:color w:val="2A00FF"/>
+          <w:sz w:val="16"/>
+          <w:szCs w:val="16"/>
+          <w:lang w:bidi="ar-SA"/>
+        </w:rPr>
+        <w:t>(</w:t>
+      </w:r>
+      <w:proofErr w:type="gramEnd"/>
+      <w:r>
+        <w:rPr>
+          <w:rFonts w:ascii="Courier New" w:hAnsi="Courier New" w:cs="Courier New"/>
+          <w:i/>
+          <w:iCs/>
+          <w:color w:val="2A00FF"/>
+          <w:sz w:val="16"/>
+          <w:szCs w:val="16"/>
+          <w:lang w:bidi="ar-SA"/>
+        </w:rPr>
+        <w:t>)"</w:t>
       </w:r>
       <w:r>
         <w:rPr>
@@ -3004,8 +3836,20 @@
           <w:szCs w:val="20"/>
           <w:lang w:bidi="ar-SA"/>
         </w:rPr>
-        <w:t>intercept-url</w:t>
-      </w:r>
+        <w:t>intercept-</w:t>
+      </w:r>
+      <w:proofErr w:type="spellStart"/>
+      <w:r>
+        <w:rPr>
+          <w:rFonts w:ascii="Courier New" w:hAnsi="Courier New" w:cs="Courier New"/>
+          <w:color w:val="3F7F7F"/>
+          <w:sz w:val="20"/>
+          <w:szCs w:val="20"/>
+          <w:lang w:bidi="ar-SA"/>
+        </w:rPr>
+        <w:t>url</w:t>
+      </w:r>
+      <w:proofErr w:type="spellEnd"/>
       <w:r>
         <w:rPr>
           <w:rFonts w:ascii="Courier New" w:hAnsi="Courier New" w:cs="Courier New"/>
@@ -3086,7 +3930,47 @@
           <w:szCs w:val="20"/>
           <w:lang w:bidi="ar-SA"/>
         </w:rPr>
-        <w:t>"isAuthenticated()"</w:t>
+        <w:t>"</w:t>
+      </w:r>
+      <w:proofErr w:type="spellStart"/>
+      <w:proofErr w:type="gramStart"/>
+      <w:r>
+        <w:rPr>
+          <w:rFonts w:ascii="Courier New" w:hAnsi="Courier New" w:cs="Courier New"/>
+          <w:i/>
+          <w:iCs/>
+          <w:color w:val="2A00FF"/>
+          <w:sz w:val="20"/>
+          <w:szCs w:val="20"/>
+          <w:lang w:bidi="ar-SA"/>
+        </w:rPr>
+        <w:t>isAuthenticated</w:t>
+      </w:r>
+      <w:proofErr w:type="spellEnd"/>
+      <w:r>
+        <w:rPr>
+          <w:rFonts w:ascii="Courier New" w:hAnsi="Courier New" w:cs="Courier New"/>
+          <w:i/>
+          <w:iCs/>
+          <w:color w:val="2A00FF"/>
+          <w:sz w:val="20"/>
+          <w:szCs w:val="20"/>
+          <w:lang w:bidi="ar-SA"/>
+        </w:rPr>
+        <w:t>(</w:t>
+      </w:r>
+      <w:proofErr w:type="gramEnd"/>
+      <w:r>
+        <w:rPr>
+          <w:rFonts w:ascii="Courier New" w:hAnsi="Courier New" w:cs="Courier New"/>
+          <w:i/>
+          <w:iCs/>
+          <w:color w:val="2A00FF"/>
+          <w:sz w:val="20"/>
+          <w:szCs w:val="20"/>
+          <w:lang w:bidi="ar-SA"/>
+        </w:rPr>
+        <w:t>)"</w:t>
       </w:r>
       <w:r>
         <w:rPr>
@@ -3168,8 +4052,20 @@
           <w:szCs w:val="16"/>
           <w:lang w:bidi="ar-SA"/>
         </w:rPr>
-        <w:t>default-target-url</w:t>
-      </w:r>
+        <w:t>default-target-</w:t>
+      </w:r>
+      <w:proofErr w:type="spellStart"/>
+      <w:r>
+        <w:rPr>
+          <w:rFonts w:ascii="Courier New" w:hAnsi="Courier New" w:cs="Courier New"/>
+          <w:color w:val="7F007F"/>
+          <w:sz w:val="16"/>
+          <w:szCs w:val="16"/>
+          <w:lang w:bidi="ar-SA"/>
+        </w:rPr>
+        <w:t>url</w:t>
+      </w:r>
+      <w:proofErr w:type="spellEnd"/>
       <w:r>
         <w:rPr>
           <w:rFonts w:ascii="Courier New" w:hAnsi="Courier New" w:cs="Courier New"/>
@@ -3203,19 +4099,9 @@
           <w:szCs w:val="16"/>
           <w:lang w:bidi="ar-SA"/>
         </w:rPr>
-        <w:t>/Mat.html?gwt.codesvr=127.0.0.1:9997"</w:t>
-      </w:r>
-      <w:r>
-        <w:rPr>
-          <w:rFonts w:ascii="Courier New" w:hAnsi="Courier New" w:cs="Courier New"/>
-          <w:b/>
-          <w:color w:val="000000" w:themeColor="text1"/>
-          <w:sz w:val="16"/>
-          <w:szCs w:val="16"/>
-          <w:lang w:bidi="ar-SA"/>
-        </w:rPr>
-        <w:t xml:space="preserve"> login-page=</w:t>
-      </w:r>
+        <w:t>/</w:t>
+      </w:r>
+      <w:proofErr w:type="spellStart"/>
       <w:r>
         <w:rPr>
           <w:rFonts w:ascii="Courier New" w:hAnsi="Courier New" w:cs="Courier New"/>
@@ -3227,7 +4113,73 @@
           <w:szCs w:val="16"/>
           <w:lang w:bidi="ar-SA"/>
         </w:rPr>
-        <w:t>"/Login.html?gwt.codesvr=127.0.0.1:9997</w:t>
+        <w:t>Mat.html?gwt.codesvr</w:t>
+      </w:r>
+      <w:proofErr w:type="spellEnd"/>
+      <w:r>
+        <w:rPr>
+          <w:rFonts w:ascii="Courier New" w:hAnsi="Courier New" w:cs="Courier New"/>
+          <w:b/>
+          <w:i/>
+          <w:iCs/>
+          <w:color w:val="000000" w:themeColor="text1"/>
+          <w:sz w:val="16"/>
+          <w:szCs w:val="16"/>
+          <w:lang w:bidi="ar-SA"/>
+        </w:rPr>
+        <w:t>=127.0.0.1:9997"</w:t>
+      </w:r>
+      <w:r>
+        <w:rPr>
+          <w:rFonts w:ascii="Courier New" w:hAnsi="Courier New" w:cs="Courier New"/>
+          <w:b/>
+          <w:color w:val="000000" w:themeColor="text1"/>
+          <w:sz w:val="16"/>
+          <w:szCs w:val="16"/>
+          <w:lang w:bidi="ar-SA"/>
+        </w:rPr>
+        <w:t xml:space="preserve"> login-page=</w:t>
+      </w:r>
+      <w:r>
+        <w:rPr>
+          <w:rFonts w:ascii="Courier New" w:hAnsi="Courier New" w:cs="Courier New"/>
+          <w:b/>
+          <w:i/>
+          <w:iCs/>
+          <w:color w:val="000000" w:themeColor="text1"/>
+          <w:sz w:val="16"/>
+          <w:szCs w:val="16"/>
+          <w:lang w:bidi="ar-SA"/>
+        </w:rPr>
+        <w:t>"/</w:t>
+      </w:r>
+      <w:proofErr w:type="spellStart"/>
+      <w:r>
+        <w:rPr>
+          <w:rFonts w:ascii="Courier New" w:hAnsi="Courier New" w:cs="Courier New"/>
+          <w:b/>
+          <w:i/>
+          <w:iCs/>
+          <w:color w:val="000000" w:themeColor="text1"/>
+          <w:sz w:val="16"/>
+          <w:szCs w:val="16"/>
+          <w:lang w:bidi="ar-SA"/>
+        </w:rPr>
+        <w:t>Login.html?gwt.codesvr</w:t>
+      </w:r>
+      <w:proofErr w:type="spellEnd"/>
+      <w:r>
+        <w:rPr>
+          <w:rFonts w:ascii="Courier New" w:hAnsi="Courier New" w:cs="Courier New"/>
+          <w:b/>
+          <w:i/>
+          <w:iCs/>
+          <w:color w:val="000000" w:themeColor="text1"/>
+          <w:sz w:val="16"/>
+          <w:szCs w:val="16"/>
+          <w:lang w:bidi="ar-SA"/>
+        </w:rPr>
+        <w:t>=127.0.0.1:9997</w:t>
       </w:r>
       <w:r>
         <w:rPr>
@@ -3385,8 +4337,20 @@
           <w:szCs w:val="16"/>
           <w:lang w:bidi="ar-SA"/>
         </w:rPr>
-        <w:t>invalid-session-url</w:t>
-      </w:r>
+        <w:t>invalid-session-</w:t>
+      </w:r>
+      <w:proofErr w:type="spellStart"/>
+      <w:r>
+        <w:rPr>
+          <w:rFonts w:ascii="Courier New" w:hAnsi="Courier New" w:cs="Courier New"/>
+          <w:color w:val="7F007F"/>
+          <w:sz w:val="16"/>
+          <w:szCs w:val="16"/>
+          <w:lang w:bidi="ar-SA"/>
+        </w:rPr>
+        <w:t>url</w:t>
+      </w:r>
+      <w:proofErr w:type="spellEnd"/>
       <w:r>
         <w:rPr>
           <w:rFonts w:ascii="Courier New" w:hAnsi="Courier New" w:cs="Courier New"/>
@@ -3748,6 +4712,7 @@
           <w:lang w:bidi="ar-SA"/>
         </w:rPr>
       </w:pPr>
+      <w:proofErr w:type="gramStart"/>
       <w:r>
         <w:rPr>
           <w:sz w:val="18"/>
@@ -3755,6 +4720,7 @@
         </w:rPr>
         <w:t>mat/war/WEB-INF</w:t>
       </w:r>
+      <w:proofErr w:type="gramEnd"/>
       <w:r>
         <w:rPr>
           <w:rFonts w:cs="Courier New"/>
@@ -3764,6 +4730,7 @@
         </w:rPr>
         <w:t xml:space="preserve"> /</w:t>
       </w:r>
+      <w:proofErr w:type="spellStart"/>
       <w:r>
         <w:rPr>
           <w:rFonts w:cs="Courier New"/>
@@ -3771,7 +4738,17 @@
           <w:szCs w:val="18"/>
           <w:lang w:bidi="ar-SA"/>
         </w:rPr>
-        <w:t>applicationContext-mail</w:t>
+        <w:t>applicationContext</w:t>
+      </w:r>
+      <w:proofErr w:type="spellEnd"/>
+      <w:r>
+        <w:rPr>
+          <w:rFonts w:cs="Courier New"/>
+          <w:sz w:val="18"/>
+          <w:szCs w:val="18"/>
+          <w:lang w:bidi="ar-SA"/>
+        </w:rPr>
+        <w:t>-mail</w:t>
       </w:r>
     </w:p>
     <w:p>
@@ -3794,7 +4771,67 @@
           <w:szCs w:val="18"/>
           <w:lang w:bidi="ar-SA"/>
         </w:rPr>
-        <w:t>Make changes to the ‘mailSender’ bean to point to proper mail server and then to the ‘templateMessage’ bean to set the correct From address.</w:t>
+        <w:t>Make changes to the ‘</w:t>
+      </w:r>
+      <w:proofErr w:type="spellStart"/>
+      <w:r>
+        <w:rPr>
+          <w:rFonts w:cs="Courier New"/>
+          <w:sz w:val="18"/>
+          <w:szCs w:val="18"/>
+          <w:lang w:bidi="ar-SA"/>
+        </w:rPr>
+        <w:t>mailSender</w:t>
+      </w:r>
+      <w:proofErr w:type="spellEnd"/>
+      <w:r>
+        <w:rPr>
+          <w:rFonts w:cs="Courier New"/>
+          <w:sz w:val="18"/>
+          <w:szCs w:val="18"/>
+          <w:lang w:bidi="ar-SA"/>
+        </w:rPr>
+        <w:t>’ bean to point to proper mail server and then to the ‘</w:t>
+      </w:r>
+      <w:proofErr w:type="spellStart"/>
+      <w:r>
+        <w:rPr>
+          <w:rFonts w:cs="Courier New"/>
+          <w:sz w:val="18"/>
+          <w:szCs w:val="18"/>
+          <w:lang w:bidi="ar-SA"/>
+        </w:rPr>
+        <w:t>templateMessage</w:t>
+      </w:r>
+      <w:proofErr w:type="spellEnd"/>
+      <w:r>
+        <w:rPr>
+          <w:rFonts w:cs="Courier New"/>
+          <w:sz w:val="18"/>
+          <w:szCs w:val="18"/>
+          <w:lang w:bidi="ar-SA"/>
+        </w:rPr>
+        <w:t xml:space="preserve">’ bean to set the correct </w:t>
+      </w:r>
+      <w:proofErr w:type="gramStart"/>
+      <w:r>
+        <w:rPr>
+          <w:rFonts w:cs="Courier New"/>
+          <w:sz w:val="18"/>
+          <w:szCs w:val="18"/>
+          <w:lang w:bidi="ar-SA"/>
+        </w:rPr>
+        <w:t>From</w:t>
+      </w:r>
+      <w:proofErr w:type="gramEnd"/>
+      <w:r>
+        <w:rPr>
+          <w:rFonts w:cs="Courier New"/>
+          <w:sz w:val="18"/>
+          <w:szCs w:val="18"/>
+          <w:lang w:bidi="ar-SA"/>
+        </w:rPr>
+        <w:t xml:space="preserve"> address.</w:t>
       </w:r>
     </w:p>
     <w:p>
@@ -3934,6 +4971,7 @@
           <w:szCs w:val="18"/>
           <w:lang w:bidi="ar-SA"/>
         </w:rPr>
+        <w:lastRenderedPageBreak/>
         <w:t xml:space="preserve">Run </w:t>
       </w:r>
       <w:r>
@@ -4025,7 +5063,6 @@
           <w:szCs w:val="18"/>
           <w:lang w:bidi="ar-SA"/>
         </w:rPr>
-        <w:lastRenderedPageBreak/>
         <w:t xml:space="preserve">Set Main class: </w:t>
       </w:r>
     </w:p>
@@ -4042,6 +5079,7 @@
           <w:lang w:bidi="ar-SA"/>
         </w:rPr>
       </w:pPr>
+      <w:proofErr w:type="spellStart"/>
       <w:r>
         <w:rPr>
           <w:rFonts w:cs="Courier New"/>
@@ -4051,6 +5089,7 @@
         </w:rPr>
         <w:t>com.google.gwt.dev.DevMode</w:t>
       </w:r>
+      <w:proofErr w:type="spellEnd"/>
     </w:p>
     <w:p>
       <w:pPr>
@@ -4153,7 +5192,23 @@
           <w:sz w:val="18"/>
           <w:szCs w:val="18"/>
         </w:rPr>
-        <w:t>For logging in to MAT, you will need to get onto MySQL and run the following queries,</w:t>
+        <w:t xml:space="preserve">For logging in to MAT, you will need to get onto </w:t>
+      </w:r>
+      <w:proofErr w:type="spellStart"/>
+      <w:r>
+        <w:rPr>
+          <w:sz w:val="18"/>
+          <w:szCs w:val="18"/>
+        </w:rPr>
+        <w:t>MySQL</w:t>
+      </w:r>
+      <w:proofErr w:type="spellEnd"/>
+      <w:r>
+        <w:rPr>
+          <w:sz w:val="18"/>
+          <w:szCs w:val="18"/>
+        </w:rPr>
+        <w:t xml:space="preserve"> and run the following queries,</w:t>
       </w:r>
     </w:p>
     <w:p>
@@ -4423,7 +5478,23 @@
           <w:sz w:val="18"/>
           <w:szCs w:val="18"/>
         </w:rPr>
-        <w:t>This is an admin user which will allow you to create a regular user (one that can create,edit, delete measures).</w:t>
+        <w:t xml:space="preserve">This is an admin user which will allow you to create a regular user (one that can </w:t>
+      </w:r>
+      <w:proofErr w:type="spellStart"/>
+      <w:r>
+        <w:rPr>
+          <w:sz w:val="18"/>
+          <w:szCs w:val="18"/>
+        </w:rPr>
+        <w:t>create,edit</w:t>
+      </w:r>
+      <w:proofErr w:type="spellEnd"/>
+      <w:r>
+        <w:rPr>
+          <w:sz w:val="18"/>
+          <w:szCs w:val="18"/>
+        </w:rPr>
+        <w:t>, delete measures).</w:t>
       </w:r>
     </w:p>
     <w:p>
@@ -4482,7 +5553,23 @@
           <w:sz w:val="18"/>
           <w:szCs w:val="18"/>
         </w:rPr>
-        <w:t xml:space="preserve">MAT uses RESTful web-services to connect to VSAC system to pull in element lookup data. </w:t>
+        <w:t xml:space="preserve">MAT uses </w:t>
+      </w:r>
+      <w:proofErr w:type="spellStart"/>
+      <w:r>
+        <w:rPr>
+          <w:sz w:val="18"/>
+          <w:szCs w:val="18"/>
+        </w:rPr>
+        <w:t>RESTful</w:t>
+      </w:r>
+      <w:proofErr w:type="spellEnd"/>
+      <w:r>
+        <w:rPr>
+          <w:sz w:val="18"/>
+          <w:szCs w:val="18"/>
+        </w:rPr>
+        <w:t xml:space="preserve"> web-services to connect to VSAC system to pull in element lookup data. </w:t>
       </w:r>
       <w:r>
         <w:rPr>
@@ -4508,7 +5595,23 @@
           <w:sz w:val="18"/>
           <w:szCs w:val="18"/>
         </w:rPr>
-        <w:t xml:space="preserve"> and connect with the VSAC, we need to specify the following VM arguments.</w:t>
+        <w:t xml:space="preserve"> </w:t>
+      </w:r>
+      <w:proofErr w:type="gramStart"/>
+      <w:r>
+        <w:rPr>
+          <w:sz w:val="18"/>
+          <w:szCs w:val="18"/>
+        </w:rPr>
+        <w:t>and</w:t>
+      </w:r>
+      <w:proofErr w:type="gramEnd"/>
+      <w:r>
+        <w:rPr>
+          <w:sz w:val="18"/>
+          <w:szCs w:val="18"/>
+        </w:rPr>
+        <w:t xml:space="preserve"> connect with the VSAC, we need to specify the following VM arguments.</w:t>
       </w:r>
     </w:p>
     <w:p>
@@ -4566,35 +5669,71 @@
           <w:sz w:val="18"/>
           <w:szCs w:val="18"/>
         </w:rPr>
-        <w:t>-Dvsac_proxy_host=&lt;&lt;your proxy host&gt;&gt;</w:t>
-      </w:r>
-    </w:p>
-    <w:p>
-      <w:pPr>
-        <w:ind w:firstLine="0"/>
+        <w:t>-</w:t>
+      </w:r>
+      <w:proofErr w:type="spellStart"/>
+      <w:r>
         <w:rPr>
           <w:rFonts w:cs="Tahoma"/>
           <w:sz w:val="18"/>
           <w:szCs w:val="18"/>
         </w:rPr>
-      </w:pPr>
-    </w:p>
-    <w:p>
-      <w:pPr>
-        <w:ind w:firstLine="0"/>
+        <w:t>Dvsac_proxy_host</w:t>
+      </w:r>
+      <w:proofErr w:type="spellEnd"/>
+      <w:r>
         <w:rPr>
           <w:rFonts w:cs="Tahoma"/>
           <w:sz w:val="18"/>
           <w:szCs w:val="18"/>
         </w:rPr>
-      </w:pPr>
-      <w:r>
+        <w:t>=&lt;&lt;your proxy host&gt;&gt;</w:t>
+      </w:r>
+    </w:p>
+    <w:p>
+      <w:pPr>
+        <w:ind w:firstLine="0"/>
         <w:rPr>
           <w:rFonts w:cs="Tahoma"/>
           <w:sz w:val="18"/>
           <w:szCs w:val="18"/>
         </w:rPr>
-        <w:t>-Dvsac_proxy_port=8080 -DSERVER_TICKET_URL=</w:t>
+      </w:pPr>
+    </w:p>
+    <w:p>
+      <w:pPr>
+        <w:ind w:firstLine="0"/>
+        <w:rPr>
+          <w:rFonts w:cs="Tahoma"/>
+          <w:sz w:val="18"/>
+          <w:szCs w:val="18"/>
+        </w:rPr>
+      </w:pPr>
+      <w:r>
+        <w:rPr>
+          <w:rFonts w:cs="Tahoma"/>
+          <w:sz w:val="18"/>
+          <w:szCs w:val="18"/>
+        </w:rPr>
+        <w:t>-</w:t>
+      </w:r>
+      <w:proofErr w:type="spellStart"/>
+      <w:r>
+        <w:rPr>
+          <w:rFonts w:cs="Tahoma"/>
+          <w:sz w:val="18"/>
+          <w:szCs w:val="18"/>
+        </w:rPr>
+        <w:t>Dvsac_proxy_port</w:t>
+      </w:r>
+      <w:proofErr w:type="spellEnd"/>
+      <w:r>
+        <w:rPr>
+          <w:rFonts w:cs="Tahoma"/>
+          <w:sz w:val="18"/>
+          <w:szCs w:val="18"/>
+        </w:rPr>
+        <w:t>=8080 -DSERVER_TICKET_URL=</w:t>
       </w:r>
       <w:hyperlink r:id="rId10" w:history="1">
         <w:r>
@@ -5334,7 +6473,6 @@
   <w:style w:type="character" w:default="1" w:styleId="DefaultParagraphFont">
     <w:name w:val="Default Paragraph Font"/>
     <w:uiPriority w:val="1"/>
-    <w:semiHidden/>
     <w:unhideWhenUsed/>
   </w:style>
   <w:style w:type="table" w:default="1" w:styleId="TableNormal">

</xml_diff>